<commit_message>
les subí la declaración de propósitos
</commit_message>
<xml_diff>
--- a/Proyecto Principal/documentos/Documentación del sistema.docx
+++ b/Proyecto Principal/documentos/Documentación del sistema.docx
@@ -2955,6 +2955,63 @@
           <w:szCs w:val="24"/>
         </w:rPr>
       </w:pPr>
+    </w:p>
+    <w:p>
+      <w:pPr>
+        <w:rPr>
+          <w:rFonts w:ascii="Arial" w:hAnsi="Arial" w:cs="Arial"/>
+          <w:sz w:val="24"/>
+          <w:szCs w:val="24"/>
+        </w:rPr>
+      </w:pPr>
+    </w:p>
+    <w:p>
+      <w:pPr>
+        <w:rPr>
+          <w:rFonts w:ascii="Arial" w:hAnsi="Arial" w:cs="Arial"/>
+          <w:sz w:val="24"/>
+          <w:szCs w:val="24"/>
+        </w:rPr>
+      </w:pPr>
+    </w:p>
+    <w:p>
+      <w:pPr>
+        <w:rPr>
+          <w:rFonts w:ascii="Arial" w:hAnsi="Arial" w:cs="Arial"/>
+          <w:b/>
+          <w:sz w:val="24"/>
+          <w:szCs w:val="24"/>
+        </w:rPr>
+      </w:pPr>
+      <w:r>
+        <w:rPr>
+          <w:rFonts w:ascii="Arial" w:hAnsi="Arial" w:cs="Arial"/>
+          <w:b/>
+          <w:sz w:val="24"/>
+          <w:szCs w:val="24"/>
+        </w:rPr>
+        <w:lastRenderedPageBreak/>
+        <w:t>2.1</w:t>
+      </w:r>
+      <w:r>
+        <w:rPr>
+          <w:rFonts w:ascii="Arial" w:hAnsi="Arial" w:cs="Arial"/>
+          <w:b/>
+          <w:sz w:val="24"/>
+          <w:szCs w:val="24"/>
+        </w:rPr>
+        <w:t xml:space="preserve"> MODELO AMBIENTAL</w:t>
+      </w:r>
+    </w:p>
+    <w:p>
+      <w:pPr>
+        <w:rPr>
+          <w:rFonts w:ascii="Arial" w:hAnsi="Arial" w:cs="Arial"/>
+          <w:b/>
+          <w:sz w:val="24"/>
+          <w:szCs w:val="24"/>
+        </w:rPr>
+      </w:pPr>
       <w:bookmarkStart w:id="0" w:name="_GoBack"/>
       <w:bookmarkEnd w:id="0"/>
     </w:p>
@@ -2962,6 +3019,62 @@
       <w:pPr>
         <w:rPr>
           <w:rFonts w:ascii="Arial" w:hAnsi="Arial" w:cs="Arial"/>
+          <w:b/>
+          <w:sz w:val="24"/>
+          <w:szCs w:val="24"/>
+        </w:rPr>
+      </w:pPr>
+      <w:r>
+        <w:rPr>
+          <w:rFonts w:ascii="Arial" w:hAnsi="Arial" w:cs="Arial"/>
+          <w:b/>
+          <w:sz w:val="24"/>
+          <w:szCs w:val="24"/>
+        </w:rPr>
+        <w:t>2.1.1 DECLARACION DE PROPOSITOS</w:t>
+      </w:r>
+    </w:p>
+    <w:p>
+      <w:pPr>
+        <w:jc w:val="both"/>
+        <w:rPr>
+          <w:rFonts w:ascii="Arial" w:hAnsi="Arial" w:cs="Arial"/>
+          <w:sz w:val="24"/>
+          <w:szCs w:val="24"/>
+        </w:rPr>
+      </w:pPr>
+      <w:r>
+        <w:rPr>
+          <w:rFonts w:ascii="Arial" w:hAnsi="Arial" w:cs="Arial"/>
+          <w:sz w:val="24"/>
+          <w:szCs w:val="24"/>
+        </w:rPr>
+        <w:t xml:space="preserve">El sistema de venta de playeras y sudaderas, maneja, controla, registra las ventas, gastos que realiza la empresa, control de sus empleados y administra la materia prima para elaboración de playeras. </w:t>
+      </w:r>
+    </w:p>
+    <w:p>
+      <w:pPr>
+        <w:rPr>
+          <w:rFonts w:ascii="Arial" w:hAnsi="Arial" w:cs="Arial"/>
+          <w:b/>
+          <w:sz w:val="36"/>
+          <w:szCs w:val="36"/>
+        </w:rPr>
+      </w:pPr>
+      <w:r>
+        <w:rPr>
+          <w:rFonts w:ascii="Arial" w:hAnsi="Arial" w:cs="Arial"/>
+          <w:sz w:val="24"/>
+          <w:szCs w:val="24"/>
+        </w:rPr>
+        <w:t>El cliente es atendido vía internet para realizar algún tipo de pedido y obtiene información.</w:t>
+      </w:r>
+    </w:p>
+    <w:p>
+      <w:pPr>
+        <w:rPr>
+          <w:rFonts w:ascii="Arial" w:hAnsi="Arial" w:cs="Arial"/>
+          <w:b/>
           <w:sz w:val="24"/>
           <w:szCs w:val="24"/>
         </w:rPr>
@@ -3015,6 +3128,7 @@
         <w:docPartUnique/>
       </w:docPartObj>
     </w:sdtPr>
+    <w:sdtEndPr/>
     <w:sdtContent>
       <w:p>
         <w:pPr>
@@ -3035,7 +3149,7 @@
             <w:noProof/>
             <w:lang w:val="es-ES"/>
           </w:rPr>
-          <w:t>1</w:t>
+          <w:t>3</w:t>
         </w:r>
         <w:r>
           <w:fldChar w:fldCharType="end"/>

</xml_diff>

<commit_message>
Modificación de la lista de acontecimientos.
Se hiso un Modificación de redacción en los acontecimientos 5 y 10 y se
agrego un acontecimiento más en número 13.
</commit_message>
<xml_diff>
--- a/Proyecto Principal/documentos/Documentación del sistema.docx
+++ b/Proyecto Principal/documentos/Documentación del sistema.docx
@@ -1832,7 +1832,16 @@
               <w:szCs w:val="24"/>
               <w:lang w:val="es-ES" w:eastAsia="es-ES"/>
             </w:rPr>
-            <w:t>ción…………………………………………………………………….2</w:t>
+            <w:t>ción………………………………………………………………….</w:t>
+          </w:r>
+          <w:r>
+            <w:rPr>
+              <w:rFonts w:ascii="Arial" w:eastAsia="Times New Roman" w:hAnsi="Arial" w:cs="Arial"/>
+              <w:sz w:val="24"/>
+              <w:szCs w:val="24"/>
+              <w:lang w:val="es-ES" w:eastAsia="es-ES"/>
+            </w:rPr>
+            <w:t>2</w:t>
           </w:r>
         </w:p>
         <w:p>
@@ -1925,7 +1934,7 @@
               <w:szCs w:val="24"/>
               <w:lang w:val="es-ES" w:eastAsia="es-ES"/>
             </w:rPr>
-            <w:t>e Contexto……………….………………………………….4</w:t>
+            <w:t>e Contexto……………….………………………………….3</w:t>
           </w:r>
         </w:p>
         <w:p>
@@ -1959,7 +1968,7 @@
               <w:szCs w:val="24"/>
               <w:lang w:val="es-ES" w:eastAsia="es-ES"/>
             </w:rPr>
-            <w:t>contecimientos………………………………………….5</w:t>
+            <w:t>contecimientos………………………………………….4</w:t>
           </w:r>
         </w:p>
         <w:p>
@@ -2606,7 +2615,6 @@
           <w:sz w:val="24"/>
           <w:szCs w:val="24"/>
         </w:rPr>
-        <w:lastRenderedPageBreak/>
         <w:t>INTRODUCCIÓN</w:t>
       </w:r>
     </w:p>
@@ -2990,7 +2998,6 @@
           <w:sz w:val="24"/>
           <w:szCs w:val="24"/>
         </w:rPr>
-        <w:lastRenderedPageBreak/>
         <w:t>2.1</w:t>
       </w:r>
       <w:r>
@@ -3203,17 +3210,7 @@
           <w:sz w:val="24"/>
           <w:szCs w:val="24"/>
         </w:rPr>
-        <w:lastRenderedPageBreak/>
-        <w:t>2.1.3  LISTA DE ACONTECIMIENTOS</w:t>
-      </w:r>
-      <w:r>
-        <w:rPr>
-          <w:rFonts w:ascii="Arial" w:hAnsi="Arial" w:cs="Arial"/>
-          <w:b/>
-          <w:sz w:val="24"/>
-          <w:szCs w:val="24"/>
-        </w:rPr>
-        <w:t>.</w:t>
+        <w:t>2.1.3  LISTA DE ACONTECIMIENTOS.</w:t>
       </w:r>
     </w:p>
     <w:p>
@@ -3324,7 +3321,15 @@
           <w:sz w:val="24"/>
           <w:szCs w:val="24"/>
         </w:rPr>
-        <w:t>5-vendedor hace reporte de ventas.</w:t>
+        <w:t xml:space="preserve">5-sistema genera </w:t>
+      </w:r>
+      <w:r>
+        <w:rPr>
+          <w:rFonts w:ascii="Arial" w:hAnsi="Arial" w:cs="Arial"/>
+          <w:sz w:val="24"/>
+          <w:szCs w:val="24"/>
+        </w:rPr>
+        <w:t xml:space="preserve"> reporte de ventas.</w:t>
       </w:r>
     </w:p>
     <w:p>
@@ -3377,6 +3382,8 @@
         </w:rPr>
         <w:t>8-gerente general registra a clientes.</w:t>
       </w:r>
+      <w:bookmarkStart w:id="0" w:name="_GoBack"/>
+      <w:bookmarkEnd w:id="0"/>
     </w:p>
     <w:p>
       <w:pPr>
@@ -3409,7 +3416,39 @@
           <w:sz w:val="24"/>
           <w:szCs w:val="24"/>
         </w:rPr>
-        <w:t>10-gerente general registra actividades del personal.</w:t>
+        <w:t>10-gerente general r</w:t>
+      </w:r>
+      <w:r>
+        <w:rPr>
+          <w:rFonts w:ascii="Arial" w:hAnsi="Arial" w:cs="Arial"/>
+          <w:sz w:val="24"/>
+          <w:szCs w:val="24"/>
+        </w:rPr>
+        <w:t xml:space="preserve">egistra </w:t>
+      </w:r>
+      <w:r>
+        <w:rPr>
+          <w:rFonts w:ascii="Arial" w:hAnsi="Arial" w:cs="Arial"/>
+          <w:sz w:val="24"/>
+          <w:szCs w:val="24"/>
+        </w:rPr>
+        <w:t xml:space="preserve">datos de </w:t>
+      </w:r>
+      <w:r>
+        <w:rPr>
+          <w:rFonts w:ascii="Arial" w:hAnsi="Arial" w:cs="Arial"/>
+          <w:sz w:val="24"/>
+          <w:szCs w:val="24"/>
+        </w:rPr>
+        <w:t>empleados</w:t>
+      </w:r>
+      <w:r>
+        <w:rPr>
+          <w:rFonts w:ascii="Arial" w:hAnsi="Arial" w:cs="Arial"/>
+          <w:sz w:val="24"/>
+          <w:szCs w:val="24"/>
+        </w:rPr>
+        <w:t>.</w:t>
       </w:r>
     </w:p>
     <w:p>
@@ -3469,8 +3508,6 @@
         </w:rPr>
         <w:t xml:space="preserve">cliente </w:t>
       </w:r>
-      <w:bookmarkStart w:id="0" w:name="_GoBack"/>
-      <w:bookmarkEnd w:id="0"/>
       <w:r>
         <w:rPr>
           <w:rFonts w:ascii="Arial" w:hAnsi="Arial" w:cs="Arial"/>
@@ -3478,6 +3515,23 @@
           <w:szCs w:val="24"/>
         </w:rPr>
         <w:t>realiza pago por internet</w:t>
+      </w:r>
+    </w:p>
+    <w:p>
+      <w:pPr>
+        <w:rPr>
+          <w:rFonts w:ascii="Arial" w:hAnsi="Arial" w:cs="Arial"/>
+          <w:sz w:val="24"/>
+          <w:szCs w:val="24"/>
+        </w:rPr>
+      </w:pPr>
+      <w:r>
+        <w:rPr>
+          <w:rFonts w:ascii="Arial" w:hAnsi="Arial" w:cs="Arial"/>
+          <w:sz w:val="24"/>
+          <w:szCs w:val="24"/>
+        </w:rPr>
+        <w:t>13-Gerente general registra materia prima.</w:t>
       </w:r>
     </w:p>
     <w:p>

</xml_diff>

<commit_message>
Reunión para la minuta.
Chicos nos vemos a hoy a las 12 pm en la biblioteca para llevar a cabo
la realización de la minuta.
Gracias!!!!
</commit_message>
<xml_diff>
--- a/Proyecto Principal/documentos/Documentación del sistema.docx
+++ b/Proyecto Principal/documentos/Documentación del sistema.docx
@@ -2033,6 +2033,15 @@
             </w:rPr>
             <w:t>Diagrama de Flujo de Datos nivel 0……………….…………….</w:t>
           </w:r>
+          <w:r>
+            <w:rPr>
+              <w:rFonts w:ascii="Arial" w:eastAsia="Times New Roman" w:hAnsi="Arial" w:cs="Arial"/>
+              <w:sz w:val="24"/>
+              <w:szCs w:val="24"/>
+              <w:lang w:val="es-ES" w:eastAsia="es-ES"/>
+            </w:rPr>
+            <w:t>5</w:t>
+          </w:r>
         </w:p>
         <w:p>
           <w:pPr>
@@ -2067,6 +2076,15 @@
             </w:rPr>
             <w:t>vel 1…………………………..……………………………..</w:t>
           </w:r>
+          <w:r>
+            <w:rPr>
+              <w:rFonts w:ascii="Arial" w:eastAsia="Times New Roman" w:hAnsi="Arial" w:cs="Arial"/>
+              <w:sz w:val="24"/>
+              <w:szCs w:val="24"/>
+              <w:lang w:val="es-ES" w:eastAsia="es-ES"/>
+            </w:rPr>
+            <w:t>6</w:t>
+          </w:r>
         </w:p>
         <w:p>
           <w:pPr>
@@ -2100,6 +2118,15 @@
               <w:lang w:val="es-ES" w:eastAsia="es-ES"/>
             </w:rPr>
             <w:t>dad Relación………….…………………………...</w:t>
+          </w:r>
+          <w:r>
+            <w:rPr>
+              <w:rFonts w:ascii="Arial" w:eastAsia="Times New Roman" w:hAnsi="Arial" w:cs="Arial"/>
+              <w:sz w:val="24"/>
+              <w:szCs w:val="24"/>
+              <w:lang w:val="es-ES" w:eastAsia="es-ES"/>
+            </w:rPr>
+            <w:t>7</w:t>
           </w:r>
         </w:p>
         <w:p>
@@ -3054,7 +3081,63 @@
           <w:sz w:val="24"/>
           <w:szCs w:val="24"/>
         </w:rPr>
-        <w:t xml:space="preserve">El sistema de venta de playeras y sudaderas, maneja, controla, registra las ventas, gastos que realiza la empresa, control de sus empleados y administra la materia prima para elaboración de playeras. </w:t>
+        <w:t xml:space="preserve">El sistema de venta de playeras y sudaderas, </w:t>
+      </w:r>
+      <w:r>
+        <w:rPr>
+          <w:rFonts w:ascii="Arial" w:hAnsi="Arial" w:cs="Arial"/>
+          <w:sz w:val="24"/>
+          <w:szCs w:val="24"/>
+        </w:rPr>
+        <w:t>tiene como propósito manejar todos los detalles de los pedidos y</w:t>
+      </w:r>
+      <w:r>
+        <w:rPr>
+          <w:rFonts w:ascii="Arial" w:hAnsi="Arial" w:cs="Arial"/>
+          <w:sz w:val="24"/>
+          <w:szCs w:val="24"/>
+        </w:rPr>
+        <w:t xml:space="preserve"> las ventas, gastos que realiza la empresa, control</w:t>
+      </w:r>
+      <w:r>
+        <w:rPr>
+          <w:rFonts w:ascii="Arial" w:hAnsi="Arial" w:cs="Arial"/>
+          <w:sz w:val="24"/>
+          <w:szCs w:val="24"/>
+        </w:rPr>
+        <w:t>ar la información</w:t>
+      </w:r>
+      <w:r>
+        <w:rPr>
+          <w:rFonts w:ascii="Arial" w:hAnsi="Arial" w:cs="Arial"/>
+          <w:sz w:val="24"/>
+          <w:szCs w:val="24"/>
+        </w:rPr>
+        <w:t xml:space="preserve"> d</w:t>
+      </w:r>
+      <w:r>
+        <w:rPr>
+          <w:rFonts w:ascii="Arial" w:hAnsi="Arial" w:cs="Arial"/>
+          <w:sz w:val="24"/>
+          <w:szCs w:val="24"/>
+        </w:rPr>
+        <w:t>e sus empleados y administrar</w:t>
+      </w:r>
+      <w:r>
+        <w:rPr>
+          <w:rFonts w:ascii="Arial" w:hAnsi="Arial" w:cs="Arial"/>
+          <w:sz w:val="24"/>
+          <w:szCs w:val="24"/>
+        </w:rPr>
+        <w:t xml:space="preserve"> la materia prima para </w:t>
+      </w:r>
+      <w:r>
+        <w:rPr>
+          <w:rFonts w:ascii="Arial" w:hAnsi="Arial" w:cs="Arial"/>
+          <w:sz w:val="24"/>
+          <w:szCs w:val="24"/>
+        </w:rPr>
+        <w:t>la elaboración de playeras y sudaderas.</w:t>
       </w:r>
     </w:p>
     <w:p>
@@ -3652,72 +3735,23 @@
         <w:rPr>
           <w:rFonts w:ascii="Arial" w:hAnsi="Arial" w:cs="Arial"/>
           <w:b/>
-          <w:sz w:val="24"/>
-          <w:szCs w:val="24"/>
-        </w:rPr>
-        <w:t>2.2</w:t>
-      </w:r>
-      <w:r>
-        <w:rPr>
-          <w:rFonts w:ascii="Arial" w:hAnsi="Arial" w:cs="Arial"/>
-          <w:b/>
-          <w:sz w:val="24"/>
-          <w:szCs w:val="24"/>
-        </w:rPr>
-        <w:t>.1</w:t>
-      </w:r>
-      <w:r>
-        <w:rPr>
-          <w:rFonts w:ascii="Arial" w:hAnsi="Arial" w:cs="Arial"/>
-          <w:b/>
-          <w:sz w:val="24"/>
-          <w:szCs w:val="24"/>
-        </w:rPr>
-        <w:t xml:space="preserve"> DIAGRAMA DE FLUJO DE DATOS NIVEL 0</w:t>
-      </w:r>
-    </w:p>
-    <w:p>
-      <w:pPr>
-        <w:rPr>
-          <w:rFonts w:ascii="Arial" w:hAnsi="Arial" w:cs="Arial"/>
-          <w:b/>
-          <w:sz w:val="24"/>
-          <w:szCs w:val="24"/>
-        </w:rPr>
-      </w:pPr>
-    </w:p>
-    <w:p>
-      <w:pPr>
-        <w:rPr>
-          <w:rFonts w:ascii="Arial" w:hAnsi="Arial" w:cs="Arial"/>
-          <w:b/>
-          <w:sz w:val="24"/>
-          <w:szCs w:val="24"/>
-        </w:rPr>
-      </w:pPr>
-    </w:p>
-    <w:p>
-      <w:pPr>
-        <w:rPr>
-          <w:rFonts w:ascii="Arial" w:hAnsi="Arial" w:cs="Arial"/>
-          <w:b/>
-          <w:sz w:val="24"/>
-          <w:szCs w:val="24"/>
-        </w:rPr>
-      </w:pPr>
-      <w:r>
-        <w:rPr>
-          <w:rFonts w:ascii="Arial" w:hAnsi="Arial" w:cs="Arial"/>
-          <w:b/>
           <w:noProof/>
           <w:sz w:val="24"/>
           <w:szCs w:val="24"/>
           <w:lang w:eastAsia="es-MX"/>
         </w:rPr>
         <w:drawing>
-          <wp:inline distT="0" distB="0" distL="0" distR="0">
-            <wp:extent cx="6391275" cy="6031230"/>
-            <wp:effectExtent l="0" t="0" r="9525" b="7620"/>
+          <wp:anchor distT="0" distB="0" distL="114300" distR="114300" simplePos="0" relativeHeight="251675648" behindDoc="0" locked="0" layoutInCell="1" allowOverlap="1" wp14:anchorId="7FA486CA" wp14:editId="65D3E246">
+            <wp:simplePos x="0" y="0"/>
+            <wp:positionH relativeFrom="column">
+              <wp:posOffset>-434340</wp:posOffset>
+            </wp:positionH>
+            <wp:positionV relativeFrom="paragraph">
+              <wp:posOffset>504825</wp:posOffset>
+            </wp:positionV>
+            <wp:extent cx="7341870" cy="6972300"/>
+            <wp:effectExtent l="0" t="0" r="0" b="0"/>
+            <wp:wrapSquare wrapText="bothSides"/>
             <wp:docPr id="3" name="0 Imagen"/>
             <wp:cNvGraphicFramePr>
               <a:graphicFrameLocks xmlns:a="http://schemas.openxmlformats.org/drawingml/2006/main" noChangeAspect="1"/>
@@ -3744,7 +3778,7 @@
                   <pic:spPr>
                     <a:xfrm>
                       <a:off x="0" y="0"/>
-                      <a:ext cx="6391275" cy="6031230"/>
+                      <a:ext cx="7341870" cy="6972300"/>
                     </a:xfrm>
                     <a:prstGeom prst="rect">
                       <a:avLst/>
@@ -3753,19 +3787,42 @@
                 </pic:pic>
               </a:graphicData>
             </a:graphic>
-          </wp:inline>
+            <wp14:sizeRelH relativeFrom="page">
+              <wp14:pctWidth>0</wp14:pctWidth>
+            </wp14:sizeRelH>
+            <wp14:sizeRelV relativeFrom="page">
+              <wp14:pctHeight>0</wp14:pctHeight>
+            </wp14:sizeRelV>
+          </wp:anchor>
         </w:drawing>
       </w:r>
-    </w:p>
-    <w:p>
-      <w:pPr>
+      <w:r>
         <w:rPr>
           <w:rFonts w:ascii="Arial" w:hAnsi="Arial" w:cs="Arial"/>
           <w:b/>
           <w:sz w:val="24"/>
           <w:szCs w:val="24"/>
         </w:rPr>
-      </w:pPr>
+        <w:t>2.2</w:t>
+      </w:r>
+      <w:r>
+        <w:rPr>
+          <w:rFonts w:ascii="Arial" w:hAnsi="Arial" w:cs="Arial"/>
+          <w:b/>
+          <w:sz w:val="24"/>
+          <w:szCs w:val="24"/>
+        </w:rPr>
+        <w:t>.1</w:t>
+      </w:r>
+      <w:r>
+        <w:rPr>
+          <w:rFonts w:ascii="Arial" w:hAnsi="Arial" w:cs="Arial"/>
+          <w:b/>
+          <w:sz w:val="24"/>
+          <w:szCs w:val="24"/>
+        </w:rPr>
+        <w:t xml:space="preserve"> DIAGRAMA DE FLUJO DE DATOS NIVEL 0</w:t>
+      </w:r>
     </w:p>
     <w:p>
       <w:pPr>
@@ -3791,6 +3848,7 @@
           <w:szCs w:val="24"/>
           <w:lang w:val="es-ES" w:eastAsia="es-ES"/>
         </w:rPr>
+        <w:lastRenderedPageBreak/>
         <w:t>DFD NIVEL 1</w:t>
       </w:r>
     </w:p>
@@ -3814,8 +3872,6 @@
         </w:rPr>
         <w:t>A continuación se presenta el DFD nivel 1 que está basado en la lista de acontecimientos y en el DFD nivel 0.</w:t>
       </w:r>
-      <w:bookmarkStart w:id="0" w:name="_GoBack"/>
-      <w:bookmarkEnd w:id="0"/>
     </w:p>
     <w:p>
       <w:pPr>
@@ -3832,7 +3888,6 @@
     </w:p>
     <w:p>
       <w:pPr>
-        <w:pStyle w:val="Prrafodelista"/>
         <w:jc w:val="both"/>
         <w:rPr>
           <w:rFonts w:ascii="Arial" w:eastAsia="Times New Roman" w:hAnsi="Arial" w:cs="Arial"/>
@@ -3842,32 +3897,23 @@
           <w:lang w:val="es-ES" w:eastAsia="es-ES"/>
         </w:rPr>
       </w:pPr>
-    </w:p>
-    <w:p>
-      <w:pPr>
-        <w:contextualSpacing/>
-        <w:jc w:val="both"/>
-        <w:rPr>
-          <w:rFonts w:ascii="Arial" w:eastAsia="Times New Roman" w:hAnsi="Arial" w:cs="Arial"/>
-          <w:b/>
-          <w:sz w:val="24"/>
-          <w:szCs w:val="24"/>
-          <w:lang w:val="es-ES" w:eastAsia="es-ES"/>
-        </w:rPr>
-      </w:pPr>
-      <w:r>
-        <w:rPr>
-          <w:rFonts w:ascii="Arial" w:eastAsia="Times New Roman" w:hAnsi="Arial" w:cs="Arial"/>
-          <w:b/>
+      <w:r>
+        <w:rPr>
           <w:noProof/>
-          <w:sz w:val="24"/>
-          <w:szCs w:val="24"/>
           <w:lang w:eastAsia="es-MX"/>
         </w:rPr>
         <w:drawing>
-          <wp:inline distT="0" distB="0" distL="0" distR="0">
-            <wp:extent cx="6391275" cy="5372100"/>
+          <wp:anchor distT="0" distB="0" distL="114300" distR="114300" simplePos="0" relativeHeight="251674624" behindDoc="0" locked="0" layoutInCell="1" allowOverlap="1" wp14:anchorId="4459049E" wp14:editId="2612EA02">
+            <wp:simplePos x="0" y="0"/>
+            <wp:positionH relativeFrom="column">
+              <wp:posOffset>-577215</wp:posOffset>
+            </wp:positionH>
+            <wp:positionV relativeFrom="paragraph">
+              <wp:posOffset>332740</wp:posOffset>
+            </wp:positionV>
+            <wp:extent cx="7419975" cy="6877050"/>
             <wp:effectExtent l="0" t="0" r="9525" b="0"/>
+            <wp:wrapSquare wrapText="bothSides"/>
             <wp:docPr id="19" name="0 Imagen"/>
             <wp:cNvGraphicFramePr>
               <a:graphicFrameLocks xmlns:a="http://schemas.openxmlformats.org/drawingml/2006/main" noChangeAspect="1"/>
@@ -3894,7 +3940,7 @@
                   <pic:spPr>
                     <a:xfrm>
                       <a:off x="0" y="0"/>
-                      <a:ext cx="6391275" cy="5372100"/>
+                      <a:ext cx="7419975" cy="6877050"/>
                     </a:xfrm>
                     <a:prstGeom prst="rect">
                       <a:avLst/>
@@ -3903,139 +3949,15 @@
                 </pic:pic>
               </a:graphicData>
             </a:graphic>
-          </wp:inline>
+            <wp14:sizeRelH relativeFrom="page">
+              <wp14:pctWidth>0</wp14:pctWidth>
+            </wp14:sizeRelH>
+            <wp14:sizeRelV relativeFrom="page">
+              <wp14:pctHeight>0</wp14:pctHeight>
+            </wp14:sizeRelV>
+          </wp:anchor>
         </w:drawing>
       </w:r>
-    </w:p>
-    <w:p>
-      <w:pPr>
-        <w:contextualSpacing/>
-        <w:jc w:val="both"/>
-        <w:rPr>
-          <w:rFonts w:ascii="Arial" w:eastAsia="Times New Roman" w:hAnsi="Arial" w:cs="Arial"/>
-          <w:b/>
-          <w:sz w:val="24"/>
-          <w:szCs w:val="24"/>
-          <w:lang w:val="es-ES" w:eastAsia="es-ES"/>
-        </w:rPr>
-      </w:pPr>
-    </w:p>
-    <w:p>
-      <w:pPr>
-        <w:contextualSpacing/>
-        <w:jc w:val="both"/>
-        <w:rPr>
-          <w:rFonts w:ascii="Arial" w:eastAsia="Times New Roman" w:hAnsi="Arial" w:cs="Arial"/>
-          <w:b/>
-          <w:sz w:val="24"/>
-          <w:szCs w:val="24"/>
-          <w:lang w:val="es-ES" w:eastAsia="es-ES"/>
-        </w:rPr>
-      </w:pPr>
-    </w:p>
-    <w:p>
-      <w:pPr>
-        <w:contextualSpacing/>
-        <w:jc w:val="both"/>
-        <w:rPr>
-          <w:rFonts w:ascii="Arial" w:eastAsia="Times New Roman" w:hAnsi="Arial" w:cs="Arial"/>
-          <w:b/>
-          <w:sz w:val="24"/>
-          <w:szCs w:val="24"/>
-          <w:lang w:val="es-ES" w:eastAsia="es-ES"/>
-        </w:rPr>
-      </w:pPr>
-    </w:p>
-    <w:p>
-      <w:pPr>
-        <w:contextualSpacing/>
-        <w:jc w:val="both"/>
-        <w:rPr>
-          <w:rFonts w:ascii="Arial" w:eastAsia="Times New Roman" w:hAnsi="Arial" w:cs="Arial"/>
-          <w:b/>
-          <w:sz w:val="24"/>
-          <w:szCs w:val="24"/>
-          <w:lang w:val="es-ES" w:eastAsia="es-ES"/>
-        </w:rPr>
-      </w:pPr>
-    </w:p>
-    <w:p>
-      <w:pPr>
-        <w:contextualSpacing/>
-        <w:jc w:val="both"/>
-        <w:rPr>
-          <w:rFonts w:ascii="Arial" w:eastAsia="Times New Roman" w:hAnsi="Arial" w:cs="Arial"/>
-          <w:b/>
-          <w:sz w:val="24"/>
-          <w:szCs w:val="24"/>
-          <w:lang w:val="es-ES" w:eastAsia="es-ES"/>
-        </w:rPr>
-      </w:pPr>
-    </w:p>
-    <w:p>
-      <w:pPr>
-        <w:contextualSpacing/>
-        <w:jc w:val="both"/>
-        <w:rPr>
-          <w:rFonts w:ascii="Arial" w:eastAsia="Times New Roman" w:hAnsi="Arial" w:cs="Arial"/>
-          <w:b/>
-          <w:sz w:val="24"/>
-          <w:szCs w:val="24"/>
-          <w:lang w:val="es-ES" w:eastAsia="es-ES"/>
-        </w:rPr>
-      </w:pPr>
-    </w:p>
-    <w:p>
-      <w:pPr>
-        <w:contextualSpacing/>
-        <w:jc w:val="both"/>
-        <w:rPr>
-          <w:rFonts w:ascii="Arial" w:eastAsia="Times New Roman" w:hAnsi="Arial" w:cs="Arial"/>
-          <w:b/>
-          <w:sz w:val="24"/>
-          <w:szCs w:val="24"/>
-          <w:lang w:val="es-ES" w:eastAsia="es-ES"/>
-        </w:rPr>
-      </w:pPr>
-    </w:p>
-    <w:p>
-      <w:pPr>
-        <w:contextualSpacing/>
-        <w:jc w:val="both"/>
-        <w:rPr>
-          <w:rFonts w:ascii="Arial" w:eastAsia="Times New Roman" w:hAnsi="Arial" w:cs="Arial"/>
-          <w:b/>
-          <w:sz w:val="24"/>
-          <w:szCs w:val="24"/>
-          <w:lang w:val="es-ES" w:eastAsia="es-ES"/>
-        </w:rPr>
-      </w:pPr>
-    </w:p>
-    <w:p>
-      <w:pPr>
-        <w:contextualSpacing/>
-        <w:jc w:val="both"/>
-        <w:rPr>
-          <w:rFonts w:ascii="Arial" w:eastAsia="Times New Roman" w:hAnsi="Arial" w:cs="Arial"/>
-          <w:b/>
-          <w:sz w:val="24"/>
-          <w:szCs w:val="24"/>
-          <w:lang w:val="es-ES" w:eastAsia="es-ES"/>
-        </w:rPr>
-      </w:pPr>
-    </w:p>
-    <w:p>
-      <w:pPr>
-        <w:contextualSpacing/>
-        <w:jc w:val="both"/>
-        <w:rPr>
-          <w:rFonts w:ascii="Arial" w:eastAsia="Times New Roman" w:hAnsi="Arial" w:cs="Arial"/>
-          <w:b/>
-          <w:sz w:val="24"/>
-          <w:szCs w:val="24"/>
-          <w:lang w:val="es-ES" w:eastAsia="es-ES"/>
-        </w:rPr>
-      </w:pPr>
     </w:p>
     <w:p>
       <w:pPr>
@@ -4061,6 +3983,7 @@
           <w:szCs w:val="24"/>
           <w:lang w:val="es-ES" w:eastAsia="es-ES"/>
         </w:rPr>
+        <w:lastRenderedPageBreak/>
         <w:t>DIAGRAMA ENTIDAD RELACIÓN</w:t>
       </w:r>
     </w:p>
@@ -4160,6 +4083,7 @@
         </w:rPr>
         <w:t xml:space="preserve">entre estos objetos. </w:t>
       </w:r>
+      <w:bookmarkStart w:id="0" w:name="_GoBack"/>
       <w:r>
         <w:rPr>
           <w:rFonts w:ascii="Arial" w:eastAsia="Times New Roman" w:hAnsi="Arial" w:cs="Arial"/>
@@ -4223,6 +4147,7 @@
           </wp:anchor>
         </w:drawing>
       </w:r>
+      <w:bookmarkEnd w:id="0"/>
     </w:p>
     <w:sectPr>
       <w:footerReference w:type="default" r:id="rId13"/>
@@ -4293,7 +4218,7 @@
             <w:noProof/>
             <w:lang w:val="es-ES"/>
           </w:rPr>
-          <w:t>1</w:t>
+          <w:t>7</w:t>
         </w:r>
         <w:r>
           <w:fldChar w:fldCharType="end"/>

</xml_diff>

<commit_message>
casos de prueba por función
Acabo de subir lo que nos corresponde a casos de prueba por función esta
parte nos tocaba. francisco y Eduardo
</commit_message>
<xml_diff>
--- a/Proyecto Principal/documentos/Documentación del sistema.docx
+++ b/Proyecto Principal/documentos/Documentación del sistema.docx
@@ -12608,27 +12608,7 @@
                 <w:sz w:val="24"/>
                 <w:szCs w:val="24"/>
               </w:rPr>
-              <w:t>{</w:t>
-            </w:r>
-            <w:proofErr w:type="spellStart"/>
-            <w:r>
-              <w:rPr>
-                <w:rFonts w:ascii="Arial" w:hAnsi="Arial" w:cs="Arial"/>
-                <w:b/>
-                <w:sz w:val="24"/>
-                <w:szCs w:val="24"/>
-              </w:rPr>
-              <w:t>dia+mes+año</w:t>
-            </w:r>
-            <w:proofErr w:type="spellEnd"/>
-            <w:r>
-              <w:rPr>
-                <w:rFonts w:ascii="Arial" w:hAnsi="Arial" w:cs="Arial"/>
-                <w:b/>
-                <w:sz w:val="24"/>
-                <w:szCs w:val="24"/>
-              </w:rPr>
-              <w:t>}</w:t>
+              <w:t>{dia+mes+año}</w:t>
             </w:r>
           </w:p>
         </w:tc>
@@ -12703,27 +12683,7 @@
                 <w:sz w:val="24"/>
                 <w:szCs w:val="24"/>
               </w:rPr>
-              <w:t>{</w:t>
-            </w:r>
-            <w:proofErr w:type="spellStart"/>
-            <w:r>
-              <w:rPr>
-                <w:rFonts w:ascii="Arial" w:hAnsi="Arial" w:cs="Arial"/>
-                <w:b/>
-                <w:sz w:val="24"/>
-                <w:szCs w:val="24"/>
-              </w:rPr>
-              <w:t>dia+mes+año</w:t>
-            </w:r>
-            <w:proofErr w:type="spellEnd"/>
-            <w:r>
-              <w:rPr>
-                <w:rFonts w:ascii="Arial" w:hAnsi="Arial" w:cs="Arial"/>
-                <w:b/>
-                <w:sz w:val="24"/>
-                <w:szCs w:val="24"/>
-              </w:rPr>
-              <w:t>}</w:t>
+              <w:t>{dia+mes+año}</w:t>
             </w:r>
           </w:p>
         </w:tc>
@@ -12748,27 +12708,7 @@
                 <w:sz w:val="24"/>
                 <w:szCs w:val="24"/>
               </w:rPr>
-              <w:t>{</w:t>
-            </w:r>
-            <w:proofErr w:type="spellStart"/>
-            <w:r>
-              <w:rPr>
-                <w:rFonts w:ascii="Arial" w:hAnsi="Arial" w:cs="Arial"/>
-                <w:b/>
-                <w:sz w:val="24"/>
-                <w:szCs w:val="24"/>
-              </w:rPr>
-              <w:t>dia+mes+año</w:t>
-            </w:r>
-            <w:proofErr w:type="spellEnd"/>
-            <w:r>
-              <w:rPr>
-                <w:rFonts w:ascii="Arial" w:hAnsi="Arial" w:cs="Arial"/>
-                <w:b/>
-                <w:sz w:val="24"/>
-                <w:szCs w:val="24"/>
-              </w:rPr>
-              <w:t>}{/}</w:t>
+              <w:t>{dia+mes+año}{/}</w:t>
             </w:r>
           </w:p>
         </w:tc>
@@ -13649,27 +13589,7 @@
                 <w:sz w:val="24"/>
                 <w:szCs w:val="24"/>
               </w:rPr>
-              <w:t>{</w:t>
-            </w:r>
-            <w:proofErr w:type="spellStart"/>
-            <w:r>
-              <w:rPr>
-                <w:rFonts w:ascii="Arial" w:hAnsi="Arial" w:cs="Arial"/>
-                <w:b/>
-                <w:sz w:val="24"/>
-                <w:szCs w:val="24"/>
-              </w:rPr>
-              <w:t>dia+mes+año</w:t>
-            </w:r>
-            <w:proofErr w:type="spellEnd"/>
-            <w:r>
-              <w:rPr>
-                <w:rFonts w:ascii="Arial" w:hAnsi="Arial" w:cs="Arial"/>
-                <w:b/>
-                <w:sz w:val="24"/>
-                <w:szCs w:val="24"/>
-              </w:rPr>
-              <w:t>}</w:t>
+              <w:t>{dia+mes+año}</w:t>
             </w:r>
           </w:p>
         </w:tc>
@@ -14756,27 +14676,7 @@
                 <w:sz w:val="24"/>
                 <w:szCs w:val="24"/>
               </w:rPr>
-              <w:t>{</w:t>
-            </w:r>
-            <w:proofErr w:type="spellStart"/>
-            <w:r>
-              <w:rPr>
-                <w:rFonts w:ascii="Arial" w:hAnsi="Arial" w:cs="Arial"/>
-                <w:b/>
-                <w:sz w:val="24"/>
-                <w:szCs w:val="24"/>
-              </w:rPr>
-              <w:t>dia+mes+año</w:t>
-            </w:r>
-            <w:proofErr w:type="spellEnd"/>
-            <w:r>
-              <w:rPr>
-                <w:rFonts w:ascii="Arial" w:hAnsi="Arial" w:cs="Arial"/>
-                <w:b/>
-                <w:sz w:val="24"/>
-                <w:szCs w:val="24"/>
-              </w:rPr>
-              <w:t>}</w:t>
+              <w:t>{dia+mes+año}</w:t>
             </w:r>
           </w:p>
         </w:tc>
@@ -14972,6 +14872,159 @@
     <w:p>
       <w:pPr>
         <w:pStyle w:val="Default"/>
+        <w:ind w:left="720"/>
+        <w:jc w:val="both"/>
+        <w:rPr>
+          <w:rFonts w:ascii="Arial" w:hAnsi="Arial" w:cs="Arial"/>
+          <w:b/>
+        </w:rPr>
+      </w:pPr>
+    </w:p>
+    <w:p>
+      <w:pPr>
+        <w:pStyle w:val="Default"/>
+        <w:ind w:left="720"/>
+        <w:jc w:val="both"/>
+        <w:rPr>
+          <w:rFonts w:ascii="Arial" w:hAnsi="Arial" w:cs="Arial"/>
+          <w:b/>
+        </w:rPr>
+      </w:pPr>
+    </w:p>
+    <w:p>
+      <w:pPr>
+        <w:pStyle w:val="Default"/>
+        <w:ind w:left="720"/>
+        <w:jc w:val="both"/>
+        <w:rPr>
+          <w:rFonts w:ascii="Arial" w:hAnsi="Arial" w:cs="Arial"/>
+          <w:b/>
+        </w:rPr>
+      </w:pPr>
+    </w:p>
+    <w:p>
+      <w:pPr>
+        <w:pStyle w:val="Default"/>
+        <w:ind w:left="720"/>
+        <w:jc w:val="both"/>
+        <w:rPr>
+          <w:rFonts w:ascii="Arial" w:hAnsi="Arial" w:cs="Arial"/>
+          <w:b/>
+        </w:rPr>
+      </w:pPr>
+    </w:p>
+    <w:p>
+      <w:pPr>
+        <w:pStyle w:val="Default"/>
+        <w:ind w:left="720"/>
+        <w:jc w:val="both"/>
+        <w:rPr>
+          <w:rFonts w:ascii="Arial" w:hAnsi="Arial" w:cs="Arial"/>
+          <w:b/>
+        </w:rPr>
+      </w:pPr>
+    </w:p>
+    <w:p>
+      <w:pPr>
+        <w:pStyle w:val="Default"/>
+        <w:ind w:left="720"/>
+        <w:jc w:val="both"/>
+        <w:rPr>
+          <w:rFonts w:ascii="Arial" w:hAnsi="Arial" w:cs="Arial"/>
+          <w:b/>
+        </w:rPr>
+      </w:pPr>
+    </w:p>
+    <w:p>
+      <w:pPr>
+        <w:pStyle w:val="Default"/>
+        <w:ind w:left="720"/>
+        <w:jc w:val="both"/>
+        <w:rPr>
+          <w:rFonts w:ascii="Arial" w:hAnsi="Arial" w:cs="Arial"/>
+          <w:b/>
+        </w:rPr>
+      </w:pPr>
+    </w:p>
+    <w:p>
+      <w:pPr>
+        <w:pStyle w:val="Default"/>
+        <w:ind w:left="720"/>
+        <w:jc w:val="both"/>
+        <w:rPr>
+          <w:rFonts w:ascii="Arial" w:hAnsi="Arial" w:cs="Arial"/>
+          <w:b/>
+        </w:rPr>
+      </w:pPr>
+    </w:p>
+    <w:p>
+      <w:pPr>
+        <w:pStyle w:val="Default"/>
+        <w:ind w:left="720"/>
+        <w:jc w:val="both"/>
+        <w:rPr>
+          <w:rFonts w:ascii="Arial" w:hAnsi="Arial" w:cs="Arial"/>
+          <w:b/>
+        </w:rPr>
+      </w:pPr>
+    </w:p>
+    <w:p>
+      <w:pPr>
+        <w:pStyle w:val="Default"/>
+        <w:ind w:left="720"/>
+        <w:jc w:val="both"/>
+        <w:rPr>
+          <w:rFonts w:ascii="Arial" w:hAnsi="Arial" w:cs="Arial"/>
+          <w:b/>
+        </w:rPr>
+      </w:pPr>
+    </w:p>
+    <w:p>
+      <w:pPr>
+        <w:pStyle w:val="Default"/>
+        <w:ind w:left="720"/>
+        <w:jc w:val="both"/>
+        <w:rPr>
+          <w:rFonts w:ascii="Arial" w:hAnsi="Arial" w:cs="Arial"/>
+          <w:b/>
+        </w:rPr>
+      </w:pPr>
+    </w:p>
+    <w:p>
+      <w:pPr>
+        <w:pStyle w:val="Default"/>
+        <w:ind w:left="720"/>
+        <w:jc w:val="both"/>
+        <w:rPr>
+          <w:rFonts w:ascii="Arial" w:hAnsi="Arial" w:cs="Arial"/>
+          <w:b/>
+        </w:rPr>
+      </w:pPr>
+    </w:p>
+    <w:p>
+      <w:pPr>
+        <w:pStyle w:val="Default"/>
+        <w:numPr>
+          <w:ilvl w:val="1"/>
+          <w:numId w:val="10"/>
+        </w:numPr>
+        <w:jc w:val="both"/>
+        <w:rPr>
+          <w:rFonts w:ascii="Arial" w:hAnsi="Arial" w:cs="Arial"/>
+          <w:b/>
+        </w:rPr>
+      </w:pPr>
+      <w:r>
+        <w:rPr>
+          <w:rFonts w:ascii="Arial" w:hAnsi="Arial" w:cs="Arial"/>
+          <w:b/>
+        </w:rPr>
+        <w:t>Casos de prueba por función</w:t>
+      </w:r>
+    </w:p>
+    <w:p>
+      <w:pPr>
+        <w:pStyle w:val="Default"/>
         <w:ind w:left="360"/>
         <w:jc w:val="both"/>
         <w:rPr>
@@ -14979,13 +15032,2061 @@
           <w:b/>
         </w:rPr>
       </w:pPr>
-      <w:bookmarkStart w:id="0" w:name="_GoBack"/>
-      <w:bookmarkEnd w:id="0"/>
     </w:p>
+    <w:tbl>
+      <w:tblPr>
+        <w:tblStyle w:val="Tablaconcuadrcula"/>
+        <w:tblW w:w="0" w:type="auto"/>
+        <w:tblLook w:val="04A0" w:firstRow="1" w:lastRow="0" w:firstColumn="1" w:lastColumn="0" w:noHBand="0" w:noVBand="1"/>
+      </w:tblPr>
+      <w:tblGrid>
+        <w:gridCol w:w="2992"/>
+        <w:gridCol w:w="2993"/>
+        <w:gridCol w:w="2993"/>
+      </w:tblGrid>
+      <w:tr>
+        <w:tc>
+          <w:tcPr>
+            <w:tcW w:w="2992" w:type="dxa"/>
+          </w:tcPr>
+          <w:p>
+            <w:pPr>
+              <w:tabs>
+                <w:tab w:val="right" w:pos="8838"/>
+              </w:tabs>
+              <w:rPr>
+                <w:rFonts w:ascii="Arial" w:hAnsi="Arial" w:cs="Arial"/>
+                <w:b/>
+                <w:sz w:val="24"/>
+                <w:szCs w:val="24"/>
+              </w:rPr>
+            </w:pPr>
+            <w:r>
+              <w:rPr>
+                <w:rFonts w:ascii="Arial" w:hAnsi="Arial" w:cs="Arial"/>
+                <w:b/>
+                <w:sz w:val="24"/>
+                <w:szCs w:val="24"/>
+              </w:rPr>
+              <w:t>ENTRADA</w:t>
+            </w:r>
+          </w:p>
+        </w:tc>
+        <w:tc>
+          <w:tcPr>
+            <w:tcW w:w="2993" w:type="dxa"/>
+          </w:tcPr>
+          <w:p>
+            <w:pPr>
+              <w:tabs>
+                <w:tab w:val="right" w:pos="8838"/>
+              </w:tabs>
+              <w:rPr>
+                <w:rFonts w:ascii="Arial" w:hAnsi="Arial" w:cs="Arial"/>
+                <w:b/>
+                <w:sz w:val="24"/>
+                <w:szCs w:val="24"/>
+              </w:rPr>
+            </w:pPr>
+            <w:r>
+              <w:rPr>
+                <w:rFonts w:ascii="Arial" w:hAnsi="Arial" w:cs="Arial"/>
+                <w:b/>
+                <w:sz w:val="24"/>
+                <w:szCs w:val="24"/>
+              </w:rPr>
+              <w:t>VALORES</w:t>
+            </w:r>
+          </w:p>
+        </w:tc>
+        <w:tc>
+          <w:tcPr>
+            <w:tcW w:w="2993" w:type="dxa"/>
+          </w:tcPr>
+          <w:p>
+            <w:pPr>
+              <w:tabs>
+                <w:tab w:val="right" w:pos="8838"/>
+              </w:tabs>
+              <w:rPr>
+                <w:rFonts w:ascii="Arial" w:hAnsi="Arial" w:cs="Arial"/>
+                <w:b/>
+                <w:sz w:val="24"/>
+                <w:szCs w:val="24"/>
+              </w:rPr>
+            </w:pPr>
+            <w:r>
+              <w:rPr>
+                <w:rFonts w:ascii="Arial" w:hAnsi="Arial" w:cs="Arial"/>
+                <w:b/>
+                <w:sz w:val="24"/>
+                <w:szCs w:val="24"/>
+              </w:rPr>
+              <w:t>SALIDA ESPERADA</w:t>
+            </w:r>
+          </w:p>
+        </w:tc>
+      </w:tr>
+      <w:tr>
+        <w:tc>
+          <w:tcPr>
+            <w:tcW w:w="2992" w:type="dxa"/>
+          </w:tcPr>
+          <w:p>
+            <w:pPr>
+              <w:tabs>
+                <w:tab w:val="right" w:pos="8838"/>
+              </w:tabs>
+              <w:rPr>
+                <w:rFonts w:ascii="Arial" w:hAnsi="Arial" w:cs="Arial"/>
+                <w:b/>
+                <w:sz w:val="24"/>
+                <w:szCs w:val="24"/>
+              </w:rPr>
+            </w:pPr>
+            <w:r>
+              <w:rPr>
+                <w:rFonts w:ascii="Arial" w:hAnsi="Arial" w:cs="Arial"/>
+                <w:b/>
+                <w:sz w:val="24"/>
+                <w:szCs w:val="24"/>
+              </w:rPr>
+              <w:t>Usuario</w:t>
+            </w:r>
+          </w:p>
+          <w:p>
+            <w:pPr>
+              <w:tabs>
+                <w:tab w:val="right" w:pos="8838"/>
+              </w:tabs>
+              <w:rPr>
+                <w:rFonts w:ascii="Arial" w:hAnsi="Arial" w:cs="Arial"/>
+                <w:b/>
+                <w:sz w:val="24"/>
+                <w:szCs w:val="24"/>
+              </w:rPr>
+            </w:pPr>
+            <w:r>
+              <w:rPr>
+                <w:rFonts w:ascii="Arial" w:hAnsi="Arial" w:cs="Arial"/>
+                <w:b/>
+                <w:sz w:val="24"/>
+                <w:szCs w:val="24"/>
+              </w:rPr>
+              <w:t>contraseña</w:t>
+            </w:r>
+          </w:p>
+        </w:tc>
+        <w:tc>
+          <w:tcPr>
+            <w:tcW w:w="2993" w:type="dxa"/>
+          </w:tcPr>
+          <w:p>
+            <w:pPr>
+              <w:tabs>
+                <w:tab w:val="right" w:pos="8838"/>
+              </w:tabs>
+              <w:rPr>
+                <w:rFonts w:ascii="Arial" w:hAnsi="Arial" w:cs="Arial"/>
+                <w:b/>
+                <w:sz w:val="24"/>
+                <w:szCs w:val="24"/>
+              </w:rPr>
+            </w:pPr>
+            <w:r>
+              <w:rPr>
+                <w:rFonts w:ascii="Arial" w:hAnsi="Arial" w:cs="Arial"/>
+                <w:b/>
+                <w:sz w:val="24"/>
+                <w:szCs w:val="24"/>
+              </w:rPr>
+              <w:t>“armando”</w:t>
+            </w:r>
+          </w:p>
+          <w:p>
+            <w:pPr>
+              <w:tabs>
+                <w:tab w:val="right" w:pos="8838"/>
+              </w:tabs>
+              <w:rPr>
+                <w:rFonts w:ascii="Arial" w:hAnsi="Arial" w:cs="Arial"/>
+                <w:b/>
+                <w:sz w:val="24"/>
+                <w:szCs w:val="24"/>
+              </w:rPr>
+            </w:pPr>
+            <w:r>
+              <w:rPr>
+                <w:rFonts w:ascii="Arial" w:hAnsi="Arial" w:cs="Arial"/>
+                <w:b/>
+                <w:sz w:val="24"/>
+                <w:szCs w:val="24"/>
+              </w:rPr>
+              <w:t>“Aliens.28”</w:t>
+            </w:r>
+          </w:p>
+        </w:tc>
+        <w:tc>
+          <w:tcPr>
+            <w:tcW w:w="2993" w:type="dxa"/>
+          </w:tcPr>
+          <w:p>
+            <w:pPr>
+              <w:tabs>
+                <w:tab w:val="right" w:pos="8838"/>
+              </w:tabs>
+              <w:rPr>
+                <w:rFonts w:ascii="Arial" w:hAnsi="Arial" w:cs="Arial"/>
+                <w:b/>
+                <w:sz w:val="24"/>
+                <w:szCs w:val="24"/>
+              </w:rPr>
+            </w:pPr>
+            <w:r>
+              <w:rPr>
+                <w:rFonts w:ascii="Arial" w:hAnsi="Arial" w:cs="Arial"/>
+                <w:b/>
+                <w:sz w:val="24"/>
+                <w:szCs w:val="24"/>
+              </w:rPr>
+              <w:t>Direccionar al menú o pág. principal</w:t>
+            </w:r>
+          </w:p>
+        </w:tc>
+      </w:tr>
+      <w:tr>
+        <w:tc>
+          <w:tcPr>
+            <w:tcW w:w="2992" w:type="dxa"/>
+          </w:tcPr>
+          <w:p>
+            <w:pPr>
+              <w:tabs>
+                <w:tab w:val="right" w:pos="8838"/>
+              </w:tabs>
+              <w:rPr>
+                <w:rFonts w:ascii="Arial" w:hAnsi="Arial" w:cs="Arial"/>
+                <w:b/>
+                <w:sz w:val="24"/>
+                <w:szCs w:val="24"/>
+              </w:rPr>
+            </w:pPr>
+            <w:r>
+              <w:rPr>
+                <w:rFonts w:ascii="Arial" w:hAnsi="Arial" w:cs="Arial"/>
+                <w:b/>
+                <w:sz w:val="24"/>
+                <w:szCs w:val="24"/>
+              </w:rPr>
+              <w:t>Usuario</w:t>
+            </w:r>
+          </w:p>
+          <w:p>
+            <w:pPr>
+              <w:tabs>
+                <w:tab w:val="right" w:pos="8838"/>
+              </w:tabs>
+              <w:rPr>
+                <w:rFonts w:ascii="Arial" w:hAnsi="Arial" w:cs="Arial"/>
+                <w:b/>
+                <w:sz w:val="24"/>
+                <w:szCs w:val="24"/>
+              </w:rPr>
+            </w:pPr>
+            <w:r>
+              <w:rPr>
+                <w:rFonts w:ascii="Arial" w:hAnsi="Arial" w:cs="Arial"/>
+                <w:b/>
+                <w:sz w:val="24"/>
+                <w:szCs w:val="24"/>
+              </w:rPr>
+              <w:t>contraseña</w:t>
+            </w:r>
+          </w:p>
+        </w:tc>
+        <w:tc>
+          <w:tcPr>
+            <w:tcW w:w="2993" w:type="dxa"/>
+          </w:tcPr>
+          <w:p>
+            <w:pPr>
+              <w:tabs>
+                <w:tab w:val="right" w:pos="8838"/>
+              </w:tabs>
+              <w:rPr>
+                <w:rFonts w:ascii="Arial" w:hAnsi="Arial" w:cs="Arial"/>
+                <w:b/>
+                <w:sz w:val="24"/>
+                <w:szCs w:val="24"/>
+              </w:rPr>
+            </w:pPr>
+            <w:r>
+              <w:rPr>
+                <w:rFonts w:ascii="Arial" w:hAnsi="Arial" w:cs="Arial"/>
+                <w:b/>
+                <w:sz w:val="24"/>
+                <w:szCs w:val="24"/>
+              </w:rPr>
+              <w:t>“pedro@”</w:t>
+            </w:r>
+          </w:p>
+          <w:p>
+            <w:pPr>
+              <w:tabs>
+                <w:tab w:val="right" w:pos="8838"/>
+              </w:tabs>
+              <w:rPr>
+                <w:rFonts w:ascii="Arial" w:hAnsi="Arial" w:cs="Arial"/>
+                <w:b/>
+                <w:sz w:val="24"/>
+                <w:szCs w:val="24"/>
+              </w:rPr>
+            </w:pPr>
+            <w:r>
+              <w:rPr>
+                <w:rFonts w:ascii="Arial" w:hAnsi="Arial" w:cs="Arial"/>
+                <w:b/>
+                <w:sz w:val="24"/>
+                <w:szCs w:val="24"/>
+              </w:rPr>
+              <w:t>“123@53789”</w:t>
+            </w:r>
+          </w:p>
+        </w:tc>
+        <w:tc>
+          <w:tcPr>
+            <w:tcW w:w="2993" w:type="dxa"/>
+          </w:tcPr>
+          <w:p>
+            <w:pPr>
+              <w:tabs>
+                <w:tab w:val="right" w:pos="8838"/>
+              </w:tabs>
+              <w:rPr>
+                <w:rFonts w:ascii="Arial" w:hAnsi="Arial" w:cs="Arial"/>
+                <w:b/>
+                <w:sz w:val="24"/>
+                <w:szCs w:val="24"/>
+              </w:rPr>
+            </w:pPr>
+            <w:r>
+              <w:rPr>
+                <w:rFonts w:ascii="Arial" w:hAnsi="Arial" w:cs="Arial"/>
+                <w:b/>
+                <w:sz w:val="24"/>
+                <w:szCs w:val="24"/>
+              </w:rPr>
+              <w:t>Mensaje:</w:t>
+            </w:r>
+          </w:p>
+          <w:p>
+            <w:pPr>
+              <w:tabs>
+                <w:tab w:val="right" w:pos="8838"/>
+              </w:tabs>
+              <w:rPr>
+                <w:rFonts w:ascii="Arial" w:hAnsi="Arial" w:cs="Arial"/>
+                <w:b/>
+                <w:sz w:val="24"/>
+                <w:szCs w:val="24"/>
+              </w:rPr>
+            </w:pPr>
+            <w:r>
+              <w:rPr>
+                <w:rFonts w:ascii="Arial" w:hAnsi="Arial" w:cs="Arial"/>
+                <w:b/>
+                <w:sz w:val="24"/>
+                <w:szCs w:val="24"/>
+              </w:rPr>
+              <w:t>Formato invalido</w:t>
+            </w:r>
+          </w:p>
+        </w:tc>
+      </w:tr>
+      <w:tr>
+        <w:tc>
+          <w:tcPr>
+            <w:tcW w:w="2992" w:type="dxa"/>
+          </w:tcPr>
+          <w:p>
+            <w:pPr>
+              <w:tabs>
+                <w:tab w:val="right" w:pos="8838"/>
+              </w:tabs>
+              <w:rPr>
+                <w:rFonts w:ascii="Arial" w:hAnsi="Arial" w:cs="Arial"/>
+                <w:b/>
+                <w:sz w:val="24"/>
+                <w:szCs w:val="24"/>
+              </w:rPr>
+            </w:pPr>
+            <w:r>
+              <w:rPr>
+                <w:rFonts w:ascii="Arial" w:hAnsi="Arial" w:cs="Arial"/>
+                <w:b/>
+                <w:sz w:val="24"/>
+                <w:szCs w:val="24"/>
+              </w:rPr>
+              <w:t>Usuario</w:t>
+            </w:r>
+          </w:p>
+          <w:p>
+            <w:pPr>
+              <w:tabs>
+                <w:tab w:val="right" w:pos="8838"/>
+              </w:tabs>
+              <w:rPr>
+                <w:rFonts w:ascii="Arial" w:hAnsi="Arial" w:cs="Arial"/>
+                <w:b/>
+                <w:sz w:val="24"/>
+                <w:szCs w:val="24"/>
+              </w:rPr>
+            </w:pPr>
+            <w:r>
+              <w:rPr>
+                <w:rFonts w:ascii="Arial" w:hAnsi="Arial" w:cs="Arial"/>
+                <w:b/>
+                <w:sz w:val="24"/>
+                <w:szCs w:val="24"/>
+              </w:rPr>
+              <w:t>contraseña</w:t>
+            </w:r>
+          </w:p>
+        </w:tc>
+        <w:tc>
+          <w:tcPr>
+            <w:tcW w:w="2993" w:type="dxa"/>
+          </w:tcPr>
+          <w:p>
+            <w:pPr>
+              <w:tabs>
+                <w:tab w:val="right" w:pos="8838"/>
+              </w:tabs>
+              <w:rPr>
+                <w:rFonts w:ascii="Arial" w:hAnsi="Arial" w:cs="Arial"/>
+                <w:b/>
+                <w:sz w:val="24"/>
+                <w:szCs w:val="24"/>
+              </w:rPr>
+            </w:pPr>
+            <w:r>
+              <w:rPr>
+                <w:rFonts w:ascii="Arial" w:hAnsi="Arial" w:cs="Arial"/>
+                <w:b/>
+                <w:sz w:val="24"/>
+                <w:szCs w:val="24"/>
+              </w:rPr>
+              <w:t>“pedro”</w:t>
+            </w:r>
+          </w:p>
+          <w:p>
+            <w:pPr>
+              <w:tabs>
+                <w:tab w:val="right" w:pos="8838"/>
+              </w:tabs>
+              <w:rPr>
+                <w:rFonts w:ascii="Arial" w:hAnsi="Arial" w:cs="Arial"/>
+                <w:b/>
+                <w:sz w:val="24"/>
+                <w:szCs w:val="24"/>
+              </w:rPr>
+            </w:pPr>
+            <w:r>
+              <w:rPr>
+                <w:rFonts w:ascii="Arial" w:hAnsi="Arial" w:cs="Arial"/>
+                <w:b/>
+                <w:sz w:val="24"/>
+                <w:szCs w:val="24"/>
+              </w:rPr>
+              <w:t>“12345678”</w:t>
+            </w:r>
+          </w:p>
+        </w:tc>
+        <w:tc>
+          <w:tcPr>
+            <w:tcW w:w="2993" w:type="dxa"/>
+          </w:tcPr>
+          <w:p>
+            <w:pPr>
+              <w:tabs>
+                <w:tab w:val="right" w:pos="8838"/>
+              </w:tabs>
+              <w:rPr>
+                <w:rFonts w:ascii="Arial" w:hAnsi="Arial" w:cs="Arial"/>
+                <w:b/>
+                <w:sz w:val="24"/>
+                <w:szCs w:val="24"/>
+              </w:rPr>
+            </w:pPr>
+            <w:r>
+              <w:rPr>
+                <w:rFonts w:ascii="Arial" w:hAnsi="Arial" w:cs="Arial"/>
+                <w:b/>
+                <w:sz w:val="24"/>
+                <w:szCs w:val="24"/>
+              </w:rPr>
+              <w:t>Mensaje:</w:t>
+            </w:r>
+          </w:p>
+          <w:p>
+            <w:pPr>
+              <w:tabs>
+                <w:tab w:val="right" w:pos="8838"/>
+              </w:tabs>
+              <w:rPr>
+                <w:rFonts w:ascii="Arial" w:hAnsi="Arial" w:cs="Arial"/>
+                <w:b/>
+                <w:sz w:val="24"/>
+                <w:szCs w:val="24"/>
+              </w:rPr>
+            </w:pPr>
+            <w:r>
+              <w:rPr>
+                <w:rFonts w:ascii="Arial" w:hAnsi="Arial" w:cs="Arial"/>
+                <w:b/>
+                <w:sz w:val="24"/>
+                <w:szCs w:val="24"/>
+              </w:rPr>
+              <w:t>Usuario no existe</w:t>
+            </w:r>
+          </w:p>
+        </w:tc>
+      </w:tr>
+      <w:tr>
+        <w:tc>
+          <w:tcPr>
+            <w:tcW w:w="2992" w:type="dxa"/>
+          </w:tcPr>
+          <w:p>
+            <w:pPr>
+              <w:tabs>
+                <w:tab w:val="right" w:pos="8838"/>
+              </w:tabs>
+              <w:rPr>
+                <w:rFonts w:ascii="Arial" w:hAnsi="Arial" w:cs="Arial"/>
+                <w:b/>
+                <w:sz w:val="24"/>
+                <w:szCs w:val="24"/>
+              </w:rPr>
+            </w:pPr>
+            <w:r>
+              <w:rPr>
+                <w:rFonts w:ascii="Arial" w:hAnsi="Arial" w:cs="Arial"/>
+                <w:b/>
+                <w:sz w:val="24"/>
+                <w:szCs w:val="24"/>
+              </w:rPr>
+              <w:t>Usuario</w:t>
+            </w:r>
+          </w:p>
+          <w:p>
+            <w:pPr>
+              <w:tabs>
+                <w:tab w:val="right" w:pos="8838"/>
+              </w:tabs>
+              <w:rPr>
+                <w:rFonts w:ascii="Arial" w:hAnsi="Arial" w:cs="Arial"/>
+                <w:b/>
+                <w:sz w:val="24"/>
+                <w:szCs w:val="24"/>
+              </w:rPr>
+            </w:pPr>
+            <w:r>
+              <w:rPr>
+                <w:rFonts w:ascii="Arial" w:hAnsi="Arial" w:cs="Arial"/>
+                <w:b/>
+                <w:sz w:val="24"/>
+                <w:szCs w:val="24"/>
+              </w:rPr>
+              <w:t>contraseña</w:t>
+            </w:r>
+          </w:p>
+        </w:tc>
+        <w:tc>
+          <w:tcPr>
+            <w:tcW w:w="2993" w:type="dxa"/>
+          </w:tcPr>
+          <w:p>
+            <w:pPr>
+              <w:tabs>
+                <w:tab w:val="right" w:pos="8838"/>
+              </w:tabs>
+              <w:rPr>
+                <w:rFonts w:ascii="Arial" w:hAnsi="Arial" w:cs="Arial"/>
+                <w:b/>
+                <w:sz w:val="24"/>
+                <w:szCs w:val="24"/>
+              </w:rPr>
+            </w:pPr>
+            <w:r>
+              <w:rPr>
+                <w:rFonts w:ascii="Arial" w:hAnsi="Arial" w:cs="Arial"/>
+                <w:b/>
+                <w:sz w:val="24"/>
+                <w:szCs w:val="24"/>
+              </w:rPr>
+              <w:t>“armando”</w:t>
+            </w:r>
+          </w:p>
+          <w:p>
+            <w:pPr>
+              <w:tabs>
+                <w:tab w:val="right" w:pos="8838"/>
+              </w:tabs>
+              <w:rPr>
+                <w:rFonts w:ascii="Arial" w:hAnsi="Arial" w:cs="Arial"/>
+                <w:b/>
+                <w:sz w:val="24"/>
+                <w:szCs w:val="24"/>
+              </w:rPr>
+            </w:pPr>
+            <w:r>
+              <w:rPr>
+                <w:rFonts w:ascii="Arial" w:hAnsi="Arial" w:cs="Arial"/>
+                <w:b/>
+                <w:sz w:val="24"/>
+                <w:szCs w:val="24"/>
+              </w:rPr>
+              <w:t>“aliens.28”</w:t>
+            </w:r>
+          </w:p>
+        </w:tc>
+        <w:tc>
+          <w:tcPr>
+            <w:tcW w:w="2993" w:type="dxa"/>
+          </w:tcPr>
+          <w:p>
+            <w:pPr>
+              <w:tabs>
+                <w:tab w:val="right" w:pos="8838"/>
+              </w:tabs>
+              <w:rPr>
+                <w:rFonts w:ascii="Arial" w:hAnsi="Arial" w:cs="Arial"/>
+                <w:b/>
+                <w:sz w:val="24"/>
+                <w:szCs w:val="24"/>
+              </w:rPr>
+            </w:pPr>
+            <w:r>
+              <w:rPr>
+                <w:rFonts w:ascii="Arial" w:hAnsi="Arial" w:cs="Arial"/>
+                <w:b/>
+                <w:sz w:val="24"/>
+                <w:szCs w:val="24"/>
+              </w:rPr>
+              <w:t>El servidor no se encuentra disponible intente más tarde</w:t>
+            </w:r>
+          </w:p>
+        </w:tc>
+      </w:tr>
+      <w:tr>
+        <w:tc>
+          <w:tcPr>
+            <w:tcW w:w="8978" w:type="dxa"/>
+            <w:gridSpan w:val="3"/>
+            <w:shd w:val="clear" w:color="auto" w:fill="B3B3B3" w:themeFill="background1" w:themeFillShade="BF"/>
+          </w:tcPr>
+          <w:p>
+            <w:pPr>
+              <w:tabs>
+                <w:tab w:val="right" w:pos="8838"/>
+              </w:tabs>
+              <w:jc w:val="center"/>
+              <w:rPr>
+                <w:rFonts w:ascii="Arial" w:hAnsi="Arial" w:cs="Arial"/>
+                <w:b/>
+                <w:sz w:val="24"/>
+                <w:szCs w:val="24"/>
+              </w:rPr>
+            </w:pPr>
+            <w:r>
+              <w:rPr>
+                <w:rFonts w:ascii="Arial" w:hAnsi="Arial" w:cs="Arial"/>
+                <w:b/>
+                <w:sz w:val="24"/>
+                <w:szCs w:val="24"/>
+              </w:rPr>
+              <w:t>PEDIDO POR INTERNET</w:t>
+            </w:r>
+          </w:p>
+        </w:tc>
+      </w:tr>
+      <w:tr>
+        <w:tc>
+          <w:tcPr>
+            <w:tcW w:w="2992" w:type="dxa"/>
+          </w:tcPr>
+          <w:p>
+            <w:pPr>
+              <w:tabs>
+                <w:tab w:val="right" w:pos="8838"/>
+              </w:tabs>
+              <w:rPr>
+                <w:rFonts w:ascii="Arial" w:hAnsi="Arial" w:cs="Arial"/>
+                <w:b/>
+                <w:sz w:val="24"/>
+                <w:szCs w:val="24"/>
+              </w:rPr>
+            </w:pPr>
+            <w:r>
+              <w:rPr>
+                <w:rFonts w:ascii="Arial" w:hAnsi="Arial" w:cs="Arial"/>
+                <w:b/>
+                <w:sz w:val="24"/>
+                <w:szCs w:val="24"/>
+              </w:rPr>
+              <w:t>Nombre</w:t>
+            </w:r>
+          </w:p>
+        </w:tc>
+        <w:tc>
+          <w:tcPr>
+            <w:tcW w:w="2993" w:type="dxa"/>
+          </w:tcPr>
+          <w:p>
+            <w:pPr>
+              <w:tabs>
+                <w:tab w:val="right" w:pos="8838"/>
+              </w:tabs>
+              <w:rPr>
+                <w:rFonts w:ascii="Arial" w:hAnsi="Arial" w:cs="Arial"/>
+                <w:b/>
+                <w:sz w:val="24"/>
+                <w:szCs w:val="24"/>
+              </w:rPr>
+            </w:pPr>
+            <w:r>
+              <w:rPr>
+                <w:rFonts w:ascii="Arial" w:hAnsi="Arial" w:cs="Arial"/>
+                <w:b/>
+                <w:sz w:val="24"/>
+                <w:szCs w:val="24"/>
+              </w:rPr>
+              <w:t>“Juan”</w:t>
+            </w:r>
+          </w:p>
+        </w:tc>
+        <w:tc>
+          <w:tcPr>
+            <w:tcW w:w="2993" w:type="dxa"/>
+          </w:tcPr>
+          <w:p>
+            <w:pPr>
+              <w:tabs>
+                <w:tab w:val="right" w:pos="8838"/>
+              </w:tabs>
+              <w:rPr>
+                <w:rFonts w:ascii="Arial" w:hAnsi="Arial" w:cs="Arial"/>
+                <w:b/>
+                <w:sz w:val="24"/>
+                <w:szCs w:val="24"/>
+              </w:rPr>
+            </w:pPr>
+            <w:r>
+              <w:rPr>
+                <w:rFonts w:ascii="Arial" w:hAnsi="Arial" w:cs="Arial"/>
+                <w:b/>
+                <w:sz w:val="24"/>
+                <w:szCs w:val="24"/>
+              </w:rPr>
+              <w:t>Cliente valido</w:t>
+            </w:r>
+          </w:p>
+        </w:tc>
+      </w:tr>
+      <w:tr>
+        <w:tc>
+          <w:tcPr>
+            <w:tcW w:w="2992" w:type="dxa"/>
+          </w:tcPr>
+          <w:p>
+            <w:pPr>
+              <w:tabs>
+                <w:tab w:val="right" w:pos="8838"/>
+              </w:tabs>
+              <w:rPr>
+                <w:rFonts w:ascii="Arial" w:hAnsi="Arial" w:cs="Arial"/>
+                <w:b/>
+                <w:sz w:val="24"/>
+                <w:szCs w:val="24"/>
+              </w:rPr>
+            </w:pPr>
+            <w:r>
+              <w:rPr>
+                <w:rFonts w:ascii="Arial" w:hAnsi="Arial" w:cs="Arial"/>
+                <w:b/>
+                <w:sz w:val="24"/>
+                <w:szCs w:val="24"/>
+              </w:rPr>
+              <w:t xml:space="preserve">Nombre </w:t>
+            </w:r>
+          </w:p>
+        </w:tc>
+        <w:tc>
+          <w:tcPr>
+            <w:tcW w:w="2993" w:type="dxa"/>
+          </w:tcPr>
+          <w:p>
+            <w:pPr>
+              <w:tabs>
+                <w:tab w:val="right" w:pos="8838"/>
+              </w:tabs>
+              <w:rPr>
+                <w:rFonts w:ascii="Arial" w:hAnsi="Arial" w:cs="Arial"/>
+                <w:b/>
+                <w:sz w:val="24"/>
+                <w:szCs w:val="24"/>
+              </w:rPr>
+            </w:pPr>
+            <w:r>
+              <w:rPr>
+                <w:rFonts w:ascii="Arial" w:hAnsi="Arial" w:cs="Arial"/>
+                <w:b/>
+                <w:sz w:val="24"/>
+                <w:szCs w:val="24"/>
+              </w:rPr>
+              <w:t>“abcd”</w:t>
+            </w:r>
+          </w:p>
+        </w:tc>
+        <w:tc>
+          <w:tcPr>
+            <w:tcW w:w="2993" w:type="dxa"/>
+          </w:tcPr>
+          <w:p>
+            <w:pPr>
+              <w:tabs>
+                <w:tab w:val="right" w:pos="8838"/>
+              </w:tabs>
+              <w:rPr>
+                <w:rFonts w:ascii="Arial" w:hAnsi="Arial" w:cs="Arial"/>
+                <w:b/>
+                <w:sz w:val="24"/>
+                <w:szCs w:val="24"/>
+              </w:rPr>
+            </w:pPr>
+            <w:r>
+              <w:rPr>
+                <w:rFonts w:ascii="Arial" w:hAnsi="Arial" w:cs="Arial"/>
+                <w:b/>
+                <w:sz w:val="24"/>
+                <w:szCs w:val="24"/>
+              </w:rPr>
+              <w:t xml:space="preserve">Cliente NO valido </w:t>
+            </w:r>
+          </w:p>
+        </w:tc>
+      </w:tr>
+      <w:tr>
+        <w:tc>
+          <w:tcPr>
+            <w:tcW w:w="2992" w:type="dxa"/>
+          </w:tcPr>
+          <w:p>
+            <w:pPr>
+              <w:tabs>
+                <w:tab w:val="right" w:pos="8838"/>
+              </w:tabs>
+              <w:rPr>
+                <w:rFonts w:ascii="Arial" w:hAnsi="Arial" w:cs="Arial"/>
+                <w:b/>
+                <w:sz w:val="24"/>
+                <w:szCs w:val="24"/>
+              </w:rPr>
+            </w:pPr>
+            <w:r>
+              <w:rPr>
+                <w:rFonts w:ascii="Arial" w:hAnsi="Arial" w:cs="Arial"/>
+                <w:b/>
+                <w:sz w:val="24"/>
+                <w:szCs w:val="24"/>
+              </w:rPr>
+              <w:t>Materia prima</w:t>
+            </w:r>
+          </w:p>
+        </w:tc>
+        <w:tc>
+          <w:tcPr>
+            <w:tcW w:w="2993" w:type="dxa"/>
+          </w:tcPr>
+          <w:p>
+            <w:pPr>
+              <w:tabs>
+                <w:tab w:val="right" w:pos="8838"/>
+              </w:tabs>
+              <w:rPr>
+                <w:rFonts w:ascii="Arial" w:hAnsi="Arial" w:cs="Arial"/>
+                <w:b/>
+                <w:sz w:val="24"/>
+                <w:szCs w:val="24"/>
+              </w:rPr>
+            </w:pPr>
+            <w:r>
+              <w:rPr>
+                <w:rFonts w:ascii="Arial" w:hAnsi="Arial" w:cs="Arial"/>
+                <w:b/>
+                <w:sz w:val="24"/>
+                <w:szCs w:val="24"/>
+              </w:rPr>
+              <w:t>“sudadera”</w:t>
+            </w:r>
+          </w:p>
+        </w:tc>
+        <w:tc>
+          <w:tcPr>
+            <w:tcW w:w="2993" w:type="dxa"/>
+          </w:tcPr>
+          <w:p>
+            <w:pPr>
+              <w:tabs>
+                <w:tab w:val="right" w:pos="8838"/>
+              </w:tabs>
+              <w:rPr>
+                <w:rFonts w:ascii="Arial" w:hAnsi="Arial" w:cs="Arial"/>
+                <w:b/>
+                <w:sz w:val="24"/>
+                <w:szCs w:val="24"/>
+              </w:rPr>
+            </w:pPr>
+            <w:r>
+              <w:rPr>
+                <w:rFonts w:ascii="Arial" w:hAnsi="Arial" w:cs="Arial"/>
+                <w:b/>
+                <w:sz w:val="24"/>
+                <w:szCs w:val="24"/>
+              </w:rPr>
+              <w:t>Material valido</w:t>
+            </w:r>
+          </w:p>
+        </w:tc>
+      </w:tr>
+      <w:tr>
+        <w:tc>
+          <w:tcPr>
+            <w:tcW w:w="2992" w:type="dxa"/>
+          </w:tcPr>
+          <w:p>
+            <w:pPr>
+              <w:tabs>
+                <w:tab w:val="right" w:pos="8838"/>
+              </w:tabs>
+              <w:rPr>
+                <w:rFonts w:ascii="Arial" w:hAnsi="Arial" w:cs="Arial"/>
+                <w:b/>
+                <w:sz w:val="24"/>
+                <w:szCs w:val="24"/>
+              </w:rPr>
+            </w:pPr>
+            <w:r>
+              <w:rPr>
+                <w:rFonts w:ascii="Arial" w:hAnsi="Arial" w:cs="Arial"/>
+                <w:b/>
+                <w:sz w:val="24"/>
+                <w:szCs w:val="24"/>
+              </w:rPr>
+              <w:t xml:space="preserve">Materia prima </w:t>
+            </w:r>
+          </w:p>
+        </w:tc>
+        <w:tc>
+          <w:tcPr>
+            <w:tcW w:w="2993" w:type="dxa"/>
+          </w:tcPr>
+          <w:p>
+            <w:pPr>
+              <w:tabs>
+                <w:tab w:val="right" w:pos="8838"/>
+              </w:tabs>
+              <w:rPr>
+                <w:rFonts w:ascii="Arial" w:hAnsi="Arial" w:cs="Arial"/>
+                <w:b/>
+                <w:sz w:val="24"/>
+                <w:szCs w:val="24"/>
+              </w:rPr>
+            </w:pPr>
+            <w:r>
+              <w:rPr>
+                <w:rFonts w:ascii="Arial" w:hAnsi="Arial" w:cs="Arial"/>
+                <w:b/>
+                <w:sz w:val="24"/>
+                <w:szCs w:val="24"/>
+              </w:rPr>
+              <w:t>“zapatos”</w:t>
+            </w:r>
+          </w:p>
+        </w:tc>
+        <w:tc>
+          <w:tcPr>
+            <w:tcW w:w="2993" w:type="dxa"/>
+          </w:tcPr>
+          <w:p>
+            <w:pPr>
+              <w:tabs>
+                <w:tab w:val="right" w:pos="8838"/>
+              </w:tabs>
+              <w:rPr>
+                <w:rFonts w:ascii="Arial" w:hAnsi="Arial" w:cs="Arial"/>
+                <w:b/>
+                <w:sz w:val="24"/>
+                <w:szCs w:val="24"/>
+              </w:rPr>
+            </w:pPr>
+            <w:r>
+              <w:rPr>
+                <w:rFonts w:ascii="Arial" w:hAnsi="Arial" w:cs="Arial"/>
+                <w:b/>
+                <w:sz w:val="24"/>
+                <w:szCs w:val="24"/>
+              </w:rPr>
+              <w:t>Material inválido</w:t>
+            </w:r>
+          </w:p>
+        </w:tc>
+      </w:tr>
+      <w:tr>
+        <w:tc>
+          <w:tcPr>
+            <w:tcW w:w="2992" w:type="dxa"/>
+          </w:tcPr>
+          <w:p>
+            <w:pPr>
+              <w:tabs>
+                <w:tab w:val="right" w:pos="8838"/>
+              </w:tabs>
+              <w:rPr>
+                <w:rFonts w:ascii="Arial" w:hAnsi="Arial" w:cs="Arial"/>
+                <w:b/>
+                <w:sz w:val="24"/>
+                <w:szCs w:val="24"/>
+              </w:rPr>
+            </w:pPr>
+            <w:r>
+              <w:rPr>
+                <w:rFonts w:ascii="Arial" w:hAnsi="Arial" w:cs="Arial"/>
+                <w:b/>
+                <w:sz w:val="24"/>
+                <w:szCs w:val="24"/>
+              </w:rPr>
+              <w:t xml:space="preserve">Cantidad </w:t>
+            </w:r>
+          </w:p>
+        </w:tc>
+        <w:tc>
+          <w:tcPr>
+            <w:tcW w:w="2993" w:type="dxa"/>
+          </w:tcPr>
+          <w:p>
+            <w:pPr>
+              <w:tabs>
+                <w:tab w:val="right" w:pos="8838"/>
+              </w:tabs>
+              <w:rPr>
+                <w:rFonts w:ascii="Arial" w:hAnsi="Arial" w:cs="Arial"/>
+                <w:b/>
+                <w:sz w:val="24"/>
+                <w:szCs w:val="24"/>
+              </w:rPr>
+            </w:pPr>
+            <w:r>
+              <w:rPr>
+                <w:rFonts w:ascii="Arial" w:hAnsi="Arial" w:cs="Arial"/>
+                <w:b/>
+                <w:sz w:val="24"/>
+                <w:szCs w:val="24"/>
+              </w:rPr>
+              <w:t>“50 ”</w:t>
+            </w:r>
+          </w:p>
+        </w:tc>
+        <w:tc>
+          <w:tcPr>
+            <w:tcW w:w="2993" w:type="dxa"/>
+          </w:tcPr>
+          <w:p>
+            <w:pPr>
+              <w:tabs>
+                <w:tab w:val="right" w:pos="8838"/>
+              </w:tabs>
+              <w:rPr>
+                <w:rFonts w:ascii="Arial" w:hAnsi="Arial" w:cs="Arial"/>
+                <w:b/>
+                <w:sz w:val="24"/>
+                <w:szCs w:val="24"/>
+              </w:rPr>
+            </w:pPr>
+            <w:r>
+              <w:rPr>
+                <w:rFonts w:ascii="Arial" w:hAnsi="Arial" w:cs="Arial"/>
+                <w:b/>
+                <w:sz w:val="24"/>
+                <w:szCs w:val="24"/>
+              </w:rPr>
+              <w:t>Cantidad valida</w:t>
+            </w:r>
+          </w:p>
+        </w:tc>
+      </w:tr>
+      <w:tr>
+        <w:tc>
+          <w:tcPr>
+            <w:tcW w:w="2992" w:type="dxa"/>
+          </w:tcPr>
+          <w:p>
+            <w:pPr>
+              <w:tabs>
+                <w:tab w:val="right" w:pos="8838"/>
+              </w:tabs>
+              <w:rPr>
+                <w:rFonts w:ascii="Arial" w:hAnsi="Arial" w:cs="Arial"/>
+                <w:b/>
+                <w:sz w:val="24"/>
+                <w:szCs w:val="24"/>
+              </w:rPr>
+            </w:pPr>
+            <w:r>
+              <w:rPr>
+                <w:rFonts w:ascii="Arial" w:hAnsi="Arial" w:cs="Arial"/>
+                <w:b/>
+                <w:sz w:val="24"/>
+                <w:szCs w:val="24"/>
+              </w:rPr>
+              <w:t xml:space="preserve">Cantidad </w:t>
+            </w:r>
+          </w:p>
+        </w:tc>
+        <w:tc>
+          <w:tcPr>
+            <w:tcW w:w="2993" w:type="dxa"/>
+          </w:tcPr>
+          <w:p>
+            <w:pPr>
+              <w:tabs>
+                <w:tab w:val="right" w:pos="8838"/>
+              </w:tabs>
+              <w:rPr>
+                <w:rFonts w:ascii="Arial" w:hAnsi="Arial" w:cs="Arial"/>
+                <w:b/>
+                <w:sz w:val="24"/>
+                <w:szCs w:val="24"/>
+              </w:rPr>
+            </w:pPr>
+            <w:r>
+              <w:rPr>
+                <w:rFonts w:ascii="Arial" w:hAnsi="Arial" w:cs="Arial"/>
+                <w:b/>
+                <w:sz w:val="24"/>
+                <w:szCs w:val="24"/>
+              </w:rPr>
+              <w:t>“abc ”</w:t>
+            </w:r>
+          </w:p>
+        </w:tc>
+        <w:tc>
+          <w:tcPr>
+            <w:tcW w:w="2993" w:type="dxa"/>
+          </w:tcPr>
+          <w:p>
+            <w:pPr>
+              <w:tabs>
+                <w:tab w:val="right" w:pos="8838"/>
+              </w:tabs>
+              <w:rPr>
+                <w:rFonts w:ascii="Arial" w:hAnsi="Arial" w:cs="Arial"/>
+                <w:b/>
+                <w:sz w:val="20"/>
+                <w:szCs w:val="20"/>
+              </w:rPr>
+            </w:pPr>
+            <w:r>
+              <w:rPr>
+                <w:rFonts w:ascii="Arial" w:hAnsi="Arial" w:cs="Arial"/>
+                <w:b/>
+                <w:sz w:val="20"/>
+                <w:szCs w:val="20"/>
+              </w:rPr>
+              <w:t>Cantidad inválida debe ser ente</w:t>
+            </w:r>
+            <w:bookmarkStart w:id="0" w:name="_GoBack"/>
+            <w:bookmarkEnd w:id="0"/>
+            <w:r>
+              <w:rPr>
+                <w:rFonts w:ascii="Arial" w:hAnsi="Arial" w:cs="Arial"/>
+                <w:b/>
+                <w:sz w:val="20"/>
+                <w:szCs w:val="20"/>
+              </w:rPr>
+              <w:t>ro.</w:t>
+            </w:r>
+          </w:p>
+        </w:tc>
+      </w:tr>
+      <w:tr>
+        <w:tc>
+          <w:tcPr>
+            <w:tcW w:w="2992" w:type="dxa"/>
+          </w:tcPr>
+          <w:p>
+            <w:pPr>
+              <w:tabs>
+                <w:tab w:val="right" w:pos="8838"/>
+              </w:tabs>
+              <w:rPr>
+                <w:rFonts w:ascii="Arial" w:hAnsi="Arial" w:cs="Arial"/>
+                <w:b/>
+                <w:sz w:val="24"/>
+                <w:szCs w:val="24"/>
+              </w:rPr>
+            </w:pPr>
+            <w:r>
+              <w:rPr>
+                <w:rFonts w:ascii="Arial" w:hAnsi="Arial" w:cs="Arial"/>
+                <w:b/>
+                <w:sz w:val="24"/>
+                <w:szCs w:val="24"/>
+              </w:rPr>
+              <w:t>Fecha</w:t>
+            </w:r>
+          </w:p>
+        </w:tc>
+        <w:tc>
+          <w:tcPr>
+            <w:tcW w:w="2993" w:type="dxa"/>
+          </w:tcPr>
+          <w:p>
+            <w:pPr>
+              <w:tabs>
+                <w:tab w:val="right" w:pos="8838"/>
+              </w:tabs>
+              <w:rPr>
+                <w:rFonts w:ascii="Arial" w:hAnsi="Arial" w:cs="Arial"/>
+                <w:b/>
+                <w:sz w:val="24"/>
+                <w:szCs w:val="24"/>
+              </w:rPr>
+            </w:pPr>
+            <w:r>
+              <w:rPr>
+                <w:rFonts w:ascii="Arial" w:hAnsi="Arial" w:cs="Arial"/>
+                <w:b/>
+                <w:sz w:val="24"/>
+                <w:szCs w:val="24"/>
+              </w:rPr>
+              <w:t>“12/10/2000”</w:t>
+            </w:r>
+          </w:p>
+        </w:tc>
+        <w:tc>
+          <w:tcPr>
+            <w:tcW w:w="2993" w:type="dxa"/>
+          </w:tcPr>
+          <w:p>
+            <w:pPr>
+              <w:tabs>
+                <w:tab w:val="right" w:pos="8838"/>
+              </w:tabs>
+              <w:rPr>
+                <w:rFonts w:ascii="Arial" w:hAnsi="Arial" w:cs="Arial"/>
+                <w:b/>
+                <w:sz w:val="24"/>
+                <w:szCs w:val="24"/>
+              </w:rPr>
+            </w:pPr>
+            <w:r>
+              <w:rPr>
+                <w:rFonts w:ascii="Arial" w:hAnsi="Arial" w:cs="Arial"/>
+                <w:b/>
+                <w:sz w:val="24"/>
+                <w:szCs w:val="24"/>
+              </w:rPr>
+              <w:t>Fecha valida</w:t>
+            </w:r>
+          </w:p>
+        </w:tc>
+      </w:tr>
+      <w:tr>
+        <w:tc>
+          <w:tcPr>
+            <w:tcW w:w="2992" w:type="dxa"/>
+          </w:tcPr>
+          <w:p>
+            <w:pPr>
+              <w:tabs>
+                <w:tab w:val="right" w:pos="8838"/>
+              </w:tabs>
+              <w:rPr>
+                <w:rFonts w:ascii="Arial" w:hAnsi="Arial" w:cs="Arial"/>
+                <w:b/>
+                <w:sz w:val="24"/>
+                <w:szCs w:val="24"/>
+              </w:rPr>
+            </w:pPr>
+            <w:r>
+              <w:rPr>
+                <w:rFonts w:ascii="Arial" w:hAnsi="Arial" w:cs="Arial"/>
+                <w:b/>
+                <w:sz w:val="24"/>
+                <w:szCs w:val="24"/>
+              </w:rPr>
+              <w:t xml:space="preserve">Fecha </w:t>
+            </w:r>
+          </w:p>
+        </w:tc>
+        <w:tc>
+          <w:tcPr>
+            <w:tcW w:w="2993" w:type="dxa"/>
+          </w:tcPr>
+          <w:p>
+            <w:pPr>
+              <w:tabs>
+                <w:tab w:val="right" w:pos="8838"/>
+              </w:tabs>
+              <w:rPr>
+                <w:rFonts w:ascii="Arial" w:hAnsi="Arial" w:cs="Arial"/>
+                <w:b/>
+                <w:sz w:val="24"/>
+                <w:szCs w:val="24"/>
+              </w:rPr>
+            </w:pPr>
+            <w:r>
+              <w:rPr>
+                <w:rFonts w:ascii="Arial" w:hAnsi="Arial" w:cs="Arial"/>
+                <w:b/>
+                <w:sz w:val="24"/>
+                <w:szCs w:val="24"/>
+              </w:rPr>
+              <w:t>“ 12-10-200”</w:t>
+            </w:r>
+          </w:p>
+        </w:tc>
+        <w:tc>
+          <w:tcPr>
+            <w:tcW w:w="2993" w:type="dxa"/>
+          </w:tcPr>
+          <w:p>
+            <w:pPr>
+              <w:tabs>
+                <w:tab w:val="right" w:pos="8838"/>
+              </w:tabs>
+              <w:rPr>
+                <w:rFonts w:ascii="Arial" w:hAnsi="Arial" w:cs="Arial"/>
+                <w:b/>
+                <w:sz w:val="24"/>
+                <w:szCs w:val="24"/>
+              </w:rPr>
+            </w:pPr>
+            <w:r>
+              <w:rPr>
+                <w:rFonts w:ascii="Arial" w:hAnsi="Arial" w:cs="Arial"/>
+                <w:b/>
+                <w:sz w:val="24"/>
+                <w:szCs w:val="24"/>
+              </w:rPr>
+              <w:t>Fecha No valida</w:t>
+            </w:r>
+          </w:p>
+        </w:tc>
+      </w:tr>
+      <w:tr>
+        <w:tc>
+          <w:tcPr>
+            <w:tcW w:w="2992" w:type="dxa"/>
+          </w:tcPr>
+          <w:p>
+            <w:pPr>
+              <w:tabs>
+                <w:tab w:val="right" w:pos="8838"/>
+              </w:tabs>
+              <w:rPr>
+                <w:rFonts w:ascii="Arial" w:hAnsi="Arial" w:cs="Arial"/>
+                <w:b/>
+                <w:sz w:val="24"/>
+                <w:szCs w:val="24"/>
+              </w:rPr>
+            </w:pPr>
+            <w:r>
+              <w:rPr>
+                <w:rFonts w:ascii="Arial" w:hAnsi="Arial" w:cs="Arial"/>
+                <w:b/>
+                <w:sz w:val="24"/>
+                <w:szCs w:val="24"/>
+              </w:rPr>
+              <w:t>Fecha</w:t>
+            </w:r>
+          </w:p>
+        </w:tc>
+        <w:tc>
+          <w:tcPr>
+            <w:tcW w:w="2993" w:type="dxa"/>
+          </w:tcPr>
+          <w:p>
+            <w:pPr>
+              <w:tabs>
+                <w:tab w:val="right" w:pos="8838"/>
+              </w:tabs>
+              <w:rPr>
+                <w:rFonts w:ascii="Arial" w:hAnsi="Arial" w:cs="Arial"/>
+                <w:b/>
+                <w:sz w:val="24"/>
+                <w:szCs w:val="24"/>
+              </w:rPr>
+            </w:pPr>
+            <w:r>
+              <w:rPr>
+                <w:rFonts w:ascii="Arial" w:hAnsi="Arial" w:cs="Arial"/>
+                <w:b/>
+                <w:sz w:val="24"/>
+                <w:szCs w:val="24"/>
+              </w:rPr>
+              <w:t>“   ”</w:t>
+            </w:r>
+          </w:p>
+        </w:tc>
+        <w:tc>
+          <w:tcPr>
+            <w:tcW w:w="2993" w:type="dxa"/>
+          </w:tcPr>
+          <w:p>
+            <w:pPr>
+              <w:tabs>
+                <w:tab w:val="right" w:pos="8838"/>
+              </w:tabs>
+              <w:rPr>
+                <w:rFonts w:ascii="Arial" w:hAnsi="Arial" w:cs="Arial"/>
+                <w:b/>
+                <w:sz w:val="24"/>
+                <w:szCs w:val="24"/>
+              </w:rPr>
+            </w:pPr>
+            <w:r>
+              <w:rPr>
+                <w:rFonts w:ascii="Arial" w:hAnsi="Arial" w:cs="Arial"/>
+                <w:b/>
+                <w:sz w:val="24"/>
+                <w:szCs w:val="24"/>
+              </w:rPr>
+              <w:t>Campo Obligatorio</w:t>
+            </w:r>
+          </w:p>
+        </w:tc>
+      </w:tr>
+      <w:tr>
+        <w:tc>
+          <w:tcPr>
+            <w:tcW w:w="8978" w:type="dxa"/>
+            <w:gridSpan w:val="3"/>
+            <w:shd w:val="clear" w:color="auto" w:fill="B3B3B3" w:themeFill="background1" w:themeFillShade="BF"/>
+          </w:tcPr>
+          <w:p>
+            <w:pPr>
+              <w:tabs>
+                <w:tab w:val="right" w:pos="8838"/>
+              </w:tabs>
+              <w:jc w:val="center"/>
+              <w:rPr>
+                <w:rFonts w:ascii="Arial" w:hAnsi="Arial" w:cs="Arial"/>
+                <w:b/>
+                <w:sz w:val="24"/>
+                <w:szCs w:val="24"/>
+              </w:rPr>
+            </w:pPr>
+            <w:r>
+              <w:rPr>
+                <w:rFonts w:ascii="Arial" w:hAnsi="Arial" w:cs="Arial"/>
+                <w:b/>
+                <w:sz w:val="24"/>
+                <w:szCs w:val="24"/>
+              </w:rPr>
+              <w:t>REGISTRA MATERIA PRIMA</w:t>
+            </w:r>
+          </w:p>
+        </w:tc>
+      </w:tr>
+      <w:tr>
+        <w:tc>
+          <w:tcPr>
+            <w:tcW w:w="2992" w:type="dxa"/>
+          </w:tcPr>
+          <w:p>
+            <w:pPr>
+              <w:tabs>
+                <w:tab w:val="right" w:pos="8838"/>
+              </w:tabs>
+              <w:rPr>
+                <w:rFonts w:ascii="Arial" w:hAnsi="Arial" w:cs="Arial"/>
+                <w:b/>
+                <w:sz w:val="24"/>
+                <w:szCs w:val="24"/>
+              </w:rPr>
+            </w:pPr>
+            <w:r>
+              <w:rPr>
+                <w:rFonts w:ascii="Arial" w:hAnsi="Arial" w:cs="Arial"/>
+                <w:b/>
+                <w:sz w:val="24"/>
+                <w:szCs w:val="24"/>
+              </w:rPr>
+              <w:t xml:space="preserve">Nombre materia </w:t>
+            </w:r>
+          </w:p>
+        </w:tc>
+        <w:tc>
+          <w:tcPr>
+            <w:tcW w:w="2993" w:type="dxa"/>
+          </w:tcPr>
+          <w:p>
+            <w:pPr>
+              <w:tabs>
+                <w:tab w:val="right" w:pos="8838"/>
+              </w:tabs>
+              <w:rPr>
+                <w:rFonts w:ascii="Arial" w:hAnsi="Arial" w:cs="Arial"/>
+                <w:b/>
+                <w:sz w:val="24"/>
+                <w:szCs w:val="24"/>
+              </w:rPr>
+            </w:pPr>
+            <w:r>
+              <w:rPr>
+                <w:rFonts w:ascii="Arial" w:hAnsi="Arial" w:cs="Arial"/>
+                <w:b/>
+                <w:sz w:val="24"/>
+                <w:szCs w:val="24"/>
+              </w:rPr>
+              <w:t>“sudadera” “playeras”</w:t>
+            </w:r>
+          </w:p>
+        </w:tc>
+        <w:tc>
+          <w:tcPr>
+            <w:tcW w:w="2993" w:type="dxa"/>
+          </w:tcPr>
+          <w:p>
+            <w:pPr>
+              <w:tabs>
+                <w:tab w:val="right" w:pos="8838"/>
+              </w:tabs>
+              <w:rPr>
+                <w:rFonts w:ascii="Arial" w:hAnsi="Arial" w:cs="Arial"/>
+                <w:b/>
+                <w:sz w:val="24"/>
+                <w:szCs w:val="24"/>
+              </w:rPr>
+            </w:pPr>
+            <w:r>
+              <w:rPr>
+                <w:rFonts w:ascii="Arial" w:hAnsi="Arial" w:cs="Arial"/>
+                <w:b/>
+                <w:sz w:val="24"/>
+                <w:szCs w:val="24"/>
+              </w:rPr>
+              <w:t>Material valido</w:t>
+            </w:r>
+          </w:p>
+        </w:tc>
+      </w:tr>
+      <w:tr>
+        <w:tc>
+          <w:tcPr>
+            <w:tcW w:w="2992" w:type="dxa"/>
+          </w:tcPr>
+          <w:p>
+            <w:pPr>
+              <w:tabs>
+                <w:tab w:val="right" w:pos="8838"/>
+              </w:tabs>
+              <w:rPr>
+                <w:rFonts w:ascii="Arial" w:hAnsi="Arial" w:cs="Arial"/>
+                <w:b/>
+                <w:sz w:val="24"/>
+                <w:szCs w:val="24"/>
+              </w:rPr>
+            </w:pPr>
+            <w:r>
+              <w:rPr>
+                <w:rFonts w:ascii="Arial" w:hAnsi="Arial" w:cs="Arial"/>
+                <w:b/>
+                <w:sz w:val="24"/>
+                <w:szCs w:val="24"/>
+              </w:rPr>
+              <w:t>Nombre materia</w:t>
+            </w:r>
+          </w:p>
+        </w:tc>
+        <w:tc>
+          <w:tcPr>
+            <w:tcW w:w="2993" w:type="dxa"/>
+          </w:tcPr>
+          <w:p>
+            <w:pPr>
+              <w:tabs>
+                <w:tab w:val="right" w:pos="8838"/>
+              </w:tabs>
+              <w:rPr>
+                <w:rFonts w:ascii="Arial" w:hAnsi="Arial" w:cs="Arial"/>
+                <w:b/>
+                <w:sz w:val="24"/>
+                <w:szCs w:val="24"/>
+              </w:rPr>
+            </w:pPr>
+            <w:r>
+              <w:rPr>
+                <w:rFonts w:ascii="Arial" w:hAnsi="Arial" w:cs="Arial"/>
+                <w:b/>
+                <w:sz w:val="24"/>
+                <w:szCs w:val="24"/>
+              </w:rPr>
+              <w:t>“zapatos”</w:t>
+            </w:r>
+          </w:p>
+        </w:tc>
+        <w:tc>
+          <w:tcPr>
+            <w:tcW w:w="2993" w:type="dxa"/>
+          </w:tcPr>
+          <w:p>
+            <w:pPr>
+              <w:tabs>
+                <w:tab w:val="right" w:pos="8838"/>
+              </w:tabs>
+              <w:rPr>
+                <w:rFonts w:ascii="Arial" w:hAnsi="Arial" w:cs="Arial"/>
+                <w:b/>
+                <w:sz w:val="24"/>
+                <w:szCs w:val="24"/>
+              </w:rPr>
+            </w:pPr>
+            <w:r>
+              <w:rPr>
+                <w:rFonts w:ascii="Arial" w:hAnsi="Arial" w:cs="Arial"/>
+                <w:b/>
+                <w:sz w:val="24"/>
+                <w:szCs w:val="24"/>
+              </w:rPr>
+              <w:t>Material inválido</w:t>
+            </w:r>
+          </w:p>
+        </w:tc>
+      </w:tr>
+      <w:tr>
+        <w:tc>
+          <w:tcPr>
+            <w:tcW w:w="2992" w:type="dxa"/>
+          </w:tcPr>
+          <w:p>
+            <w:pPr>
+              <w:tabs>
+                <w:tab w:val="right" w:pos="8838"/>
+              </w:tabs>
+              <w:rPr>
+                <w:rFonts w:ascii="Arial" w:hAnsi="Arial" w:cs="Arial"/>
+                <w:b/>
+                <w:sz w:val="24"/>
+                <w:szCs w:val="24"/>
+              </w:rPr>
+            </w:pPr>
+            <w:r>
+              <w:rPr>
+                <w:rFonts w:ascii="Arial" w:hAnsi="Arial" w:cs="Arial"/>
+                <w:b/>
+                <w:sz w:val="24"/>
+                <w:szCs w:val="24"/>
+              </w:rPr>
+              <w:t>Cantidad</w:t>
+            </w:r>
+          </w:p>
+        </w:tc>
+        <w:tc>
+          <w:tcPr>
+            <w:tcW w:w="2993" w:type="dxa"/>
+          </w:tcPr>
+          <w:p>
+            <w:pPr>
+              <w:tabs>
+                <w:tab w:val="right" w:pos="8838"/>
+              </w:tabs>
+              <w:rPr>
+                <w:rFonts w:ascii="Arial" w:hAnsi="Arial" w:cs="Arial"/>
+                <w:b/>
+                <w:sz w:val="24"/>
+                <w:szCs w:val="24"/>
+              </w:rPr>
+            </w:pPr>
+            <w:r>
+              <w:rPr>
+                <w:rFonts w:ascii="Arial" w:hAnsi="Arial" w:cs="Arial"/>
+                <w:b/>
+                <w:sz w:val="24"/>
+                <w:szCs w:val="24"/>
+              </w:rPr>
+              <w:t>“50 ”</w:t>
+            </w:r>
+          </w:p>
+        </w:tc>
+        <w:tc>
+          <w:tcPr>
+            <w:tcW w:w="2993" w:type="dxa"/>
+          </w:tcPr>
+          <w:p>
+            <w:pPr>
+              <w:tabs>
+                <w:tab w:val="right" w:pos="8838"/>
+              </w:tabs>
+              <w:rPr>
+                <w:rFonts w:ascii="Arial" w:hAnsi="Arial" w:cs="Arial"/>
+                <w:b/>
+                <w:sz w:val="24"/>
+                <w:szCs w:val="24"/>
+              </w:rPr>
+            </w:pPr>
+            <w:r>
+              <w:rPr>
+                <w:rFonts w:ascii="Arial" w:hAnsi="Arial" w:cs="Arial"/>
+                <w:b/>
+                <w:sz w:val="24"/>
+                <w:szCs w:val="24"/>
+              </w:rPr>
+              <w:t>Cantidad valida</w:t>
+            </w:r>
+          </w:p>
+        </w:tc>
+      </w:tr>
+      <w:tr>
+        <w:tc>
+          <w:tcPr>
+            <w:tcW w:w="2992" w:type="dxa"/>
+          </w:tcPr>
+          <w:p>
+            <w:pPr>
+              <w:tabs>
+                <w:tab w:val="right" w:pos="8838"/>
+              </w:tabs>
+              <w:rPr>
+                <w:rFonts w:ascii="Arial" w:hAnsi="Arial" w:cs="Arial"/>
+                <w:b/>
+                <w:sz w:val="24"/>
+                <w:szCs w:val="24"/>
+              </w:rPr>
+            </w:pPr>
+            <w:r>
+              <w:rPr>
+                <w:rFonts w:ascii="Arial" w:hAnsi="Arial" w:cs="Arial"/>
+                <w:b/>
+                <w:sz w:val="24"/>
+                <w:szCs w:val="24"/>
+              </w:rPr>
+              <w:t xml:space="preserve">Cantidad </w:t>
+            </w:r>
+          </w:p>
+        </w:tc>
+        <w:tc>
+          <w:tcPr>
+            <w:tcW w:w="2993" w:type="dxa"/>
+          </w:tcPr>
+          <w:p>
+            <w:pPr>
+              <w:tabs>
+                <w:tab w:val="right" w:pos="8838"/>
+              </w:tabs>
+              <w:rPr>
+                <w:rFonts w:ascii="Arial" w:hAnsi="Arial" w:cs="Arial"/>
+                <w:b/>
+                <w:sz w:val="24"/>
+                <w:szCs w:val="24"/>
+              </w:rPr>
+            </w:pPr>
+            <w:r>
+              <w:rPr>
+                <w:rFonts w:ascii="Arial" w:hAnsi="Arial" w:cs="Arial"/>
+                <w:b/>
+                <w:sz w:val="24"/>
+                <w:szCs w:val="24"/>
+              </w:rPr>
+              <w:t>“abc ”</w:t>
+            </w:r>
+          </w:p>
+        </w:tc>
+        <w:tc>
+          <w:tcPr>
+            <w:tcW w:w="2993" w:type="dxa"/>
+          </w:tcPr>
+          <w:p>
+            <w:pPr>
+              <w:tabs>
+                <w:tab w:val="right" w:pos="8838"/>
+              </w:tabs>
+              <w:rPr>
+                <w:rFonts w:ascii="Arial" w:hAnsi="Arial" w:cs="Arial"/>
+                <w:b/>
+                <w:sz w:val="20"/>
+                <w:szCs w:val="20"/>
+              </w:rPr>
+            </w:pPr>
+            <w:r>
+              <w:rPr>
+                <w:rFonts w:ascii="Arial" w:hAnsi="Arial" w:cs="Arial"/>
+                <w:b/>
+                <w:sz w:val="20"/>
+                <w:szCs w:val="20"/>
+              </w:rPr>
+              <w:t>Cantidad inválida debe ser entero.</w:t>
+            </w:r>
+          </w:p>
+        </w:tc>
+      </w:tr>
+      <w:tr>
+        <w:tc>
+          <w:tcPr>
+            <w:tcW w:w="2992" w:type="dxa"/>
+          </w:tcPr>
+          <w:p>
+            <w:pPr>
+              <w:tabs>
+                <w:tab w:val="right" w:pos="8838"/>
+              </w:tabs>
+              <w:rPr>
+                <w:rFonts w:ascii="Arial" w:hAnsi="Arial" w:cs="Arial"/>
+                <w:b/>
+                <w:sz w:val="24"/>
+                <w:szCs w:val="24"/>
+              </w:rPr>
+            </w:pPr>
+            <w:r>
+              <w:rPr>
+                <w:rFonts w:ascii="Arial" w:hAnsi="Arial" w:cs="Arial"/>
+                <w:b/>
+                <w:sz w:val="24"/>
+                <w:szCs w:val="24"/>
+              </w:rPr>
+              <w:t xml:space="preserve">Fecha </w:t>
+            </w:r>
+          </w:p>
+        </w:tc>
+        <w:tc>
+          <w:tcPr>
+            <w:tcW w:w="2993" w:type="dxa"/>
+          </w:tcPr>
+          <w:p>
+            <w:pPr>
+              <w:tabs>
+                <w:tab w:val="right" w:pos="8838"/>
+              </w:tabs>
+              <w:rPr>
+                <w:rFonts w:ascii="Arial" w:hAnsi="Arial" w:cs="Arial"/>
+                <w:b/>
+                <w:sz w:val="24"/>
+                <w:szCs w:val="24"/>
+              </w:rPr>
+            </w:pPr>
+            <w:r>
+              <w:rPr>
+                <w:rFonts w:ascii="Arial" w:hAnsi="Arial" w:cs="Arial"/>
+                <w:b/>
+                <w:sz w:val="24"/>
+                <w:szCs w:val="24"/>
+              </w:rPr>
+              <w:t>“12/10/2000”</w:t>
+            </w:r>
+          </w:p>
+        </w:tc>
+        <w:tc>
+          <w:tcPr>
+            <w:tcW w:w="2993" w:type="dxa"/>
+          </w:tcPr>
+          <w:p>
+            <w:pPr>
+              <w:tabs>
+                <w:tab w:val="right" w:pos="8838"/>
+              </w:tabs>
+              <w:rPr>
+                <w:rFonts w:ascii="Arial" w:hAnsi="Arial" w:cs="Arial"/>
+                <w:b/>
+                <w:sz w:val="24"/>
+                <w:szCs w:val="24"/>
+              </w:rPr>
+            </w:pPr>
+            <w:r>
+              <w:rPr>
+                <w:rFonts w:ascii="Arial" w:hAnsi="Arial" w:cs="Arial"/>
+                <w:b/>
+                <w:sz w:val="24"/>
+                <w:szCs w:val="24"/>
+              </w:rPr>
+              <w:t>Fecha valida</w:t>
+            </w:r>
+          </w:p>
+        </w:tc>
+      </w:tr>
+      <w:tr>
+        <w:tc>
+          <w:tcPr>
+            <w:tcW w:w="2992" w:type="dxa"/>
+          </w:tcPr>
+          <w:p>
+            <w:pPr>
+              <w:tabs>
+                <w:tab w:val="right" w:pos="8838"/>
+              </w:tabs>
+              <w:rPr>
+                <w:rFonts w:ascii="Arial" w:hAnsi="Arial" w:cs="Arial"/>
+                <w:b/>
+                <w:sz w:val="24"/>
+                <w:szCs w:val="24"/>
+              </w:rPr>
+            </w:pPr>
+            <w:r>
+              <w:rPr>
+                <w:rFonts w:ascii="Arial" w:hAnsi="Arial" w:cs="Arial"/>
+                <w:b/>
+                <w:sz w:val="24"/>
+                <w:szCs w:val="24"/>
+              </w:rPr>
+              <w:t xml:space="preserve">Fecha </w:t>
+            </w:r>
+          </w:p>
+        </w:tc>
+        <w:tc>
+          <w:tcPr>
+            <w:tcW w:w="2993" w:type="dxa"/>
+          </w:tcPr>
+          <w:p>
+            <w:pPr>
+              <w:tabs>
+                <w:tab w:val="right" w:pos="8838"/>
+              </w:tabs>
+              <w:rPr>
+                <w:rFonts w:ascii="Arial" w:hAnsi="Arial" w:cs="Arial"/>
+                <w:b/>
+                <w:sz w:val="24"/>
+                <w:szCs w:val="24"/>
+              </w:rPr>
+            </w:pPr>
+            <w:r>
+              <w:rPr>
+                <w:rFonts w:ascii="Arial" w:hAnsi="Arial" w:cs="Arial"/>
+                <w:b/>
+                <w:sz w:val="24"/>
+                <w:szCs w:val="24"/>
+              </w:rPr>
+              <w:t>“ 12-10-200”</w:t>
+            </w:r>
+          </w:p>
+        </w:tc>
+        <w:tc>
+          <w:tcPr>
+            <w:tcW w:w="2993" w:type="dxa"/>
+          </w:tcPr>
+          <w:p>
+            <w:pPr>
+              <w:tabs>
+                <w:tab w:val="right" w:pos="8838"/>
+              </w:tabs>
+              <w:rPr>
+                <w:rFonts w:ascii="Arial" w:hAnsi="Arial" w:cs="Arial"/>
+                <w:b/>
+                <w:sz w:val="24"/>
+                <w:szCs w:val="24"/>
+              </w:rPr>
+            </w:pPr>
+            <w:r>
+              <w:rPr>
+                <w:rFonts w:ascii="Arial" w:hAnsi="Arial" w:cs="Arial"/>
+                <w:b/>
+                <w:sz w:val="24"/>
+                <w:szCs w:val="24"/>
+              </w:rPr>
+              <w:t>Fecha No valida</w:t>
+            </w:r>
+          </w:p>
+        </w:tc>
+      </w:tr>
+      <w:tr>
+        <w:tc>
+          <w:tcPr>
+            <w:tcW w:w="2992" w:type="dxa"/>
+          </w:tcPr>
+          <w:p>
+            <w:pPr>
+              <w:tabs>
+                <w:tab w:val="right" w:pos="8838"/>
+              </w:tabs>
+              <w:rPr>
+                <w:rFonts w:ascii="Arial" w:hAnsi="Arial" w:cs="Arial"/>
+                <w:b/>
+                <w:sz w:val="24"/>
+                <w:szCs w:val="24"/>
+              </w:rPr>
+            </w:pPr>
+            <w:r>
+              <w:rPr>
+                <w:rFonts w:ascii="Arial" w:hAnsi="Arial" w:cs="Arial"/>
+                <w:b/>
+                <w:sz w:val="24"/>
+                <w:szCs w:val="24"/>
+              </w:rPr>
+              <w:t xml:space="preserve">Fecha </w:t>
+            </w:r>
+          </w:p>
+        </w:tc>
+        <w:tc>
+          <w:tcPr>
+            <w:tcW w:w="2993" w:type="dxa"/>
+          </w:tcPr>
+          <w:p>
+            <w:pPr>
+              <w:tabs>
+                <w:tab w:val="right" w:pos="8838"/>
+              </w:tabs>
+              <w:rPr>
+                <w:rFonts w:ascii="Arial" w:hAnsi="Arial" w:cs="Arial"/>
+                <w:b/>
+                <w:sz w:val="24"/>
+                <w:szCs w:val="24"/>
+              </w:rPr>
+            </w:pPr>
+            <w:r>
+              <w:rPr>
+                <w:rFonts w:ascii="Arial" w:hAnsi="Arial" w:cs="Arial"/>
+                <w:b/>
+                <w:sz w:val="24"/>
+                <w:szCs w:val="24"/>
+              </w:rPr>
+              <w:t>“   ”</w:t>
+            </w:r>
+          </w:p>
+        </w:tc>
+        <w:tc>
+          <w:tcPr>
+            <w:tcW w:w="2993" w:type="dxa"/>
+          </w:tcPr>
+          <w:p>
+            <w:pPr>
+              <w:tabs>
+                <w:tab w:val="right" w:pos="8838"/>
+              </w:tabs>
+              <w:rPr>
+                <w:rFonts w:ascii="Arial" w:hAnsi="Arial" w:cs="Arial"/>
+                <w:b/>
+                <w:sz w:val="24"/>
+                <w:szCs w:val="24"/>
+              </w:rPr>
+            </w:pPr>
+            <w:r>
+              <w:rPr>
+                <w:rFonts w:ascii="Arial" w:hAnsi="Arial" w:cs="Arial"/>
+                <w:b/>
+                <w:sz w:val="24"/>
+                <w:szCs w:val="24"/>
+              </w:rPr>
+              <w:t>Campo Obligatorio</w:t>
+            </w:r>
+          </w:p>
+        </w:tc>
+      </w:tr>
+    </w:tbl>
     <w:p>
       <w:pPr>
         <w:pStyle w:val="Default"/>
-        <w:ind w:left="720"/>
+        <w:ind w:left="360"/>
         <w:jc w:val="both"/>
         <w:rPr>
           <w:rFonts w:ascii="Arial" w:hAnsi="Arial" w:cs="Arial"/>
@@ -15063,7 +17164,7 @@
             <w:noProof/>
             <w:lang w:val="es-ES"/>
           </w:rPr>
-          <w:t>1</w:t>
+          <w:t>12</w:t>
         </w:r>
         <w:r>
           <w:fldChar w:fldCharType="end"/>

</xml_diff>

<commit_message>
Eliminación del documento "Reparado"
Compañeros elimine el documento llamado:
"Documentación del sistema (Reparado)"
No se si se dieron cuanta que había dos documentos, fue por un error mi,
pero ya lo arregle.

Gracias !!!
</commit_message>
<xml_diff>
--- a/Proyecto Principal/documentos/Documentación del sistema.docx
+++ b/Proyecto Principal/documentos/Documentación del sistema.docx
@@ -2420,76 +2420,6 @@
         </w:p>
         <w:p>
           <w:pPr>
-            <w:numPr>
-              <w:ilvl w:val="0"/>
-              <w:numId w:val="4"/>
-            </w:numPr>
-            <w:contextualSpacing/>
-            <w:jc w:val="both"/>
-            <w:rPr>
-              <w:rFonts w:ascii="Arial" w:eastAsia="Times New Roman" w:hAnsi="Arial" w:cs="Arial"/>
-              <w:sz w:val="24"/>
-              <w:szCs w:val="24"/>
-              <w:lang w:val="es-ES" w:eastAsia="es-ES"/>
-            </w:rPr>
-          </w:pPr>
-          <w:r>
-            <w:rPr>
-              <w:rFonts w:ascii="Arial" w:eastAsia="Times New Roman" w:hAnsi="Arial" w:cs="Arial"/>
-              <w:sz w:val="24"/>
-              <w:szCs w:val="24"/>
-              <w:lang w:val="es-ES" w:eastAsia="es-ES"/>
-            </w:rPr>
-            <w:t>Conclus</w:t>
-          </w:r>
-          <w:r>
-            <w:rPr>
-              <w:rFonts w:ascii="Arial" w:eastAsia="Times New Roman" w:hAnsi="Arial" w:cs="Arial"/>
-              <w:sz w:val="24"/>
-              <w:szCs w:val="24"/>
-              <w:lang w:val="es-ES" w:eastAsia="es-ES"/>
-            </w:rPr>
-            <w:t>ión………………………………………………………………………</w:t>
-          </w:r>
-        </w:p>
-        <w:p>
-          <w:pPr>
-            <w:ind w:left="360"/>
-            <w:contextualSpacing/>
-            <w:jc w:val="both"/>
-            <w:rPr>
-              <w:rFonts w:ascii="Arial" w:eastAsia="Times New Roman" w:hAnsi="Arial" w:cs="Arial"/>
-              <w:sz w:val="24"/>
-              <w:szCs w:val="24"/>
-              <w:lang w:val="es-ES" w:eastAsia="es-ES"/>
-            </w:rPr>
-          </w:pPr>
-        </w:p>
-        <w:p>
-          <w:pPr>
-            <w:ind w:left="360"/>
-            <w:contextualSpacing/>
-            <w:jc w:val="both"/>
-            <w:rPr>
-              <w:rFonts w:ascii="Arial" w:eastAsia="Times New Roman" w:hAnsi="Arial" w:cs="Arial"/>
-              <w:sz w:val="24"/>
-              <w:szCs w:val="24"/>
-              <w:lang w:val="es-ES" w:eastAsia="es-ES"/>
-            </w:rPr>
-          </w:pPr>
-        </w:p>
-        <w:p>
-          <w:pPr>
-            <w:jc w:val="both"/>
-            <w:rPr>
-              <w:rFonts w:ascii="Calibri" w:eastAsia="Calibri" w:hAnsi="Calibri" w:cs="Times New Roman"/>
-              <w:sz w:val="28"/>
-              <w:szCs w:val="28"/>
-            </w:rPr>
-          </w:pPr>
-        </w:p>
-        <w:p>
-          <w:pPr>
             <w:jc w:val="both"/>
             <w:rPr>
               <w:rFonts w:ascii="Arial" w:eastAsia="Calibri" w:hAnsi="Arial" w:cs="Arial"/>
@@ -2497,6 +2427,8 @@
               <w:szCs w:val="24"/>
             </w:rPr>
           </w:pPr>
+          <w:bookmarkStart w:id="0" w:name="_GoBack"/>
+          <w:bookmarkEnd w:id="0"/>
           <w:r>
             <w:rPr>
               <w:rFonts w:ascii="Arial" w:eastAsia="Calibri" w:hAnsi="Arial" w:cs="Arial"/>
@@ -2691,7 +2623,16 @@
           <w:sz w:val="24"/>
           <w:szCs w:val="24"/>
         </w:rPr>
-        <w:t>cuenta con alrededor de 4000 clientes en el estado de Veracruz, dicha empresa atiende pedidos de sus clientes vía telefónica y en sus instalaciones. Actualmente la empresa ha decidido implementar una solución informática que le permita registrar los pedidos de los clientes desde Internet, así como captar los pagos por concepto de pedidos atendidos.</w:t>
+        <w:t xml:space="preserve">cuenta con alrededor de 4000 </w:t>
+      </w:r>
+      <w:r>
+        <w:rPr>
+          <w:rFonts w:ascii="Arial" w:hAnsi="Arial" w:cs="Arial"/>
+          <w:sz w:val="24"/>
+          <w:szCs w:val="24"/>
+        </w:rPr>
+        <w:lastRenderedPageBreak/>
+        <w:t>clientes en el estado de Veracruz, dicha empresa atiende pedidos de sus clientes vía telefónica y en sus instalaciones. Actualmente la empresa ha decidido implementar una solución informática que le permita registrar los pedidos de los clientes desde Internet, así como captar los pagos por concepto de pedidos atendidos.</w:t>
       </w:r>
     </w:p>
     <w:p>
@@ -3088,6 +3029,7 @@
           <w:sz w:val="24"/>
           <w:szCs w:val="24"/>
         </w:rPr>
+        <w:lastRenderedPageBreak/>
         <w:t xml:space="preserve">El sistema de venta de playeras y sudaderas, </w:t>
       </w:r>
       <w:r>
@@ -3360,6 +3302,7 @@
           <w:sz w:val="24"/>
           <w:szCs w:val="24"/>
         </w:rPr>
+        <w:lastRenderedPageBreak/>
         <w:t>2-vendedor registra pedido del cliente.</w:t>
       </w:r>
     </w:p>
@@ -3747,6 +3690,7 @@
           <w:szCs w:val="24"/>
           <w:lang w:eastAsia="es-MX"/>
         </w:rPr>
+        <w:lastRenderedPageBreak/>
         <w:drawing>
           <wp:anchor distT="0" distB="0" distL="114300" distR="114300" simplePos="0" relativeHeight="251675648" behindDoc="0" locked="0" layoutInCell="1" allowOverlap="1" wp14:anchorId="7FA486CA" wp14:editId="65D3E246">
             <wp:simplePos x="0" y="0"/>
@@ -3855,7 +3799,6 @@
           <w:szCs w:val="24"/>
           <w:lang w:val="es-ES" w:eastAsia="es-ES"/>
         </w:rPr>
-        <w:lastRenderedPageBreak/>
         <w:t>DFD NIVEL 1</w:t>
       </w:r>
     </w:p>
@@ -3909,6 +3852,7 @@
           <w:noProof/>
           <w:lang w:eastAsia="es-MX"/>
         </w:rPr>
+        <w:lastRenderedPageBreak/>
         <w:drawing>
           <wp:anchor distT="0" distB="0" distL="114300" distR="114300" simplePos="0" relativeHeight="251674624" behindDoc="0" locked="0" layoutInCell="1" allowOverlap="1" wp14:anchorId="4459049E" wp14:editId="2612EA02">
             <wp:simplePos x="0" y="0"/>
@@ -3990,7 +3934,6 @@
           <w:szCs w:val="24"/>
           <w:lang w:val="es-ES" w:eastAsia="es-ES"/>
         </w:rPr>
-        <w:lastRenderedPageBreak/>
         <w:t>DIAGRAMA ENTIDAD RELACIÓN</w:t>
       </w:r>
     </w:p>
@@ -4739,7 +4682,6 @@
           <w:b/>
           <w:lang w:val="es-ES" w:eastAsia="es-ES"/>
         </w:rPr>
-        <w:lastRenderedPageBreak/>
         <w:t>DIAGRAMA DE TRANSICIÓN DE ESTADOS</w:t>
       </w:r>
     </w:p>
@@ -9724,7 +9666,6 @@
           <w:rFonts w:ascii="Arial" w:hAnsi="Arial" w:cs="Arial"/>
           <w:b/>
         </w:rPr>
-        <w:lastRenderedPageBreak/>
         <w:t>Casos de prueba del Sistema.</w:t>
       </w:r>
     </w:p>
@@ -9834,6 +9775,7 @@
                 <w:sz w:val="28"/>
                 <w:szCs w:val="28"/>
               </w:rPr>
+              <w:lastRenderedPageBreak/>
               <w:t>Ingresar al sistema</w:t>
             </w:r>
           </w:p>
@@ -11872,6 +11814,7 @@
                 <w:sz w:val="28"/>
                 <w:szCs w:val="28"/>
               </w:rPr>
+              <w:lastRenderedPageBreak/>
               <w:t>Id Cliente</w:t>
             </w:r>
           </w:p>
@@ -13473,7 +13416,6 @@
                 <w:sz w:val="28"/>
                 <w:szCs w:val="28"/>
               </w:rPr>
-              <w:lastRenderedPageBreak/>
               <w:t>Datos de las Ventas</w:t>
             </w:r>
           </w:p>
@@ -13749,6 +13691,7 @@
                 <w:sz w:val="28"/>
                 <w:szCs w:val="28"/>
               </w:rPr>
+              <w:lastRenderedPageBreak/>
               <w:t xml:space="preserve">Nombre venta </w:t>
             </w:r>
           </w:p>
@@ -15149,7 +15092,6 @@
           <w:rFonts w:ascii="Arial" w:hAnsi="Arial" w:cs="Arial"/>
           <w:b/>
         </w:rPr>
-        <w:lastRenderedPageBreak/>
         <w:t>CASOS DE PRUEBA POR FUNCIÓN</w:t>
       </w:r>
     </w:p>
@@ -15431,6 +15373,7 @@
                 <w:sz w:val="24"/>
                 <w:szCs w:val="24"/>
               </w:rPr>
+              <w:lastRenderedPageBreak/>
               <w:t>contraseña</w:t>
             </w:r>
           </w:p>
@@ -15458,6 +15401,7 @@
                 <w:sz w:val="24"/>
                 <w:szCs w:val="24"/>
               </w:rPr>
+              <w:lastRenderedPageBreak/>
               <w:t>“pedro@”</w:t>
             </w:r>
           </w:p>
@@ -15480,6 +15424,7 @@
                 <w:sz w:val="24"/>
                 <w:szCs w:val="24"/>
               </w:rPr>
+              <w:lastRenderedPageBreak/>
               <w:t>“123@53789”</w:t>
             </w:r>
           </w:p>
@@ -15507,6 +15452,7 @@
                 <w:sz w:val="24"/>
                 <w:szCs w:val="24"/>
               </w:rPr>
+              <w:lastRenderedPageBreak/>
               <w:t>Mensaje:</w:t>
             </w:r>
           </w:p>
@@ -15529,6 +15475,7 @@
                 <w:sz w:val="24"/>
                 <w:szCs w:val="24"/>
               </w:rPr>
+              <w:lastRenderedPageBreak/>
               <w:t>Formato invalido</w:t>
             </w:r>
           </w:p>
@@ -15558,6 +15505,7 @@
                 <w:sz w:val="24"/>
                 <w:szCs w:val="24"/>
               </w:rPr>
+              <w:lastRenderedPageBreak/>
               <w:t>Usuario</w:t>
             </w:r>
           </w:p>
@@ -17486,7 +17434,6 @@
           <w:rFonts w:ascii="Arial" w:hAnsi="Arial" w:cs="Arial"/>
           <w:b/>
         </w:rPr>
-        <w:lastRenderedPageBreak/>
         <w:t>MÉTRICAS DE ESTIMACIÓN</w:t>
       </w:r>
     </w:p>
@@ -17578,6 +17525,7 @@
                 <w:b w:val="0"/>
                 <w:lang w:val="es-PE"/>
               </w:rPr>
+              <w:lastRenderedPageBreak/>
               <w:t>Casos de uso</w:t>
             </w:r>
           </w:p>
@@ -19271,7 +19219,6 @@
                 <w:rFonts w:ascii="Arial" w:hAnsi="Arial" w:cs="Arial"/>
                 <w:szCs w:val="24"/>
               </w:rPr>
-              <w:lastRenderedPageBreak/>
               <w:t>Medio</w:t>
             </w:r>
           </w:p>
@@ -19460,6 +19407,7 @@
                 <w:rFonts w:ascii="Arial" w:hAnsi="Arial" w:cs="Arial"/>
                 <w:szCs w:val="24"/>
               </w:rPr>
+              <w:lastRenderedPageBreak/>
               <w:t>Complejo</w:t>
             </w:r>
           </w:p>
@@ -20622,7 +20570,6 @@
           <w:szCs w:val="24"/>
           <w:lang w:val="es-PE"/>
         </w:rPr>
-        <w:lastRenderedPageBreak/>
         <w:t>TCF:</w:t>
       </w:r>
     </w:p>
@@ -20679,6 +20626,7 @@
           <w:sz w:val="24"/>
           <w:szCs w:val="24"/>
         </w:rPr>
+        <w:lastRenderedPageBreak/>
         <w:t>5    esencial</w:t>
       </w:r>
     </w:p>
@@ -23349,7 +23297,6 @@
                 <w:sz w:val="24"/>
                 <w:szCs w:val="24"/>
               </w:rPr>
-              <w:lastRenderedPageBreak/>
               <w:t>Factor Total Técnico</w:t>
             </w:r>
           </w:p>
@@ -25519,7 +25466,6 @@
           <w:szCs w:val="24"/>
           <w:lang w:val="es-PE"/>
         </w:rPr>
-        <w:lastRenderedPageBreak/>
         <w:t xml:space="preserve">UCP: UUCP * TCF* ECF </w:t>
       </w:r>
     </w:p>
@@ -25606,6 +25552,7 @@
           <w:sz w:val="24"/>
           <w:szCs w:val="24"/>
         </w:rPr>
+        <w:lastRenderedPageBreak/>
         <w:t>Dado que es un equipo nuevo usaremos PF = 20</w:t>
       </w:r>
     </w:p>
@@ -26502,63 +26449,8 @@
           <w:szCs w:val="24"/>
           <w:lang w:val="es-ES" w:eastAsia="es-ES"/>
         </w:rPr>
-        <w:lastRenderedPageBreak/>
         <w:t>Métrica BANG</w:t>
       </w:r>
-    </w:p>
-    <w:p>
-      <w:pPr>
-        <w:pStyle w:val="Prrafodelista"/>
-        <w:ind w:left="765"/>
-        <w:jc w:val="both"/>
-        <w:rPr>
-          <w:rFonts w:ascii="Arial" w:eastAsia="Times New Roman" w:hAnsi="Arial" w:cs="Arial"/>
-          <w:b/>
-          <w:sz w:val="24"/>
-          <w:szCs w:val="24"/>
-          <w:lang w:val="es-ES" w:eastAsia="es-ES"/>
-        </w:rPr>
-      </w:pPr>
-    </w:p>
-    <w:p>
-      <w:pPr>
-        <w:pStyle w:val="Prrafodelista"/>
-        <w:numPr>
-          <w:ilvl w:val="0"/>
-          <w:numId w:val="10"/>
-        </w:numPr>
-        <w:ind w:left="360"/>
-        <w:jc w:val="both"/>
-        <w:rPr>
-          <w:rFonts w:ascii="Arial" w:eastAsia="Times New Roman" w:hAnsi="Arial" w:cs="Arial"/>
-          <w:b/>
-          <w:sz w:val="24"/>
-          <w:szCs w:val="24"/>
-          <w:lang w:val="es-ES" w:eastAsia="es-ES"/>
-        </w:rPr>
-      </w:pPr>
-      <w:r>
-        <w:rPr>
-          <w:rFonts w:ascii="Arial" w:eastAsia="Times New Roman" w:hAnsi="Arial" w:cs="Arial"/>
-          <w:b/>
-          <w:sz w:val="24"/>
-          <w:szCs w:val="24"/>
-          <w:lang w:val="es-ES" w:eastAsia="es-ES"/>
-        </w:rPr>
-        <w:t>CONCLUSIÓN</w:t>
-      </w:r>
-    </w:p>
-    <w:p>
-      <w:pPr>
-        <w:jc w:val="both"/>
-        <w:rPr>
-          <w:rFonts w:ascii="Arial" w:eastAsia="Times New Roman" w:hAnsi="Arial" w:cs="Arial"/>
-          <w:b/>
-          <w:sz w:val="24"/>
-          <w:szCs w:val="24"/>
-          <w:lang w:val="es-ES" w:eastAsia="es-ES"/>
-        </w:rPr>
-      </w:pPr>
     </w:p>
     <w:p>
       <w:pPr>
@@ -26839,6 +26731,26 @@
       <w:pPr>
         <w:jc w:val="both"/>
         <w:rPr>
+          <w:rFonts w:ascii="Calibri" w:eastAsia="Calibri" w:hAnsi="Calibri" w:cs="Times New Roman"/>
+          <w:sz w:val="28"/>
+          <w:szCs w:val="28"/>
+        </w:rPr>
+      </w:pPr>
+    </w:p>
+    <w:p>
+      <w:pPr>
+        <w:jc w:val="both"/>
+        <w:rPr>
+          <w:rFonts w:ascii="Calibri" w:eastAsia="Calibri" w:hAnsi="Calibri" w:cs="Times New Roman"/>
+          <w:sz w:val="28"/>
+          <w:szCs w:val="28"/>
+        </w:rPr>
+      </w:pPr>
+    </w:p>
+    <w:p>
+      <w:pPr>
+        <w:jc w:val="both"/>
+        <w:rPr>
           <w:rFonts w:ascii="Arial" w:eastAsia="Calibri" w:hAnsi="Arial" w:cs="Arial"/>
           <w:b/>
           <w:sz w:val="24"/>
@@ -26852,7 +26764,6 @@
           <w:sz w:val="24"/>
           <w:szCs w:val="24"/>
         </w:rPr>
-        <w:lastRenderedPageBreak/>
         <w:t>APÉNDICES</w:t>
       </w:r>
     </w:p>
@@ -27146,7 +27057,6 @@
           <w:sz w:val="24"/>
           <w:szCs w:val="24"/>
         </w:rPr>
-        <w:lastRenderedPageBreak/>
         <w:t>Manual Preliminar (Modelo de implantación de usuario</w:t>
       </w:r>
       <w:r>
@@ -27190,7 +27100,16 @@
           <w:sz w:val="24"/>
           <w:szCs w:val="24"/>
         </w:rPr>
-        <w:t xml:space="preserve"> en ella podrá hacer uso de las opciones que aparecen en la parte superior de la ventana; (Registrar Clientes, Registrar Empleados, Registrar materia prima, Registrar pagos por pedido y registrar Gastos), pero antes de hacer todas esas acciones el gerente general debe acceder al sistema mediante su usuario y contraseña.</w:t>
+        <w:t xml:space="preserve"> en ella podrá hacer uso de las opciones que aparecen en la parte superior de la ventana; (Registrar Clientes, Registrar Empleados, </w:t>
+      </w:r>
+      <w:r>
+        <w:rPr>
+          <w:rFonts w:ascii="Arial" w:hAnsi="Arial" w:cs="Arial"/>
+          <w:sz w:val="24"/>
+          <w:szCs w:val="24"/>
+        </w:rPr>
+        <w:lastRenderedPageBreak/>
+        <w:t>Registrar materia prima, Registrar pagos por pedido y registrar Gastos), pero antes de hacer todas esas acciones el gerente general debe acceder al sistema mediante su usuario y contraseña.</w:t>
       </w:r>
     </w:p>
     <w:p>
@@ -27354,6 +27273,7 @@
           <w:szCs w:val="24"/>
           <w:lang w:eastAsia="es-MX"/>
         </w:rPr>
+        <w:lastRenderedPageBreak/>
         <w:t xml:space="preserve">Esta es la ventana principal para el </w:t>
       </w:r>
       <w:r>
@@ -27529,7 +27449,6 @@
         <w:rPr>
           <w:rFonts w:ascii="Arial" w:hAnsi="Arial" w:cs="Arial"/>
         </w:rPr>
-        <w:lastRenderedPageBreak/>
         <w:t xml:space="preserve">Esta es la página principal que se mostrará al </w:t>
       </w:r>
       <w:r>
@@ -27555,6 +27474,7 @@
         <w:rPr>
           <w:rFonts w:ascii="Arial" w:hAnsi="Arial" w:cs="Arial"/>
         </w:rPr>
+        <w:lastRenderedPageBreak/>
         <w:t>En esta página el cliente podrá visualizar las playeras y sudadera y si desea puede realizar  su pedido, cuando el cliente desee saber cuento ha comprado puede dar clic en la opción de “Carrito de compras” y ahí se le mostrarán toda la información de su pedido hasta el momento.</w:t>
       </w:r>
     </w:p>
@@ -27641,8 +27561,6 @@
           </wp:inline>
         </w:drawing>
       </w:r>
-      <w:bookmarkStart w:id="0" w:name="_GoBack"/>
-      <w:bookmarkEnd w:id="0"/>
     </w:p>
     <w:sectPr>
       <w:headerReference w:type="default" r:id="rId16"/>
@@ -27714,7 +27632,7 @@
             <w:noProof/>
             <w:lang w:val="es-ES"/>
           </w:rPr>
-          <w:t>22</w:t>
+          <w:t>1</w:t>
         </w:r>
         <w:r>
           <w:fldChar w:fldCharType="end"/>

</xml_diff>

<commit_message>
Aviso importante de EMINUS
Chicos les aviso que no voy a poder subir el resumen del avance del
proyecto a Eminus.
Si alguno de ustedes dos puede por favor háganlo para que no salgamos
afectados en la entrega.

El diccionario de datos que les toco lo tienen que tener listo el día
viernes 3 de abril y subirlo a Github, ya que si hay revisión el día
viernes.

Gracias, les agradezco de ante mano que alguien se tome la molestía de
subir el resumen, solo por esta vez.

Yo, ya subí la parte que me corresponde aun le falta pero acordamos que
solo entregaría una parte.
</commit_message>
<xml_diff>
--- a/Proyecto Principal/documentos/Documentación del sistema.docx
+++ b/Proyecto Principal/documentos/Documentación del sistema.docx
@@ -2427,8 +2427,6 @@
               <w:szCs w:val="24"/>
             </w:rPr>
           </w:pPr>
-          <w:bookmarkStart w:id="0" w:name="_GoBack"/>
-          <w:bookmarkEnd w:id="0"/>
           <w:r>
             <w:rPr>
               <w:rFonts w:ascii="Arial" w:eastAsia="Calibri" w:hAnsi="Arial" w:cs="Arial"/>
@@ -2931,6 +2929,36 @@
     </w:p>
     <w:p>
       <w:pPr>
+        <w:jc w:val="both"/>
+        <w:rPr>
+          <w:rFonts w:ascii="Arial" w:hAnsi="Arial" w:cs="Arial"/>
+          <w:sz w:val="24"/>
+          <w:szCs w:val="24"/>
+        </w:rPr>
+      </w:pPr>
+    </w:p>
+    <w:p>
+      <w:pPr>
+        <w:jc w:val="both"/>
+        <w:rPr>
+          <w:rFonts w:ascii="Arial" w:hAnsi="Arial" w:cs="Arial"/>
+          <w:sz w:val="24"/>
+          <w:szCs w:val="24"/>
+        </w:rPr>
+      </w:pPr>
+    </w:p>
+    <w:p>
+      <w:pPr>
+        <w:jc w:val="both"/>
+        <w:rPr>
+          <w:rFonts w:ascii="Arial" w:hAnsi="Arial" w:cs="Arial"/>
+          <w:sz w:val="24"/>
+          <w:szCs w:val="24"/>
+        </w:rPr>
+      </w:pPr>
+    </w:p>
+    <w:p>
+      <w:pPr>
         <w:pStyle w:val="Prrafodelista"/>
         <w:rPr>
           <w:rFonts w:ascii="Arial" w:hAnsi="Arial" w:cs="Arial"/>
@@ -2973,6 +3001,7 @@
           <w:sz w:val="24"/>
           <w:szCs w:val="24"/>
         </w:rPr>
+        <w:lastRenderedPageBreak/>
         <w:t>2.1</w:t>
       </w:r>
       <w:r>
@@ -3029,7 +3058,6 @@
           <w:sz w:val="24"/>
           <w:szCs w:val="24"/>
         </w:rPr>
-        <w:lastRenderedPageBreak/>
         <w:t xml:space="preserve">El sistema de venta de playeras y sudaderas, </w:t>
       </w:r>
       <w:r>
@@ -3242,6 +3270,7 @@
           <w:sz w:val="24"/>
           <w:szCs w:val="24"/>
         </w:rPr>
+        <w:lastRenderedPageBreak/>
         <w:t>2.1.3  LISTA DE ACONTECIMIENTOS.</w:t>
       </w:r>
     </w:p>
@@ -3302,7 +3331,6 @@
           <w:sz w:val="24"/>
           <w:szCs w:val="24"/>
         </w:rPr>
-        <w:lastRenderedPageBreak/>
         <w:t>2-vendedor registra pedido del cliente.</w:t>
       </w:r>
     </w:p>
@@ -3669,11 +3697,17 @@
           <w:sz w:val="24"/>
           <w:szCs w:val="24"/>
         </w:rPr>
+        <w:lastRenderedPageBreak/>
         <w:t>2.2 MODELO DE COMPORTAMIENTO</w:t>
       </w:r>
     </w:p>
     <w:p>
       <w:pPr>
+        <w:pStyle w:val="Prrafodelista"/>
+        <w:numPr>
+          <w:ilvl w:val="2"/>
+          <w:numId w:val="12"/>
+        </w:numPr>
         <w:rPr>
           <w:rFonts w:ascii="Arial" w:hAnsi="Arial" w:cs="Arial"/>
           <w:b/>
@@ -3683,16 +3717,11 @@
       </w:pPr>
       <w:r>
         <w:rPr>
-          <w:rFonts w:ascii="Arial" w:hAnsi="Arial" w:cs="Arial"/>
-          <w:b/>
           <w:noProof/>
-          <w:sz w:val="24"/>
-          <w:szCs w:val="24"/>
           <w:lang w:eastAsia="es-MX"/>
         </w:rPr>
-        <w:lastRenderedPageBreak/>
         <w:drawing>
-          <wp:anchor distT="0" distB="0" distL="114300" distR="114300" simplePos="0" relativeHeight="251675648" behindDoc="0" locked="0" layoutInCell="1" allowOverlap="1" wp14:anchorId="7FA486CA" wp14:editId="65D3E246">
+          <wp:anchor distT="0" distB="0" distL="114300" distR="114300" simplePos="0" relativeHeight="251675648" behindDoc="0" locked="0" layoutInCell="1" allowOverlap="1" wp14:anchorId="29AC9001" wp14:editId="5C1D4B68">
             <wp:simplePos x="0" y="0"/>
             <wp:positionH relativeFrom="column">
               <wp:posOffset>-434340</wp:posOffset>
@@ -3754,25 +3783,7 @@
           <w:sz w:val="24"/>
           <w:szCs w:val="24"/>
         </w:rPr>
-        <w:t>2.2</w:t>
-      </w:r>
-      <w:r>
-        <w:rPr>
-          <w:rFonts w:ascii="Arial" w:hAnsi="Arial" w:cs="Arial"/>
-          <w:b/>
-          <w:sz w:val="24"/>
-          <w:szCs w:val="24"/>
-        </w:rPr>
-        <w:t>.1</w:t>
-      </w:r>
-      <w:r>
-        <w:rPr>
-          <w:rFonts w:ascii="Arial" w:hAnsi="Arial" w:cs="Arial"/>
-          <w:b/>
-          <w:sz w:val="24"/>
-          <w:szCs w:val="24"/>
-        </w:rPr>
-        <w:t xml:space="preserve"> DIAGRAMA DE FLUJO DE DATOS NIVEL 0</w:t>
+        <w:t>DIAGRAMA DE FLUJO DE DATOS NIVEL 0</w:t>
       </w:r>
     </w:p>
     <w:p>
@@ -3791,7 +3802,11 @@
           <w:lang w:val="es-ES" w:eastAsia="es-ES"/>
         </w:rPr>
       </w:pPr>
-      <w:r>
+    </w:p>
+    <w:p>
+      <w:pPr>
+        <w:pStyle w:val="Prrafodelista"/>
+        <w:jc w:val="both"/>
         <w:rPr>
           <w:rFonts w:ascii="Arial" w:eastAsia="Times New Roman" w:hAnsi="Arial" w:cs="Arial"/>
           <w:b/>
@@ -3799,6 +3814,65 @@
           <w:szCs w:val="24"/>
           <w:lang w:val="es-ES" w:eastAsia="es-ES"/>
         </w:rPr>
+      </w:pPr>
+    </w:p>
+    <w:p>
+      <w:pPr>
+        <w:pStyle w:val="Prrafodelista"/>
+        <w:jc w:val="both"/>
+        <w:rPr>
+          <w:rFonts w:ascii="Arial" w:eastAsia="Times New Roman" w:hAnsi="Arial" w:cs="Arial"/>
+          <w:b/>
+          <w:sz w:val="24"/>
+          <w:szCs w:val="24"/>
+          <w:lang w:val="es-ES" w:eastAsia="es-ES"/>
+        </w:rPr>
+      </w:pPr>
+    </w:p>
+    <w:p>
+      <w:pPr>
+        <w:pStyle w:val="Prrafodelista"/>
+        <w:jc w:val="both"/>
+        <w:rPr>
+          <w:rFonts w:ascii="Arial" w:eastAsia="Times New Roman" w:hAnsi="Arial" w:cs="Arial"/>
+          <w:b/>
+          <w:sz w:val="24"/>
+          <w:szCs w:val="24"/>
+          <w:lang w:val="es-ES" w:eastAsia="es-ES"/>
+        </w:rPr>
+      </w:pPr>
+    </w:p>
+    <w:p>
+      <w:pPr>
+        <w:pStyle w:val="Prrafodelista"/>
+        <w:jc w:val="both"/>
+        <w:rPr>
+          <w:rFonts w:ascii="Arial" w:eastAsia="Times New Roman" w:hAnsi="Arial" w:cs="Arial"/>
+          <w:b/>
+          <w:sz w:val="24"/>
+          <w:szCs w:val="24"/>
+          <w:lang w:val="es-ES" w:eastAsia="es-ES"/>
+        </w:rPr>
+      </w:pPr>
+      <w:r>
+        <w:rPr>
+          <w:rFonts w:ascii="Arial" w:eastAsia="Times New Roman" w:hAnsi="Arial" w:cs="Arial"/>
+          <w:b/>
+          <w:sz w:val="24"/>
+          <w:szCs w:val="24"/>
+          <w:lang w:val="es-ES" w:eastAsia="es-ES"/>
+        </w:rPr>
+        <w:lastRenderedPageBreak/>
+        <w:t xml:space="preserve">2.2.2 </w:t>
+      </w:r>
+      <w:r>
+        <w:rPr>
+          <w:rFonts w:ascii="Arial" w:eastAsia="Times New Roman" w:hAnsi="Arial" w:cs="Arial"/>
+          <w:b/>
+          <w:sz w:val="24"/>
+          <w:szCs w:val="24"/>
+          <w:lang w:val="es-ES" w:eastAsia="es-ES"/>
+        </w:rPr>
         <w:t>DFD NIVEL 1</w:t>
       </w:r>
     </w:p>
@@ -3852,7 +3926,6 @@
           <w:noProof/>
           <w:lang w:eastAsia="es-MX"/>
         </w:rPr>
-        <w:lastRenderedPageBreak/>
         <w:drawing>
           <wp:anchor distT="0" distB="0" distL="114300" distR="114300" simplePos="0" relativeHeight="251674624" behindDoc="0" locked="0" layoutInCell="1" allowOverlap="1" wp14:anchorId="4459049E" wp14:editId="2612EA02">
             <wp:simplePos x="0" y="0"/>
@@ -3934,6 +4007,7 @@
           <w:szCs w:val="24"/>
           <w:lang w:val="es-ES" w:eastAsia="es-ES"/>
         </w:rPr>
+        <w:lastRenderedPageBreak/>
         <w:t>DIAGRAMA ENTIDAD RELACIÓN</w:t>
       </w:r>
     </w:p>
@@ -4682,6 +4756,7 @@
           <w:b/>
           <w:lang w:val="es-ES" w:eastAsia="es-ES"/>
         </w:rPr>
+        <w:lastRenderedPageBreak/>
         <w:t>DIAGRAMA DE TRANSICIÓN DE ESTADOS</w:t>
       </w:r>
     </w:p>
@@ -9666,8 +9741,20 @@
           <w:rFonts w:ascii="Arial" w:hAnsi="Arial" w:cs="Arial"/>
           <w:b/>
         </w:rPr>
-        <w:t>Casos de prueba del Sistema.</w:t>
+        <w:lastRenderedPageBreak/>
+        <w:t>CASOS DE PRUEBA DEL SISTEMA.</w:t>
       </w:r>
+    </w:p>
+    <w:p>
+      <w:pPr>
+        <w:pStyle w:val="Default"/>
+        <w:ind w:left="720"/>
+        <w:jc w:val="both"/>
+        <w:rPr>
+          <w:rFonts w:ascii="Arial" w:hAnsi="Arial" w:cs="Arial"/>
+          <w:b/>
+        </w:rPr>
+      </w:pPr>
     </w:p>
     <w:p>
       <w:pPr>
@@ -9687,7 +9774,7 @@
           <w:rFonts w:ascii="Arial" w:hAnsi="Arial" w:cs="Arial"/>
           <w:b/>
         </w:rPr>
-        <w:t>Dominios de cada Variable.</w:t>
+        <w:t>DOMINIOS DE CADA VARIABLE.</w:t>
       </w:r>
     </w:p>
     <w:p>
@@ -9708,7 +9795,7 @@
           <w:rFonts w:ascii="Arial" w:hAnsi="Arial" w:cs="Arial"/>
           <w:b/>
         </w:rPr>
-        <w:t>Subdominios de cada Variable.</w:t>
+        <w:t>SUBDOMINIOS DE CADA VARIABLE.</w:t>
       </w:r>
     </w:p>
     <w:p>
@@ -9775,7 +9862,6 @@
                 <w:sz w:val="28"/>
                 <w:szCs w:val="28"/>
               </w:rPr>
-              <w:lastRenderedPageBreak/>
               <w:t>Ingresar al sistema</w:t>
             </w:r>
           </w:p>
@@ -11814,7 +11900,6 @@
                 <w:sz w:val="28"/>
                 <w:szCs w:val="28"/>
               </w:rPr>
-              <w:lastRenderedPageBreak/>
               <w:t>Id Cliente</w:t>
             </w:r>
           </w:p>
@@ -13416,6 +13501,7 @@
                 <w:sz w:val="28"/>
                 <w:szCs w:val="28"/>
               </w:rPr>
+              <w:lastRenderedPageBreak/>
               <w:t>Datos de las Ventas</w:t>
             </w:r>
           </w:p>
@@ -13691,7 +13777,6 @@
                 <w:sz w:val="28"/>
                 <w:szCs w:val="28"/>
               </w:rPr>
-              <w:lastRenderedPageBreak/>
               <w:t xml:space="preserve">Nombre venta </w:t>
             </w:r>
           </w:p>
@@ -15092,6 +15177,7 @@
           <w:rFonts w:ascii="Arial" w:hAnsi="Arial" w:cs="Arial"/>
           <w:b/>
         </w:rPr>
+        <w:lastRenderedPageBreak/>
         <w:t>CASOS DE PRUEBA POR FUNCIÓN</w:t>
       </w:r>
     </w:p>
@@ -15373,7 +15459,6 @@
                 <w:sz w:val="24"/>
                 <w:szCs w:val="24"/>
               </w:rPr>
-              <w:lastRenderedPageBreak/>
               <w:t>contraseña</w:t>
             </w:r>
           </w:p>
@@ -15401,7 +15486,6 @@
                 <w:sz w:val="24"/>
                 <w:szCs w:val="24"/>
               </w:rPr>
-              <w:lastRenderedPageBreak/>
               <w:t>“pedro@”</w:t>
             </w:r>
           </w:p>
@@ -15424,7 +15508,6 @@
                 <w:sz w:val="24"/>
                 <w:szCs w:val="24"/>
               </w:rPr>
-              <w:lastRenderedPageBreak/>
               <w:t>“123@53789”</w:t>
             </w:r>
           </w:p>
@@ -15452,7 +15535,6 @@
                 <w:sz w:val="24"/>
                 <w:szCs w:val="24"/>
               </w:rPr>
-              <w:lastRenderedPageBreak/>
               <w:t>Mensaje:</w:t>
             </w:r>
           </w:p>
@@ -15475,7 +15557,6 @@
                 <w:sz w:val="24"/>
                 <w:szCs w:val="24"/>
               </w:rPr>
-              <w:lastRenderedPageBreak/>
               <w:t>Formato invalido</w:t>
             </w:r>
           </w:p>
@@ -15505,7 +15586,6 @@
                 <w:sz w:val="24"/>
                 <w:szCs w:val="24"/>
               </w:rPr>
-              <w:lastRenderedPageBreak/>
               <w:t>Usuario</w:t>
             </w:r>
           </w:p>
@@ -17434,6 +17514,7 @@
           <w:rFonts w:ascii="Arial" w:hAnsi="Arial" w:cs="Arial"/>
           <w:b/>
         </w:rPr>
+        <w:lastRenderedPageBreak/>
         <w:t>MÉTRICAS DE ESTIMACIÓN</w:t>
       </w:r>
     </w:p>
@@ -17525,7 +17606,6 @@
                 <w:b w:val="0"/>
                 <w:lang w:val="es-PE"/>
               </w:rPr>
-              <w:lastRenderedPageBreak/>
               <w:t>Casos de uso</w:t>
             </w:r>
           </w:p>
@@ -19219,6 +19299,7 @@
                 <w:rFonts w:ascii="Arial" w:hAnsi="Arial" w:cs="Arial"/>
                 <w:szCs w:val="24"/>
               </w:rPr>
+              <w:lastRenderedPageBreak/>
               <w:t>Medio</w:t>
             </w:r>
           </w:p>
@@ -19407,7 +19488,6 @@
                 <w:rFonts w:ascii="Arial" w:hAnsi="Arial" w:cs="Arial"/>
                 <w:szCs w:val="24"/>
               </w:rPr>
-              <w:lastRenderedPageBreak/>
               <w:t>Complejo</w:t>
             </w:r>
           </w:p>
@@ -20570,6 +20650,7 @@
           <w:szCs w:val="24"/>
           <w:lang w:val="es-PE"/>
         </w:rPr>
+        <w:lastRenderedPageBreak/>
         <w:t>TCF:</w:t>
       </w:r>
     </w:p>
@@ -20626,7 +20707,6 @@
           <w:sz w:val="24"/>
           <w:szCs w:val="24"/>
         </w:rPr>
-        <w:lastRenderedPageBreak/>
         <w:t>5    esencial</w:t>
       </w:r>
     </w:p>
@@ -23297,6 +23377,7 @@
                 <w:sz w:val="24"/>
                 <w:szCs w:val="24"/>
               </w:rPr>
+              <w:lastRenderedPageBreak/>
               <w:t>Factor Total Técnico</w:t>
             </w:r>
           </w:p>
@@ -25466,6 +25547,7 @@
           <w:szCs w:val="24"/>
           <w:lang w:val="es-PE"/>
         </w:rPr>
+        <w:lastRenderedPageBreak/>
         <w:t xml:space="preserve">UCP: UUCP * TCF* ECF </w:t>
       </w:r>
     </w:p>
@@ -25552,7 +25634,6 @@
           <w:sz w:val="24"/>
           <w:szCs w:val="24"/>
         </w:rPr>
-        <w:lastRenderedPageBreak/>
         <w:t>Dado que es un equipo nuevo usaremos PF = 20</w:t>
       </w:r>
     </w:p>
@@ -26449,6 +26530,7 @@
           <w:szCs w:val="24"/>
           <w:lang w:val="es-ES" w:eastAsia="es-ES"/>
         </w:rPr>
+        <w:lastRenderedPageBreak/>
         <w:t>Métrica BANG</w:t>
       </w:r>
     </w:p>
@@ -27100,16 +27182,7 @@
           <w:sz w:val="24"/>
           <w:szCs w:val="24"/>
         </w:rPr>
-        <w:t xml:space="preserve"> en ella podrá hacer uso de las opciones que aparecen en la parte superior de la ventana; (Registrar Clientes, Registrar Empleados, </w:t>
-      </w:r>
-      <w:r>
-        <w:rPr>
-          <w:rFonts w:ascii="Arial" w:hAnsi="Arial" w:cs="Arial"/>
-          <w:sz w:val="24"/>
-          <w:szCs w:val="24"/>
-        </w:rPr>
-        <w:lastRenderedPageBreak/>
-        <w:t>Registrar materia prima, Registrar pagos por pedido y registrar Gastos), pero antes de hacer todas esas acciones el gerente general debe acceder al sistema mediante su usuario y contraseña.</w:t>
+        <w:t xml:space="preserve"> en ella podrá hacer uso de las opciones que aparecen en la parte superior de la ventana; (Registrar Clientes, Registrar Empleados, Registrar materia prima, Registrar pagos por pedido y registrar Gastos), pero antes de hacer todas esas acciones el gerente general debe acceder al sistema mediante su usuario y contraseña.</w:t>
       </w:r>
     </w:p>
     <w:p>
@@ -27273,7 +27346,6 @@
           <w:szCs w:val="24"/>
           <w:lang w:eastAsia="es-MX"/>
         </w:rPr>
-        <w:lastRenderedPageBreak/>
         <w:t xml:space="preserve">Esta es la ventana principal para el </w:t>
       </w:r>
       <w:r>
@@ -27474,7 +27546,6 @@
         <w:rPr>
           <w:rFonts w:ascii="Arial" w:hAnsi="Arial" w:cs="Arial"/>
         </w:rPr>
-        <w:lastRenderedPageBreak/>
         <w:t>En esta página el cliente podrá visualizar las playeras y sudadera y si desea puede realizar  su pedido, cuando el cliente desee saber cuento ha comprado puede dar clic en la opción de “Carrito de compras” y ahí se le mostrarán toda la información de su pedido hasta el momento.</w:t>
       </w:r>
     </w:p>
@@ -27514,6 +27585,7 @@
           <w:b/>
         </w:rPr>
       </w:pPr>
+      <w:bookmarkStart w:id="0" w:name="_GoBack"/>
       <w:r>
         <w:rPr>
           <w:noProof/>
@@ -27561,6 +27633,7 @@
           </wp:inline>
         </w:drawing>
       </w:r>
+      <w:bookmarkEnd w:id="0"/>
     </w:p>
     <w:sectPr>
       <w:headerReference w:type="default" r:id="rId16"/>
@@ -27632,7 +27705,7 @@
             <w:noProof/>
             <w:lang w:val="es-ES"/>
           </w:rPr>
-          <w:t>1</w:t>
+          <w:t>22</w:t>
         </w:r>
         <w:r>
           <w:fldChar w:fldCharType="end"/>
@@ -28768,6 +28841,119 @@
     </w:lvl>
   </w:abstractNum>
   <w:abstractNum w:abstractNumId="8">
+    <w:nsid w:val="718B3B46"/>
+    <w:multiLevelType w:val="multilevel"/>
+    <w:tmpl w:val="3BBE4A14"/>
+    <w:lvl w:ilvl="0">
+      <w:start w:val="2"/>
+      <w:numFmt w:val="decimal"/>
+      <w:lvlText w:val="%1"/>
+      <w:lvlJc w:val="left"/>
+      <w:pPr>
+        <w:ind w:left="525" w:hanging="525"/>
+      </w:pPr>
+      <w:rPr>
+        <w:rFonts w:hint="default"/>
+      </w:rPr>
+    </w:lvl>
+    <w:lvl w:ilvl="1">
+      <w:start w:val="2"/>
+      <w:numFmt w:val="decimal"/>
+      <w:lvlText w:val="%1.%2"/>
+      <w:lvlJc w:val="left"/>
+      <w:pPr>
+        <w:ind w:left="525" w:hanging="525"/>
+      </w:pPr>
+      <w:rPr>
+        <w:rFonts w:hint="default"/>
+      </w:rPr>
+    </w:lvl>
+    <w:lvl w:ilvl="2">
+      <w:start w:val="1"/>
+      <w:numFmt w:val="decimal"/>
+      <w:lvlText w:val="%1.%2.%3"/>
+      <w:lvlJc w:val="left"/>
+      <w:pPr>
+        <w:ind w:left="720" w:hanging="720"/>
+      </w:pPr>
+      <w:rPr>
+        <w:rFonts w:hint="default"/>
+      </w:rPr>
+    </w:lvl>
+    <w:lvl w:ilvl="3">
+      <w:start w:val="1"/>
+      <w:numFmt w:val="decimal"/>
+      <w:lvlText w:val="%1.%2.%3.%4"/>
+      <w:lvlJc w:val="left"/>
+      <w:pPr>
+        <w:ind w:left="1080" w:hanging="1080"/>
+      </w:pPr>
+      <w:rPr>
+        <w:rFonts w:hint="default"/>
+      </w:rPr>
+    </w:lvl>
+    <w:lvl w:ilvl="4">
+      <w:start w:val="1"/>
+      <w:numFmt w:val="decimal"/>
+      <w:lvlText w:val="%1.%2.%3.%4.%5"/>
+      <w:lvlJc w:val="left"/>
+      <w:pPr>
+        <w:ind w:left="1080" w:hanging="1080"/>
+      </w:pPr>
+      <w:rPr>
+        <w:rFonts w:hint="default"/>
+      </w:rPr>
+    </w:lvl>
+    <w:lvl w:ilvl="5">
+      <w:start w:val="1"/>
+      <w:numFmt w:val="decimal"/>
+      <w:lvlText w:val="%1.%2.%3.%4.%5.%6"/>
+      <w:lvlJc w:val="left"/>
+      <w:pPr>
+        <w:ind w:left="1440" w:hanging="1440"/>
+      </w:pPr>
+      <w:rPr>
+        <w:rFonts w:hint="default"/>
+      </w:rPr>
+    </w:lvl>
+    <w:lvl w:ilvl="6">
+      <w:start w:val="1"/>
+      <w:numFmt w:val="decimal"/>
+      <w:lvlText w:val="%1.%2.%3.%4.%5.%6.%7"/>
+      <w:lvlJc w:val="left"/>
+      <w:pPr>
+        <w:ind w:left="1440" w:hanging="1440"/>
+      </w:pPr>
+      <w:rPr>
+        <w:rFonts w:hint="default"/>
+      </w:rPr>
+    </w:lvl>
+    <w:lvl w:ilvl="7">
+      <w:start w:val="1"/>
+      <w:numFmt w:val="decimal"/>
+      <w:lvlText w:val="%1.%2.%3.%4.%5.%6.%7.%8"/>
+      <w:lvlJc w:val="left"/>
+      <w:pPr>
+        <w:ind w:left="1800" w:hanging="1800"/>
+      </w:pPr>
+      <w:rPr>
+        <w:rFonts w:hint="default"/>
+      </w:rPr>
+    </w:lvl>
+    <w:lvl w:ilvl="8">
+      <w:start w:val="1"/>
+      <w:numFmt w:val="decimal"/>
+      <w:lvlText w:val="%1.%2.%3.%4.%5.%6.%7.%8.%9"/>
+      <w:lvlJc w:val="left"/>
+      <w:pPr>
+        <w:ind w:left="1800" w:hanging="1800"/>
+      </w:pPr>
+      <w:rPr>
+        <w:rFonts w:hint="default"/>
+      </w:rPr>
+    </w:lvl>
+  </w:abstractNum>
+  <w:abstractNum w:abstractNumId="9">
     <w:nsid w:val="72A74D71"/>
     <w:multiLevelType w:val="multilevel"/>
     <w:tmpl w:val="5DCCD5F4"/>
@@ -28880,7 +29066,7 @@
       </w:rPr>
     </w:lvl>
   </w:abstractNum>
-  <w:abstractNum w:abstractNumId="9">
+  <w:abstractNum w:abstractNumId="10">
     <w:nsid w:val="7A8337A0"/>
     <w:multiLevelType w:val="multilevel"/>
     <w:tmpl w:val="5F4A0416"/>
@@ -28993,7 +29179,7 @@
       </w:rPr>
     </w:lvl>
   </w:abstractNum>
-  <w:abstractNum w:abstractNumId="10">
+  <w:abstractNum w:abstractNumId="11">
     <w:nsid w:val="7D810227"/>
     <w:multiLevelType w:val="hybridMultilevel"/>
     <w:tmpl w:val="89563C5C"/>
@@ -29116,19 +29302,19 @@
     <w:abstractNumId w:val="5"/>
   </w:num>
   <w:num w:numId="4">
-    <w:abstractNumId w:val="8"/>
+    <w:abstractNumId w:val="9"/>
   </w:num>
   <w:num w:numId="5">
     <w:abstractNumId w:val="3"/>
   </w:num>
   <w:num w:numId="6">
-    <w:abstractNumId w:val="10"/>
+    <w:abstractNumId w:val="11"/>
   </w:num>
   <w:num w:numId="7">
     <w:abstractNumId w:val="4"/>
   </w:num>
   <w:num w:numId="8">
-    <w:abstractNumId w:val="9"/>
+    <w:abstractNumId w:val="10"/>
   </w:num>
   <w:num w:numId="9">
     <w:abstractNumId w:val="6"/>
@@ -29138,6 +29324,9 @@
   </w:num>
   <w:num w:numId="11">
     <w:abstractNumId w:val="7"/>
+  </w:num>
+  <w:num w:numId="12">
+    <w:abstractNumId w:val="8"/>
   </w:num>
 </w:numbering>
 </file>

</xml_diff>

<commit_message>
Actualización de la documentación del sistema.
Actualice el diccionario de datos en la documentación del sistema.
Chequen si aparecen los cambios.
</commit_message>
<xml_diff>
--- a/Proyecto Principal/documentos/Documentación del sistema.docx
+++ b/Proyecto Principal/documentos/Documentación del sistema.docx
@@ -26794,7 +26794,7 @@
           <w:sz w:val="24"/>
           <w:szCs w:val="24"/>
         </w:rPr>
-        <w:t>DICCIONARIO DE DATOS</w:t>
+        <w:t>Diccionario de Datos</w:t>
       </w:r>
     </w:p>
     <w:p>
@@ -26854,15 +26854,7 @@
           <w:sz w:val="24"/>
           <w:szCs w:val="24"/>
         </w:rPr>
-        <w:t>Contraseña= {validación}</w:t>
-      </w:r>
-      <w:r>
-        <w:rPr>
-          <w:rFonts w:ascii="Arial" w:hAnsi="Arial" w:cs="Arial"/>
-          <w:sz w:val="24"/>
-          <w:szCs w:val="24"/>
-        </w:rPr>
-        <w:t>.</w:t>
+        <w:t>Contraseña= {validación}.</w:t>
       </w:r>
     </w:p>
     <w:p>
@@ -26882,15 +26874,7 @@
           <w:sz w:val="24"/>
           <w:szCs w:val="24"/>
         </w:rPr>
-        <w:t>Validación = [a-z|A-Z|0-9]</w:t>
-      </w:r>
-      <w:r>
-        <w:rPr>
-          <w:rFonts w:ascii="Arial" w:hAnsi="Arial" w:cs="Arial"/>
-          <w:sz w:val="24"/>
-          <w:szCs w:val="24"/>
-        </w:rPr>
-        <w:t>.</w:t>
+        <w:t>Validación = [a-z|A-Z|0-9].</w:t>
       </w:r>
     </w:p>
     <w:p>
@@ -26932,15 +26916,7 @@
           <w:sz w:val="24"/>
           <w:szCs w:val="24"/>
         </w:rPr>
-        <w:t>Contraseña= {validación}</w:t>
-      </w:r>
-      <w:r>
-        <w:rPr>
-          <w:rFonts w:ascii="Arial" w:hAnsi="Arial" w:cs="Arial"/>
-          <w:sz w:val="24"/>
-          <w:szCs w:val="24"/>
-        </w:rPr>
-        <w:t>.</w:t>
+        <w:t>Contraseña= {validación}.</w:t>
       </w:r>
     </w:p>
     <w:p>
@@ -26960,15 +26936,7 @@
           <w:sz w:val="24"/>
           <w:szCs w:val="24"/>
         </w:rPr>
-        <w:t>Validación = [a-z|A-Z|0-9]</w:t>
-      </w:r>
-      <w:r>
-        <w:rPr>
-          <w:rFonts w:ascii="Arial" w:hAnsi="Arial" w:cs="Arial"/>
-          <w:sz w:val="24"/>
-          <w:szCs w:val="24"/>
-        </w:rPr>
-        <w:t>.</w:t>
+        <w:t>Validación = [a-z|A-Z|0-9].</w:t>
       </w:r>
     </w:p>
     <w:p>
@@ -27288,15 +27256,7 @@
           <w:sz w:val="24"/>
           <w:szCs w:val="24"/>
         </w:rPr>
-        <w:t>Carácter legal = [a-z |A-Z|’ ‘]</w:t>
-      </w:r>
-      <w:r>
-        <w:rPr>
-          <w:rFonts w:ascii="Arial" w:hAnsi="Arial" w:cs="Arial"/>
-          <w:sz w:val="24"/>
-          <w:szCs w:val="24"/>
-        </w:rPr>
-        <w:t xml:space="preserve">. </w:t>
+        <w:t xml:space="preserve">Carácter legal = [a-z |A-Z|’ ‘]. </w:t>
       </w:r>
     </w:p>
     <w:p>
@@ -27436,31 +27396,7 @@
           <w:sz w:val="24"/>
           <w:szCs w:val="24"/>
         </w:rPr>
-        <w:t>=</w:t>
-      </w:r>
-      <w:r>
-        <w:rPr>
-          <w:rFonts w:ascii="Arial" w:hAnsi="Arial" w:cs="Arial"/>
-          <w:sz w:val="24"/>
-          <w:szCs w:val="24"/>
-        </w:rPr>
-        <w:t xml:space="preserve"> </w:t>
-      </w:r>
-      <w:r>
-        <w:rPr>
-          <w:rFonts w:ascii="Arial" w:hAnsi="Arial" w:cs="Arial"/>
-          <w:sz w:val="24"/>
-          <w:szCs w:val="24"/>
-        </w:rPr>
-        <w:t>{números + separador+ números + separador+ números}</w:t>
-      </w:r>
-      <w:r>
-        <w:rPr>
-          <w:rFonts w:ascii="Arial" w:hAnsi="Arial" w:cs="Arial"/>
-          <w:sz w:val="24"/>
-          <w:szCs w:val="24"/>
-        </w:rPr>
-        <w:t>.</w:t>
+        <w:t>= {números + separador+ números + separador+ números}.</w:t>
       </w:r>
     </w:p>
     <w:p>
@@ -27485,31 +27421,7 @@
           <w:sz w:val="24"/>
           <w:szCs w:val="24"/>
         </w:rPr>
-        <w:t>=</w:t>
-      </w:r>
-      <w:r>
-        <w:rPr>
-          <w:rFonts w:ascii="Arial" w:hAnsi="Arial" w:cs="Arial"/>
-          <w:sz w:val="24"/>
-          <w:szCs w:val="24"/>
-        </w:rPr>
-        <w:t xml:space="preserve"> </w:t>
-      </w:r>
-      <w:r>
-        <w:rPr>
-          <w:rFonts w:ascii="Arial" w:hAnsi="Arial" w:cs="Arial"/>
-          <w:sz w:val="24"/>
-          <w:szCs w:val="24"/>
-        </w:rPr>
-        <w:t>{números + separador+ números + separador+ números}</w:t>
-      </w:r>
-      <w:r>
-        <w:rPr>
-          <w:rFonts w:ascii="Arial" w:hAnsi="Arial" w:cs="Arial"/>
-          <w:sz w:val="24"/>
-          <w:szCs w:val="24"/>
-        </w:rPr>
-        <w:t>.</w:t>
+        <w:t>= {números + separador+ números + separador+ números}.</w:t>
       </w:r>
     </w:p>
     <w:p>
@@ -27658,15 +27570,7 @@
           <w:sz w:val="24"/>
           <w:szCs w:val="24"/>
         </w:rPr>
-        <w:t>Números =</w:t>
-      </w:r>
-      <w:r>
-        <w:rPr>
-          <w:rFonts w:ascii="Arial" w:hAnsi="Arial" w:cs="Arial"/>
-          <w:sz w:val="24"/>
-          <w:szCs w:val="24"/>
-        </w:rPr>
-        <w:t xml:space="preserve"> </w:t>
+        <w:t xml:space="preserve">Números = </w:t>
       </w:r>
       <w:proofErr w:type="gramStart"/>
       <w:r>
@@ -27684,15 +27588,7 @@
           <w:sz w:val="24"/>
           <w:szCs w:val="24"/>
         </w:rPr>
-        <w:t xml:space="preserve"> - 9]</w:t>
-      </w:r>
-      <w:r>
-        <w:rPr>
-          <w:rFonts w:ascii="Arial" w:hAnsi="Arial" w:cs="Arial"/>
-          <w:sz w:val="24"/>
-          <w:szCs w:val="24"/>
-        </w:rPr>
-        <w:t xml:space="preserve">. </w:t>
+        <w:t xml:space="preserve"> - 9]. </w:t>
       </w:r>
     </w:p>
     <w:p>
@@ -28252,22 +28148,9 @@
     </w:p>
     <w:p>
       <w:pPr>
-        <w:tabs>
-          <w:tab w:val="right" w:pos="8838"/>
-        </w:tabs>
-        <w:rPr>
-          <w:rFonts w:ascii="Arial" w:hAnsi="Arial" w:cs="Arial"/>
-          <w:sz w:val="24"/>
-          <w:szCs w:val="24"/>
-        </w:rPr>
-      </w:pPr>
-    </w:p>
-    <w:p>
-      <w:pPr>
         <w:jc w:val="both"/>
         <w:rPr>
           <w:rFonts w:ascii="Arial" w:eastAsia="Calibri" w:hAnsi="Arial" w:cs="Arial"/>
-          <w:b/>
           <w:sz w:val="24"/>
           <w:szCs w:val="24"/>
         </w:rPr>
@@ -28380,6 +28263,7 @@
           <w:sz w:val="24"/>
           <w:szCs w:val="24"/>
         </w:rPr>
+        <w:lastRenderedPageBreak/>
         <w:t>Manual Preliminar (Modelo de implantación de usuario</w:t>
       </w:r>
       <w:r>
@@ -28762,6 +28646,7 @@
         <w:rPr>
           <w:rFonts w:ascii="Arial" w:hAnsi="Arial" w:cs="Arial"/>
         </w:rPr>
+        <w:lastRenderedPageBreak/>
         <w:t xml:space="preserve">Esta es la página principal que se mostrará al </w:t>
       </w:r>
       <w:r>
@@ -28944,7 +28829,7 @@
             <w:noProof/>
             <w:lang w:val="es-ES"/>
           </w:rPr>
-          <w:t>24</w:t>
+          <w:t>22</w:t>
         </w:r>
         <w:r>
           <w:fldChar w:fldCharType="end"/>
@@ -29293,7 +29178,7 @@
         <w:rFonts w:ascii="Symbol" w:hAnsi="Symbol" w:hint="default"/>
       </w:rPr>
     </w:lvl>
-    <w:lvl w:ilvl="1" w:tplc="080A0003" w:tentative="1">
+    <w:lvl w:ilvl="1" w:tplc="080A0003">
       <w:start w:val="1"/>
       <w:numFmt w:val="bullet"/>
       <w:lvlText w:val="o"/>
@@ -29305,7 +29190,7 @@
         <w:rFonts w:ascii="Courier New" w:hAnsi="Courier New" w:cs="Courier New" w:hint="default"/>
       </w:rPr>
     </w:lvl>
-    <w:lvl w:ilvl="2" w:tplc="080A0005" w:tentative="1">
+    <w:lvl w:ilvl="2" w:tplc="080A0005">
       <w:start w:val="1"/>
       <w:numFmt w:val="bullet"/>
       <w:lvlText w:val=""/>
@@ -29317,7 +29202,7 @@
         <w:rFonts w:ascii="Wingdings" w:hAnsi="Wingdings" w:hint="default"/>
       </w:rPr>
     </w:lvl>
-    <w:lvl w:ilvl="3" w:tplc="080A0001" w:tentative="1">
+    <w:lvl w:ilvl="3" w:tplc="080A0001">
       <w:start w:val="1"/>
       <w:numFmt w:val="bullet"/>
       <w:lvlText w:val=""/>
@@ -29329,7 +29214,7 @@
         <w:rFonts w:ascii="Symbol" w:hAnsi="Symbol" w:hint="default"/>
       </w:rPr>
     </w:lvl>
-    <w:lvl w:ilvl="4" w:tplc="080A0003" w:tentative="1">
+    <w:lvl w:ilvl="4" w:tplc="080A0003">
       <w:start w:val="1"/>
       <w:numFmt w:val="bullet"/>
       <w:lvlText w:val="o"/>
@@ -29341,7 +29226,7 @@
         <w:rFonts w:ascii="Courier New" w:hAnsi="Courier New" w:cs="Courier New" w:hint="default"/>
       </w:rPr>
     </w:lvl>
-    <w:lvl w:ilvl="5" w:tplc="080A0005" w:tentative="1">
+    <w:lvl w:ilvl="5" w:tplc="080A0005">
       <w:start w:val="1"/>
       <w:numFmt w:val="bullet"/>
       <w:lvlText w:val=""/>
@@ -29353,7 +29238,7 @@
         <w:rFonts w:ascii="Wingdings" w:hAnsi="Wingdings" w:hint="default"/>
       </w:rPr>
     </w:lvl>
-    <w:lvl w:ilvl="6" w:tplc="080A0001" w:tentative="1">
+    <w:lvl w:ilvl="6" w:tplc="080A0001">
       <w:start w:val="1"/>
       <w:numFmt w:val="bullet"/>
       <w:lvlText w:val=""/>
@@ -29365,7 +29250,7 @@
         <w:rFonts w:ascii="Symbol" w:hAnsi="Symbol" w:hint="default"/>
       </w:rPr>
     </w:lvl>
-    <w:lvl w:ilvl="7" w:tplc="080A0003" w:tentative="1">
+    <w:lvl w:ilvl="7" w:tplc="080A0003">
       <w:start w:val="1"/>
       <w:numFmt w:val="bullet"/>
       <w:lvlText w:val="o"/>
@@ -29377,7 +29262,7 @@
         <w:rFonts w:ascii="Courier New" w:hAnsi="Courier New" w:cs="Courier New" w:hint="default"/>
       </w:rPr>
     </w:lvl>
-    <w:lvl w:ilvl="8" w:tplc="080A0005" w:tentative="1">
+    <w:lvl w:ilvl="8" w:tplc="080A0005">
       <w:start w:val="1"/>
       <w:numFmt w:val="bullet"/>
       <w:lvlText w:val=""/>
@@ -30208,7 +30093,7 @@
         <w:rFonts w:ascii="Symbol" w:hAnsi="Symbol" w:hint="default"/>
       </w:rPr>
     </w:lvl>
-    <w:lvl w:ilvl="1" w:tplc="080A0003" w:tentative="1">
+    <w:lvl w:ilvl="1" w:tplc="080A0003">
       <w:start w:val="1"/>
       <w:numFmt w:val="bullet"/>
       <w:lvlText w:val="o"/>
@@ -30220,7 +30105,7 @@
         <w:rFonts w:ascii="Courier New" w:hAnsi="Courier New" w:cs="Courier New" w:hint="default"/>
       </w:rPr>
     </w:lvl>
-    <w:lvl w:ilvl="2" w:tplc="080A0005" w:tentative="1">
+    <w:lvl w:ilvl="2" w:tplc="080A0005">
       <w:start w:val="1"/>
       <w:numFmt w:val="bullet"/>
       <w:lvlText w:val=""/>
@@ -30232,7 +30117,7 @@
         <w:rFonts w:ascii="Wingdings" w:hAnsi="Wingdings" w:hint="default"/>
       </w:rPr>
     </w:lvl>
-    <w:lvl w:ilvl="3" w:tplc="080A0001" w:tentative="1">
+    <w:lvl w:ilvl="3" w:tplc="080A0001">
       <w:start w:val="1"/>
       <w:numFmt w:val="bullet"/>
       <w:lvlText w:val=""/>
@@ -30244,7 +30129,7 @@
         <w:rFonts w:ascii="Symbol" w:hAnsi="Symbol" w:hint="default"/>
       </w:rPr>
     </w:lvl>
-    <w:lvl w:ilvl="4" w:tplc="080A0003" w:tentative="1">
+    <w:lvl w:ilvl="4" w:tplc="080A0003">
       <w:start w:val="1"/>
       <w:numFmt w:val="bullet"/>
       <w:lvlText w:val="o"/>
@@ -30256,7 +30141,7 @@
         <w:rFonts w:ascii="Courier New" w:hAnsi="Courier New" w:cs="Courier New" w:hint="default"/>
       </w:rPr>
     </w:lvl>
-    <w:lvl w:ilvl="5" w:tplc="080A0005" w:tentative="1">
+    <w:lvl w:ilvl="5" w:tplc="080A0005">
       <w:start w:val="1"/>
       <w:numFmt w:val="bullet"/>
       <w:lvlText w:val=""/>
@@ -30268,7 +30153,7 @@
         <w:rFonts w:ascii="Wingdings" w:hAnsi="Wingdings" w:hint="default"/>
       </w:rPr>
     </w:lvl>
-    <w:lvl w:ilvl="6" w:tplc="080A0001" w:tentative="1">
+    <w:lvl w:ilvl="6" w:tplc="080A0001">
       <w:start w:val="1"/>
       <w:numFmt w:val="bullet"/>
       <w:lvlText w:val=""/>
@@ -30280,7 +30165,7 @@
         <w:rFonts w:ascii="Symbol" w:hAnsi="Symbol" w:hint="default"/>
       </w:rPr>
     </w:lvl>
-    <w:lvl w:ilvl="7" w:tplc="080A0003" w:tentative="1">
+    <w:lvl w:ilvl="7" w:tplc="080A0003">
       <w:start w:val="1"/>
       <w:numFmt w:val="bullet"/>
       <w:lvlText w:val="o"/>
@@ -30292,7 +30177,7 @@
         <w:rFonts w:ascii="Courier New" w:hAnsi="Courier New" w:cs="Courier New" w:hint="default"/>
       </w:rPr>
     </w:lvl>
-    <w:lvl w:ilvl="8" w:tplc="080A0005" w:tentative="1">
+    <w:lvl w:ilvl="8" w:tplc="080A0005">
       <w:start w:val="1"/>
       <w:numFmt w:val="bullet"/>
       <w:lvlText w:val=""/>
@@ -30795,9 +30680,27 @@
   </w:num>
   <w:num w:numId="13">
     <w:abstractNumId w:val="1"/>
+    <w:lvlOverride w:ilvl="0"/>
+    <w:lvlOverride w:ilvl="1"/>
+    <w:lvlOverride w:ilvl="2"/>
+    <w:lvlOverride w:ilvl="3"/>
+    <w:lvlOverride w:ilvl="4"/>
+    <w:lvlOverride w:ilvl="5"/>
+    <w:lvlOverride w:ilvl="6"/>
+    <w:lvlOverride w:ilvl="7"/>
+    <w:lvlOverride w:ilvl="8"/>
   </w:num>
   <w:num w:numId="14">
     <w:abstractNumId w:val="9"/>
+    <w:lvlOverride w:ilvl="0"/>
+    <w:lvlOverride w:ilvl="1"/>
+    <w:lvlOverride w:ilvl="2"/>
+    <w:lvlOverride w:ilvl="3"/>
+    <w:lvlOverride w:ilvl="4"/>
+    <w:lvlOverride w:ilvl="5"/>
+    <w:lvlOverride w:ilvl="6"/>
+    <w:lvlOverride w:ilvl="7"/>
+    <w:lvlOverride w:ilvl="8"/>
   </w:num>
 </w:numbering>
 </file>
@@ -31124,6 +31027,7 @@
       <w:spacing w:after="0" w:line="240" w:lineRule="auto"/>
     </w:pPr>
     <w:tblPr>
+      <w:tblInd w:w="0" w:type="dxa"/>
       <w:tblBorders>
         <w:top w:val="single" w:sz="4" w:space="0" w:color="auto"/>
         <w:left w:val="single" w:sz="4" w:space="0" w:color="auto"/>
@@ -31132,6 +31036,12 @@
         <w:insideH w:val="single" w:sz="4" w:space="0" w:color="auto"/>
         <w:insideV w:val="single" w:sz="4" w:space="0" w:color="auto"/>
       </w:tblBorders>
+      <w:tblCellMar>
+        <w:top w:w="0" w:type="dxa"/>
+        <w:left w:w="108" w:type="dxa"/>
+        <w:bottom w:w="0" w:type="dxa"/>
+        <w:right w:w="108" w:type="dxa"/>
+      </w:tblCellMar>
     </w:tblPr>
   </w:style>
   <w:style w:type="table" w:styleId="Cuadrculaclara-nfasis1">
@@ -31145,6 +31055,7 @@
     <w:tblPr>
       <w:tblStyleRowBandSize w:val="1"/>
       <w:tblStyleColBandSize w:val="1"/>
+      <w:tblInd w:w="0" w:type="dxa"/>
       <w:tblBorders>
         <w:top w:val="single" w:sz="8" w:space="0" w:color="4F81BD" w:themeColor="accent1"/>
         <w:left w:val="single" w:sz="8" w:space="0" w:color="4F81BD" w:themeColor="accent1"/>
@@ -31153,6 +31064,12 @@
         <w:insideH w:val="single" w:sz="8" w:space="0" w:color="4F81BD" w:themeColor="accent1"/>
         <w:insideV w:val="single" w:sz="8" w:space="0" w:color="4F81BD" w:themeColor="accent1"/>
       </w:tblBorders>
+      <w:tblCellMar>
+        <w:top w:w="0" w:type="dxa"/>
+        <w:left w:w="108" w:type="dxa"/>
+        <w:bottom w:w="0" w:type="dxa"/>
+        <w:right w:w="108" w:type="dxa"/>
+      </w:tblCellMar>
     </w:tblPr>
     <w:tblStylePr w:type="firstRow">
       <w:pPr>
@@ -31582,6 +31499,7 @@
       <w:spacing w:after="0" w:line="240" w:lineRule="auto"/>
     </w:pPr>
     <w:tblPr>
+      <w:tblInd w:w="0" w:type="dxa"/>
       <w:tblBorders>
         <w:top w:val="single" w:sz="4" w:space="0" w:color="auto"/>
         <w:left w:val="single" w:sz="4" w:space="0" w:color="auto"/>
@@ -31590,6 +31508,12 @@
         <w:insideH w:val="single" w:sz="4" w:space="0" w:color="auto"/>
         <w:insideV w:val="single" w:sz="4" w:space="0" w:color="auto"/>
       </w:tblBorders>
+      <w:tblCellMar>
+        <w:top w:w="0" w:type="dxa"/>
+        <w:left w:w="108" w:type="dxa"/>
+        <w:bottom w:w="0" w:type="dxa"/>
+        <w:right w:w="108" w:type="dxa"/>
+      </w:tblCellMar>
     </w:tblPr>
   </w:style>
   <w:style w:type="table" w:styleId="Cuadrculaclara-nfasis1">
@@ -31603,6 +31527,7 @@
     <w:tblPr>
       <w:tblStyleRowBandSize w:val="1"/>
       <w:tblStyleColBandSize w:val="1"/>
+      <w:tblInd w:w="0" w:type="dxa"/>
       <w:tblBorders>
         <w:top w:val="single" w:sz="8" w:space="0" w:color="4F81BD" w:themeColor="accent1"/>
         <w:left w:val="single" w:sz="8" w:space="0" w:color="4F81BD" w:themeColor="accent1"/>
@@ -31611,6 +31536,12 @@
         <w:insideH w:val="single" w:sz="8" w:space="0" w:color="4F81BD" w:themeColor="accent1"/>
         <w:insideV w:val="single" w:sz="8" w:space="0" w:color="4F81BD" w:themeColor="accent1"/>
       </w:tblBorders>
+      <w:tblCellMar>
+        <w:top w:w="0" w:type="dxa"/>
+        <w:left w:w="108" w:type="dxa"/>
+        <w:bottom w:w="0" w:type="dxa"/>
+        <w:right w:w="108" w:type="dxa"/>
+      </w:tblCellMar>
     </w:tblPr>
     <w:tblStylePr w:type="firstRow">
       <w:pPr>

</xml_diff>

<commit_message>
Descripción del diccionario de datos.
Puse una pequeña descripción del diccionarios de datos.
</commit_message>
<xml_diff>
--- a/Proyecto Principal/documentos/Documentación del sistema.docx
+++ b/Proyecto Principal/documentos/Documentación del sistema.docx
@@ -14,7 +14,6 @@
           <w:docPartUnique/>
         </w:docPartObj>
       </w:sdtPr>
-      <w:sdtEndPr/>
       <w:sdtContent>
         <w:p>
           <w:pPr>
@@ -339,7 +338,6 @@
               <w:docPartUnique/>
             </w:docPartObj>
           </w:sdtPr>
-          <w:sdtEndPr/>
           <w:sdtContent>
             <w:p>
               <w:pPr>
@@ -26751,29 +26749,34 @@
       <w:pPr>
         <w:jc w:val="both"/>
         <w:rPr>
-          <w:rFonts w:ascii="Calibri" w:eastAsia="Calibri" w:hAnsi="Calibri" w:cs="Times New Roman"/>
-          <w:sz w:val="28"/>
-          <w:szCs w:val="28"/>
-        </w:rPr>
-      </w:pPr>
-    </w:p>
-    <w:p>
-      <w:pPr>
-        <w:jc w:val="both"/>
-        <w:rPr>
           <w:rFonts w:ascii="Arial" w:eastAsia="Calibri" w:hAnsi="Arial" w:cs="Arial"/>
           <w:b/>
-          <w:sz w:val="24"/>
-          <w:szCs w:val="24"/>
-        </w:rPr>
-      </w:pPr>
-      <w:r>
+          <w:color w:val="1F497D" w:themeColor="text2"/>
+          <w:sz w:val="24"/>
+          <w:szCs w:val="24"/>
+        </w:rPr>
+      </w:pPr>
+    </w:p>
+    <w:p>
+      <w:pPr>
+        <w:jc w:val="both"/>
         <w:rPr>
           <w:rFonts w:ascii="Arial" w:eastAsia="Calibri" w:hAnsi="Arial" w:cs="Arial"/>
           <w:b/>
-          <w:sz w:val="24"/>
-          <w:szCs w:val="24"/>
-        </w:rPr>
+          <w:color w:val="1F497D" w:themeColor="text2"/>
+          <w:sz w:val="24"/>
+          <w:szCs w:val="24"/>
+        </w:rPr>
+      </w:pPr>
+      <w:r>
+        <w:rPr>
+          <w:rFonts w:ascii="Arial" w:eastAsia="Calibri" w:hAnsi="Arial" w:cs="Arial"/>
+          <w:b/>
+          <w:color w:val="1F497D" w:themeColor="text2"/>
+          <w:sz w:val="24"/>
+          <w:szCs w:val="24"/>
+        </w:rPr>
+        <w:lastRenderedPageBreak/>
         <w:t>APÉNDICES</w:t>
       </w:r>
     </w:p>
@@ -26783,6 +26786,7 @@
         <w:rPr>
           <w:rFonts w:ascii="Arial" w:eastAsia="Calibri" w:hAnsi="Arial" w:cs="Arial"/>
           <w:b/>
+          <w:color w:val="1F497D" w:themeColor="text2"/>
           <w:sz w:val="24"/>
           <w:szCs w:val="24"/>
         </w:rPr>
@@ -26791,11 +26795,58 @@
         <w:rPr>
           <w:rFonts w:ascii="Arial" w:eastAsia="Calibri" w:hAnsi="Arial" w:cs="Arial"/>
           <w:b/>
+          <w:color w:val="1F497D" w:themeColor="text2"/>
           <w:sz w:val="24"/>
           <w:szCs w:val="24"/>
         </w:rPr>
         <w:t>Diccionario de Datos</w:t>
       </w:r>
+    </w:p>
+    <w:p>
+      <w:pPr>
+        <w:autoSpaceDE w:val="0"/>
+        <w:autoSpaceDN w:val="0"/>
+        <w:adjustRightInd w:val="0"/>
+        <w:spacing w:after="120"/>
+        <w:jc w:val="both"/>
+        <w:rPr>
+          <w:rFonts w:ascii="Arial" w:hAnsi="Arial" w:cs="Arial"/>
+          <w:b/>
+          <w:i/>
+          <w:sz w:val="24"/>
+          <w:szCs w:val="24"/>
+        </w:rPr>
+      </w:pPr>
+      <w:r>
+        <w:rPr>
+          <w:rFonts w:ascii="Arial" w:hAnsi="Arial" w:cs="Arial"/>
+          <w:bCs/>
+          <w:sz w:val="24"/>
+          <w:szCs w:val="24"/>
+        </w:rPr>
+        <w:t>La notación básica para crear los DER’s, DFD’s  no son suficiente para describir los requisitos del software, por ello se complementa con el Diccionario de Datos, en el cual se define el contenido de la información es decir se describen los datos del sistema.</w:t>
+      </w:r>
+      <w:r>
+        <w:rPr>
+          <w:rFonts w:ascii="Arial" w:hAnsi="Arial" w:cs="Arial"/>
+          <w:b/>
+          <w:i/>
+          <w:sz w:val="24"/>
+          <w:szCs w:val="24"/>
+        </w:rPr>
+        <w:t xml:space="preserve"> </w:t>
+      </w:r>
+    </w:p>
+    <w:p>
+      <w:pPr>
+        <w:jc w:val="both"/>
+        <w:rPr>
+          <w:rFonts w:ascii="Arial" w:eastAsia="Calibri" w:hAnsi="Arial" w:cs="Arial"/>
+          <w:b/>
+          <w:sz w:val="24"/>
+          <w:szCs w:val="24"/>
+        </w:rPr>
+      </w:pPr>
     </w:p>
     <w:p>
       <w:pPr>
@@ -27239,6 +27290,7 @@
           <w:sz w:val="24"/>
           <w:szCs w:val="28"/>
         </w:rPr>
+        <w:lastRenderedPageBreak/>
         <w:t>Apellido materno= {carácter legal}.</w:t>
       </w:r>
     </w:p>
@@ -27273,7 +27325,6 @@
           <w:sz w:val="24"/>
           <w:szCs w:val="28"/>
         </w:rPr>
-        <w:lastRenderedPageBreak/>
         <w:t>Dirección</w:t>
       </w:r>
       <w:proofErr w:type="gramStart"/>
@@ -27807,6 +27858,7 @@
           <w:sz w:val="24"/>
           <w:szCs w:val="24"/>
         </w:rPr>
+        <w:lastRenderedPageBreak/>
         <w:t>Fecha pedido = {día + mes + año}</w:t>
       </w:r>
     </w:p>
@@ -27841,7 +27893,6 @@
           <w:sz w:val="24"/>
           <w:szCs w:val="24"/>
         </w:rPr>
-        <w:lastRenderedPageBreak/>
         <w:t>Mes = {números} {01-12}</w:t>
       </w:r>
     </w:p>
@@ -28224,56 +28275,26 @@
     </w:p>
     <w:p>
       <w:pPr>
-        <w:jc w:val="both"/>
-        <w:rPr>
-          <w:rFonts w:ascii="Arial" w:eastAsia="Calibri" w:hAnsi="Arial" w:cs="Arial"/>
+        <w:rPr>
+          <w:rFonts w:ascii="Arial" w:hAnsi="Arial" w:cs="Arial"/>
           <w:b/>
-          <w:sz w:val="24"/>
-          <w:szCs w:val="24"/>
-        </w:rPr>
-      </w:pPr>
-    </w:p>
-    <w:p>
-      <w:pPr>
-        <w:jc w:val="both"/>
-        <w:rPr>
-          <w:rFonts w:ascii="Arial" w:eastAsia="Calibri" w:hAnsi="Arial" w:cs="Arial"/>
-          <w:b/>
-          <w:sz w:val="24"/>
-          <w:szCs w:val="24"/>
-        </w:rPr>
-      </w:pPr>
-    </w:p>
-    <w:p>
-      <w:pPr>
-        <w:jc w:val="both"/>
-        <w:rPr>
-          <w:rFonts w:ascii="Arial" w:eastAsia="Calibri" w:hAnsi="Arial" w:cs="Arial"/>
-          <w:b/>
-          <w:sz w:val="24"/>
-          <w:szCs w:val="24"/>
+          <w:color w:val="1F497D" w:themeColor="text2"/>
+          <w:sz w:val="28"/>
+          <w:szCs w:val="28"/>
         </w:rPr>
       </w:pPr>
       <w:bookmarkStart w:id="0" w:name="_GoBack"/>
       <w:bookmarkEnd w:id="0"/>
       <w:r>
         <w:rPr>
-          <w:rFonts w:ascii="Arial" w:eastAsia="Calibri" w:hAnsi="Arial" w:cs="Arial"/>
+          <w:rFonts w:ascii="Arial" w:hAnsi="Arial" w:cs="Arial"/>
           <w:b/>
-          <w:sz w:val="24"/>
-          <w:szCs w:val="24"/>
+          <w:color w:val="1F497D" w:themeColor="text2"/>
+          <w:sz w:val="28"/>
+          <w:szCs w:val="28"/>
         </w:rPr>
         <w:lastRenderedPageBreak/>
-        <w:t>Manual Preliminar (Modelo de implantación de usuario</w:t>
-      </w:r>
-      <w:r>
-        <w:rPr>
-          <w:rFonts w:ascii="Arial" w:eastAsia="Calibri" w:hAnsi="Arial" w:cs="Arial"/>
-          <w:b/>
-          <w:sz w:val="24"/>
-          <w:szCs w:val="24"/>
-        </w:rPr>
-        <w:t>)</w:t>
+        <w:t>Prototipo</w:t>
       </w:r>
     </w:p>
     <w:p>
@@ -28808,7 +28829,6 @@
         <w:docPartUnique/>
       </w:docPartObj>
     </w:sdtPr>
-    <w:sdtEndPr/>
     <w:sdtContent>
       <w:p>
         <w:pPr>
@@ -30680,27 +30700,9 @@
   </w:num>
   <w:num w:numId="13">
     <w:abstractNumId w:val="1"/>
-    <w:lvlOverride w:ilvl="0"/>
-    <w:lvlOverride w:ilvl="1"/>
-    <w:lvlOverride w:ilvl="2"/>
-    <w:lvlOverride w:ilvl="3"/>
-    <w:lvlOverride w:ilvl="4"/>
-    <w:lvlOverride w:ilvl="5"/>
-    <w:lvlOverride w:ilvl="6"/>
-    <w:lvlOverride w:ilvl="7"/>
-    <w:lvlOverride w:ilvl="8"/>
   </w:num>
   <w:num w:numId="14">
     <w:abstractNumId w:val="9"/>
-    <w:lvlOverride w:ilvl="0"/>
-    <w:lvlOverride w:ilvl="1"/>
-    <w:lvlOverride w:ilvl="2"/>
-    <w:lvlOverride w:ilvl="3"/>
-    <w:lvlOverride w:ilvl="4"/>
-    <w:lvlOverride w:ilvl="5"/>
-    <w:lvlOverride w:ilvl="6"/>
-    <w:lvlOverride w:ilvl="7"/>
-    <w:lvlOverride w:ilvl="8"/>
   </w:num>
 </w:numbering>
 </file>

</xml_diff>

<commit_message>
Descripción del Diagrama de Estructura.
Agregue la descripción de lo que consiste el diagrama de estructura.
</commit_message>
<xml_diff>
--- a/Proyecto Principal/documentos/Documentación del sistema.docx
+++ b/Proyecto Principal/documentos/Documentación del sistema.docx
@@ -4852,6 +4852,41 @@
           <w:lang w:val="es-ES" w:eastAsia="es-ES"/>
         </w:rPr>
       </w:pPr>
+    </w:p>
+    <w:p>
+      <w:pPr>
+        <w:pStyle w:val="Default"/>
+        <w:ind w:left="720"/>
+        <w:jc w:val="both"/>
+        <w:rPr>
+          <w:rFonts w:ascii="Arial" w:eastAsia="Times New Roman" w:hAnsi="Arial" w:cs="Arial"/>
+          <w:b/>
+          <w:color w:val="1F497D" w:themeColor="text2"/>
+          <w:lang w:val="es-ES" w:eastAsia="es-ES"/>
+        </w:rPr>
+      </w:pPr>
+      <w:r>
+        <w:rPr>
+          <w:rFonts w:ascii="Arial" w:eastAsia="Times New Roman" w:hAnsi="Arial" w:cs="Arial"/>
+          <w:b/>
+          <w:color w:val="1F497D" w:themeColor="text2"/>
+          <w:lang w:val="es-ES" w:eastAsia="es-ES"/>
+        </w:rPr>
+        <w:t>MODELO RELACIONAL</w:t>
+      </w:r>
+    </w:p>
+    <w:p>
+      <w:pPr>
+        <w:pStyle w:val="Default"/>
+        <w:ind w:left="720"/>
+        <w:jc w:val="both"/>
+        <w:rPr>
+          <w:rFonts w:ascii="Arial" w:eastAsia="Times New Roman" w:hAnsi="Arial" w:cs="Arial"/>
+          <w:b/>
+          <w:color w:val="1F497D" w:themeColor="text2"/>
+          <w:lang w:val="es-ES" w:eastAsia="es-ES"/>
+        </w:rPr>
+      </w:pPr>
       <w:r>
         <w:rPr>
           <w:rFonts w:ascii="Arial" w:eastAsia="Times New Roman" w:hAnsi="Arial" w:cs="Arial"/>
@@ -4860,18 +4895,17 @@
           <w:color w:val="1F497D" w:themeColor="text2"/>
           <w:lang w:eastAsia="es-MX"/>
         </w:rPr>
-        <w:lastRenderedPageBreak/>
         <w:drawing>
-          <wp:anchor distT="0" distB="0" distL="114300" distR="114300" simplePos="0" relativeHeight="251738112" behindDoc="0" locked="0" layoutInCell="1" allowOverlap="1" wp14:anchorId="3A53467D" wp14:editId="27C3FDA2">
+          <wp:anchor distT="0" distB="0" distL="114300" distR="114300" simplePos="0" relativeHeight="251738112" behindDoc="0" locked="0" layoutInCell="1" allowOverlap="1" wp14:anchorId="3A1D9967" wp14:editId="1C92D81E">
             <wp:simplePos x="0" y="0"/>
             <wp:positionH relativeFrom="column">
               <wp:posOffset>-5715</wp:posOffset>
             </wp:positionH>
             <wp:positionV relativeFrom="paragraph">
-              <wp:posOffset>586105</wp:posOffset>
+              <wp:posOffset>416560</wp:posOffset>
             </wp:positionV>
-            <wp:extent cx="6391275" cy="7734300"/>
-            <wp:effectExtent l="0" t="0" r="9525" b="0"/>
+            <wp:extent cx="6391275" cy="7496175"/>
+            <wp:effectExtent l="0" t="0" r="9525" b="9525"/>
             <wp:wrapSquare wrapText="bothSides"/>
             <wp:docPr id="23" name="0 Imagen"/>
             <wp:cNvGraphicFramePr>
@@ -4899,7 +4933,7 @@
                   <pic:spPr>
                     <a:xfrm>
                       <a:off x="0" y="0"/>
-                      <a:ext cx="6391275" cy="7734300"/>
+                      <a:ext cx="6391275" cy="7496175"/>
                     </a:xfrm>
                     <a:prstGeom prst="rect">
                       <a:avLst/>
@@ -4917,28 +4951,32 @@
           </wp:anchor>
         </w:drawing>
       </w:r>
-    </w:p>
-    <w:p>
-      <w:pPr>
-        <w:pStyle w:val="Default"/>
-        <w:ind w:left="720"/>
-        <w:jc w:val="both"/>
-        <w:rPr>
-          <w:rFonts w:ascii="Arial" w:eastAsia="Times New Roman" w:hAnsi="Arial" w:cs="Arial"/>
-          <w:b/>
-          <w:color w:val="1F497D" w:themeColor="text2"/>
-          <w:lang w:val="es-ES" w:eastAsia="es-ES"/>
-        </w:rPr>
-      </w:pPr>
       <w:r>
         <w:rPr>
-          <w:rFonts w:ascii="Arial" w:eastAsia="Times New Roman" w:hAnsi="Arial" w:cs="Arial"/>
-          <w:b/>
-          <w:color w:val="1F497D" w:themeColor="text2"/>
-          <w:lang w:val="es-ES" w:eastAsia="es-ES"/>
-        </w:rPr>
-        <w:t>MODELO RELACIONAL</w:t>
+          <w:rFonts w:ascii="Arial" w:hAnsi="Arial" w:cs="Arial"/>
+        </w:rPr>
+        <w:t xml:space="preserve">El modelo relacional representa el esquema </w:t>
       </w:r>
+      <w:r>
+        <w:rPr>
+          <w:rFonts w:ascii="Arial" w:hAnsi="Arial" w:cs="Arial"/>
+        </w:rPr>
+        <w:t xml:space="preserve">de </w:t>
+      </w:r>
+      <w:r>
+        <w:rPr>
+          <w:rFonts w:ascii="Arial" w:hAnsi="Arial" w:cs="Arial"/>
+        </w:rPr>
+        <w:t>la base de datos como una colección de relaciones</w:t>
+      </w:r>
+      <w:r>
+        <w:rPr>
+          <w:rFonts w:ascii="Arial" w:hAnsi="Arial" w:cs="Arial"/>
+        </w:rPr>
+        <w:t xml:space="preserve"> (Tablas).</w:t>
+      </w:r>
+      <w:bookmarkStart w:id="0" w:name="_GoBack"/>
+      <w:bookmarkEnd w:id="0"/>
     </w:p>
     <w:p>
       <w:pPr>
@@ -4975,7 +5013,6 @@
           <w:color w:val="1F497D" w:themeColor="text2"/>
           <w:lang w:val="es-ES" w:eastAsia="es-ES"/>
         </w:rPr>
-        <w:lastRenderedPageBreak/>
         <w:t>DIAGRAMA DE TRANSICIÓN DE ESTADOS</w:t>
       </w:r>
     </w:p>
@@ -9962,7 +9999,6 @@
           <w:b/>
           <w:color w:val="1F497D" w:themeColor="text2"/>
         </w:rPr>
-        <w:lastRenderedPageBreak/>
         <w:t>CASOS DE PRUEBA DEL SISTEMA.</w:t>
       </w:r>
     </w:p>
@@ -13726,7 +13762,6 @@
                 <w:sz w:val="28"/>
                 <w:szCs w:val="28"/>
               </w:rPr>
-              <w:lastRenderedPageBreak/>
               <w:t>Datos de las Ventas</w:t>
             </w:r>
           </w:p>
@@ -15403,7 +15438,6 @@
           <w:b/>
           <w:color w:val="1F497D" w:themeColor="text2"/>
         </w:rPr>
-        <w:lastRenderedPageBreak/>
         <w:t>CASOS DE PRUEBA POR FUNCIÓN</w:t>
       </w:r>
     </w:p>
@@ -17742,7 +17776,6 @@
           <w:b/>
           <w:color w:val="1F497D" w:themeColor="text2"/>
         </w:rPr>
-        <w:lastRenderedPageBreak/>
         <w:t>MÉTRICAS DE ESTIMACIÓN</w:t>
       </w:r>
     </w:p>
@@ -19325,6 +19358,7 @@
                 <w:rFonts w:ascii="Arial" w:hAnsi="Arial" w:cs="Arial"/>
                 <w:szCs w:val="24"/>
               </w:rPr>
+              <w:lastRenderedPageBreak/>
               <w:t>Simple</w:t>
             </w:r>
           </w:p>
@@ -19529,7 +19563,6 @@
                 <w:rFonts w:ascii="Arial" w:hAnsi="Arial" w:cs="Arial"/>
                 <w:szCs w:val="24"/>
               </w:rPr>
-              <w:lastRenderedPageBreak/>
               <w:t>Medio</w:t>
             </w:r>
           </w:p>
@@ -20880,7 +20913,6 @@
           <w:szCs w:val="24"/>
           <w:lang w:val="es-PE"/>
         </w:rPr>
-        <w:lastRenderedPageBreak/>
         <w:t>TCF:</w:t>
       </w:r>
     </w:p>
@@ -23276,7 +23308,16 @@
                 <w:sz w:val="24"/>
                 <w:szCs w:val="24"/>
               </w:rPr>
-              <w:t>Provee acceso directo a terceras partes</w:t>
+              <w:t xml:space="preserve">Provee acceso directo a terceras </w:t>
+            </w:r>
+            <w:r>
+              <w:rPr>
+                <w:rFonts w:ascii="Arial" w:hAnsi="Arial" w:cs="Arial"/>
+                <w:sz w:val="24"/>
+                <w:szCs w:val="24"/>
+              </w:rPr>
+              <w:lastRenderedPageBreak/>
+              <w:t>partes</w:t>
             </w:r>
           </w:p>
         </w:tc>
@@ -23312,6 +23353,7 @@
                 <w:sz w:val="24"/>
                 <w:szCs w:val="24"/>
               </w:rPr>
+              <w:lastRenderedPageBreak/>
               <w:t>1</w:t>
             </w:r>
           </w:p>
@@ -23423,6 +23465,7 @@
                 <w:sz w:val="24"/>
                 <w:szCs w:val="24"/>
               </w:rPr>
+              <w:lastRenderedPageBreak/>
               <w:t>T13</w:t>
             </w:r>
           </w:p>
@@ -23607,7 +23650,6 @@
                 <w:sz w:val="24"/>
                 <w:szCs w:val="24"/>
               </w:rPr>
-              <w:lastRenderedPageBreak/>
               <w:t>Factor Total Técnico</w:t>
             </w:r>
           </w:p>
@@ -25530,6 +25572,7 @@
                 <w:sz w:val="24"/>
                 <w:szCs w:val="24"/>
               </w:rPr>
+              <w:lastRenderedPageBreak/>
               <w:t>Factor  Ambiental Total</w:t>
             </w:r>
           </w:p>
@@ -25777,7 +25820,6 @@
           <w:szCs w:val="24"/>
           <w:lang w:val="es-PE"/>
         </w:rPr>
-        <w:lastRenderedPageBreak/>
         <w:t xml:space="preserve">UCP: UUCP * TCF* ECF </w:t>
       </w:r>
     </w:p>
@@ -26191,6 +26233,7 @@
                 <w:szCs w:val="20"/>
                 <w:lang w:eastAsia="es-MX"/>
               </w:rPr>
+              <w:lastRenderedPageBreak/>
               <w:t>Total de meses=</w:t>
             </w:r>
           </w:p>
@@ -26762,7 +26805,6 @@
           <w:szCs w:val="24"/>
           <w:lang w:val="es-ES" w:eastAsia="es-ES"/>
         </w:rPr>
-        <w:lastRenderedPageBreak/>
         <w:t>Métrica BANG</w:t>
       </w:r>
     </w:p>
@@ -27408,6 +27450,7 @@
                 <w:color w:val="000000"/>
                 <w:lang w:eastAsia="es-MX"/>
               </w:rPr>
+              <w:lastRenderedPageBreak/>
               <w:t xml:space="preserve">Materia </w:t>
             </w:r>
             <w:proofErr w:type="spellStart"/>
@@ -29012,7 +29055,6 @@
         <w:rPr>
           <w:rFonts w:ascii="Arial" w:hAnsi="Arial" w:cs="Arial"/>
         </w:rPr>
-        <w:lastRenderedPageBreak/>
         <w:t>5</w:t>
       </w:r>
       <w:r>
@@ -29767,6 +29809,11 @@
     </w:p>
     <w:p>
       <w:pPr>
+        <w:pStyle w:val="Prrafodelista"/>
+        <w:numPr>
+          <w:ilvl w:val="1"/>
+          <w:numId w:val="17"/>
+        </w:numPr>
         <w:spacing w:line="240" w:lineRule="auto"/>
         <w:rPr>
           <w:rFonts w:ascii="Arial" w:hAnsi="Arial" w:cs="Arial"/>
@@ -29784,12 +29831,15 @@
           <w:sz w:val="24"/>
           <w:szCs w:val="24"/>
         </w:rPr>
-        <w:lastRenderedPageBreak/>
-        <w:t>5.2 MODELO DE IMPLANTACIÓN DE PROGRAMAS</w:t>
+        <w:t>MODELO DE IMPLANTACIÓN DE PROGRAMAS</w:t>
       </w:r>
     </w:p>
     <w:p>
       <w:pPr>
+        <w:autoSpaceDE w:val="0"/>
+        <w:autoSpaceDN w:val="0"/>
+        <w:adjustRightInd w:val="0"/>
+        <w:spacing w:after="120"/>
         <w:jc w:val="both"/>
         <w:rPr>
           <w:rFonts w:ascii="Arial" w:hAnsi="Arial" w:cs="Arial"/>
@@ -29802,15 +29852,113 @@
       <w:r>
         <w:rPr>
           <w:rFonts w:ascii="Arial" w:hAnsi="Arial" w:cs="Arial"/>
+          <w:sz w:val="24"/>
+          <w:szCs w:val="24"/>
+        </w:rPr>
+        <w:t>Su objetivo es planear las relaciones entre la arquitectura de software y la de hardware, se divide en modelo de procesador y modelo de tareas.</w:t>
+      </w:r>
+    </w:p>
+    <w:p>
+      <w:pPr>
+        <w:jc w:val="both"/>
+        <w:rPr>
+          <w:rFonts w:ascii="Arial" w:hAnsi="Arial" w:cs="Arial"/>
           <w:b/>
           <w:color w:val="1F497D" w:themeColor="text2"/>
           <w:sz w:val="24"/>
           <w:szCs w:val="24"/>
         </w:rPr>
-        <w:t xml:space="preserve">   5.2.1 DIAGRAMA DE ESTRUCTURA</w:t>
+      </w:pPr>
+      <w:r>
+        <w:rPr>
+          <w:rFonts w:ascii="Arial" w:hAnsi="Arial" w:cs="Arial"/>
+          <w:b/>
+          <w:color w:val="1F497D" w:themeColor="text2"/>
+          <w:sz w:val="24"/>
+          <w:szCs w:val="24"/>
+        </w:rPr>
+        <w:t xml:space="preserve">  </w:t>
       </w:r>
-      <w:bookmarkStart w:id="0" w:name="_GoBack"/>
-      <w:bookmarkEnd w:id="0"/>
+      <w:r>
+        <w:rPr>
+          <w:rFonts w:ascii="Arial" w:hAnsi="Arial" w:cs="Arial"/>
+          <w:b/>
+          <w:color w:val="1F497D" w:themeColor="text2"/>
+          <w:sz w:val="24"/>
+          <w:szCs w:val="24"/>
+        </w:rPr>
+        <w:t xml:space="preserve">        </w:t>
+      </w:r>
+      <w:r>
+        <w:rPr>
+          <w:rFonts w:ascii="Arial" w:hAnsi="Arial" w:cs="Arial"/>
+          <w:b/>
+          <w:color w:val="1F497D" w:themeColor="text2"/>
+          <w:sz w:val="24"/>
+          <w:szCs w:val="24"/>
+        </w:rPr>
+        <w:t xml:space="preserve"> </w:t>
+      </w:r>
+      <w:r>
+        <w:rPr>
+          <w:rFonts w:ascii="Arial" w:hAnsi="Arial" w:cs="Arial"/>
+          <w:b/>
+          <w:color w:val="1F497D" w:themeColor="text2"/>
+          <w:sz w:val="24"/>
+          <w:szCs w:val="24"/>
+        </w:rPr>
+        <w:t xml:space="preserve"> </w:t>
+      </w:r>
+      <w:r>
+        <w:rPr>
+          <w:rFonts w:ascii="Arial" w:hAnsi="Arial" w:cs="Arial"/>
+          <w:b/>
+          <w:color w:val="1F497D" w:themeColor="text2"/>
+          <w:sz w:val="24"/>
+          <w:szCs w:val="24"/>
+        </w:rPr>
+        <w:t>5.2.1 DIAGRAMA DE ESTRUCTURA</w:t>
+      </w:r>
+    </w:p>
+    <w:p>
+      <w:pPr>
+        <w:spacing w:after="240"/>
+        <w:jc w:val="both"/>
+        <w:rPr>
+          <w:rFonts w:ascii="Arial" w:hAnsi="Arial" w:cs="Arial"/>
+          <w:sz w:val="24"/>
+          <w:szCs w:val="24"/>
+        </w:rPr>
+      </w:pPr>
+      <w:r>
+        <w:rPr>
+          <w:rFonts w:ascii="Arial" w:hAnsi="Arial" w:cs="Arial"/>
+          <w:sz w:val="24"/>
+          <w:szCs w:val="24"/>
+        </w:rPr>
+        <w:t xml:space="preserve">Es el modelo más común de organización de actividad síncrona. Muestra la organización jerárquica de módulos dentro de una tarea y describe la estructura del sistema mostrando sus </w:t>
+      </w:r>
+      <w:r>
+        <w:rPr>
+          <w:rFonts w:ascii="Arial" w:hAnsi="Arial" w:cs="Arial"/>
+          <w:sz w:val="24"/>
+          <w:szCs w:val="24"/>
+        </w:rPr>
+        <w:lastRenderedPageBreak/>
+        <w:t>clases, atributos y las relaciones entre ellos. Los módulos dan una idea clara y sintética de la función que realiza.</w:t>
+      </w:r>
+    </w:p>
+    <w:p>
+      <w:pPr>
+        <w:jc w:val="both"/>
+        <w:rPr>
+          <w:rFonts w:ascii="Arial" w:hAnsi="Arial" w:cs="Arial"/>
+          <w:b/>
+          <w:color w:val="1F497D" w:themeColor="text2"/>
+          <w:sz w:val="24"/>
+          <w:szCs w:val="24"/>
+        </w:rPr>
+      </w:pPr>
     </w:p>
     <w:p>
       <w:pPr>
@@ -29908,126 +30056,6 @@
           <w:szCs w:val="24"/>
         </w:rPr>
       </w:pPr>
-    </w:p>
-    <w:p>
-      <w:pPr>
-        <w:jc w:val="both"/>
-        <w:rPr>
-          <w:rFonts w:ascii="Arial" w:eastAsia="Calibri" w:hAnsi="Arial" w:cs="Arial"/>
-          <w:b/>
-          <w:color w:val="1F497D" w:themeColor="text2"/>
-          <w:sz w:val="24"/>
-          <w:szCs w:val="24"/>
-        </w:rPr>
-      </w:pPr>
-    </w:p>
-    <w:p>
-      <w:pPr>
-        <w:jc w:val="both"/>
-        <w:rPr>
-          <w:rFonts w:ascii="Arial" w:eastAsia="Calibri" w:hAnsi="Arial" w:cs="Arial"/>
-          <w:b/>
-          <w:color w:val="1F497D" w:themeColor="text2"/>
-          <w:sz w:val="24"/>
-          <w:szCs w:val="24"/>
-        </w:rPr>
-      </w:pPr>
-    </w:p>
-    <w:p>
-      <w:pPr>
-        <w:jc w:val="both"/>
-        <w:rPr>
-          <w:rFonts w:ascii="Arial" w:eastAsia="Calibri" w:hAnsi="Arial" w:cs="Arial"/>
-          <w:b/>
-          <w:color w:val="1F497D" w:themeColor="text2"/>
-          <w:sz w:val="24"/>
-          <w:szCs w:val="24"/>
-        </w:rPr>
-      </w:pPr>
-    </w:p>
-    <w:p>
-      <w:pPr>
-        <w:jc w:val="both"/>
-        <w:rPr>
-          <w:rFonts w:ascii="Arial" w:eastAsia="Calibri" w:hAnsi="Arial" w:cs="Arial"/>
-          <w:b/>
-          <w:color w:val="1F497D" w:themeColor="text2"/>
-          <w:sz w:val="24"/>
-          <w:szCs w:val="24"/>
-        </w:rPr>
-      </w:pPr>
-    </w:p>
-    <w:p>
-      <w:pPr>
-        <w:jc w:val="both"/>
-        <w:rPr>
-          <w:rFonts w:ascii="Arial" w:eastAsia="Calibri" w:hAnsi="Arial" w:cs="Arial"/>
-          <w:b/>
-          <w:color w:val="1F497D" w:themeColor="text2"/>
-          <w:sz w:val="24"/>
-          <w:szCs w:val="24"/>
-        </w:rPr>
-      </w:pPr>
-    </w:p>
-    <w:p>
-      <w:pPr>
-        <w:jc w:val="both"/>
-        <w:rPr>
-          <w:rFonts w:ascii="Arial" w:eastAsia="Calibri" w:hAnsi="Arial" w:cs="Arial"/>
-          <w:b/>
-          <w:color w:val="1F497D" w:themeColor="text2"/>
-          <w:sz w:val="24"/>
-          <w:szCs w:val="24"/>
-        </w:rPr>
-      </w:pPr>
-    </w:p>
-    <w:p>
-      <w:pPr>
-        <w:jc w:val="both"/>
-        <w:rPr>
-          <w:rFonts w:ascii="Arial" w:eastAsia="Calibri" w:hAnsi="Arial" w:cs="Arial"/>
-          <w:b/>
-          <w:color w:val="1F497D" w:themeColor="text2"/>
-          <w:sz w:val="24"/>
-          <w:szCs w:val="24"/>
-        </w:rPr>
-      </w:pPr>
-    </w:p>
-    <w:p>
-      <w:pPr>
-        <w:jc w:val="both"/>
-        <w:rPr>
-          <w:rFonts w:ascii="Arial" w:eastAsia="Calibri" w:hAnsi="Arial" w:cs="Arial"/>
-          <w:b/>
-          <w:color w:val="1F497D" w:themeColor="text2"/>
-          <w:sz w:val="24"/>
-          <w:szCs w:val="24"/>
-        </w:rPr>
-      </w:pPr>
-    </w:p>
-    <w:p>
-      <w:pPr>
-        <w:jc w:val="both"/>
-        <w:rPr>
-          <w:rFonts w:ascii="Arial" w:eastAsia="Calibri" w:hAnsi="Arial" w:cs="Arial"/>
-          <w:b/>
-          <w:color w:val="1F497D" w:themeColor="text2"/>
-          <w:sz w:val="24"/>
-          <w:szCs w:val="24"/>
-        </w:rPr>
-      </w:pPr>
-    </w:p>
-    <w:p>
-      <w:pPr>
-        <w:jc w:val="both"/>
-        <w:rPr>
-          <w:rFonts w:ascii="Arial" w:eastAsia="Calibri" w:hAnsi="Arial" w:cs="Arial"/>
-          <w:b/>
-          <w:color w:val="1F497D" w:themeColor="text2"/>
-          <w:sz w:val="24"/>
-          <w:szCs w:val="24"/>
-        </w:rPr>
-      </w:pPr>
       <w:r>
         <w:rPr>
           <w:rFonts w:ascii="Arial" w:eastAsia="Calibri" w:hAnsi="Arial" w:cs="Arial"/>
@@ -30083,6 +30111,7 @@
           <w:sz w:val="24"/>
           <w:szCs w:val="24"/>
         </w:rPr>
+        <w:lastRenderedPageBreak/>
         <w:t xml:space="preserve">La notación básica para crear los </w:t>
       </w:r>
       <w:proofErr w:type="spellStart"/>
@@ -30480,7 +30509,6 @@
           <w:sz w:val="24"/>
           <w:szCs w:val="24"/>
         </w:rPr>
-        <w:lastRenderedPageBreak/>
         <w:t>Contraseña (compuesta por 6 letras, la primera mayúscula, seguida por minúsculas y dos caracteres).</w:t>
       </w:r>
     </w:p>
@@ -30624,6 +30652,7 @@
           <w:sz w:val="24"/>
           <w:szCs w:val="28"/>
         </w:rPr>
+        <w:lastRenderedPageBreak/>
         <w:t>Dirección</w:t>
       </w:r>
       <w:proofErr w:type="gramStart"/>
@@ -31037,7 +31066,6 @@
           <w:sz w:val="24"/>
           <w:szCs w:val="24"/>
         </w:rPr>
-        <w:lastRenderedPageBreak/>
         <w:t>Calle = {A-Z} {a-z} {0-9}</w:t>
       </w:r>
     </w:p>
@@ -31192,6 +31220,7 @@
           <w:sz w:val="24"/>
           <w:szCs w:val="24"/>
         </w:rPr>
+        <w:lastRenderedPageBreak/>
         <w:t>Mes = {números} {01-12}</w:t>
       </w:r>
     </w:p>
@@ -31608,6 +31637,7 @@
           <w:sz w:val="24"/>
           <w:szCs w:val="24"/>
         </w:rPr>
+        <w:lastRenderedPageBreak/>
         <w:t xml:space="preserve">Esta es la ventana principal del </w:t>
       </w:r>
       <w:r>
@@ -31659,7 +31689,6 @@
           <w:szCs w:val="24"/>
           <w:lang w:eastAsia="es-MX"/>
         </w:rPr>
-        <w:lastRenderedPageBreak/>
         <w:drawing>
           <wp:anchor distT="0" distB="0" distL="114300" distR="114300" simplePos="0" relativeHeight="251735040" behindDoc="0" locked="0" layoutInCell="1" allowOverlap="1" wp14:anchorId="605AD80B" wp14:editId="181EFAC3">
             <wp:simplePos x="0" y="0"/>
@@ -31796,6 +31825,7 @@
           <w:szCs w:val="24"/>
           <w:lang w:eastAsia="es-MX"/>
         </w:rPr>
+        <w:lastRenderedPageBreak/>
         <w:t>Cuando el gerente general presiona la opción “Registrar cliente” de la parte superior, aparecerá una pequeña ventana  con el siguiente formulario que contiene los datos que ingresará del cliente.</w:t>
       </w:r>
     </w:p>
@@ -31840,7 +31870,6 @@
           <w:szCs w:val="24"/>
           <w:lang w:eastAsia="es-MX"/>
         </w:rPr>
-        <w:lastRenderedPageBreak/>
         <w:t>El boton “Eliminar” tiene la función de eliminar los datos de un cliente si así lo desea, el botón “Cancelar” lo puede utilizar en caso de que si está ingresando los datos de un cliente y por cualquier razón decide suspender el proceso. Y finalmente el botón “Modificar” le da la opción de editar los datos del cliente en caso de que se necesite hacer el cambio.</w:t>
       </w:r>
     </w:p>
@@ -31973,6 +32002,7 @@
           <w:szCs w:val="24"/>
           <w:lang w:eastAsia="es-MX"/>
         </w:rPr>
+        <w:lastRenderedPageBreak/>
         <w:t>Los botones de la parte inferior tienen las siquientes funciones; “Nuevo” Lo puede utilizar para agregar un nuevo empleado, una vez que haya ingresado los datos del empleado  presiona el boton “Guardar” para que se guarden los cambios.</w:t>
       </w:r>
     </w:p>
@@ -31995,7 +32025,6 @@
           <w:szCs w:val="24"/>
           <w:lang w:eastAsia="es-MX"/>
         </w:rPr>
-        <w:lastRenderedPageBreak/>
         <w:drawing>
           <wp:anchor distT="0" distB="0" distL="114300" distR="114300" simplePos="0" relativeHeight="251736064" behindDoc="0" locked="0" layoutInCell="1" allowOverlap="1" wp14:anchorId="782F2D39" wp14:editId="44E6E69B">
             <wp:simplePos x="0" y="0"/>
@@ -32104,6 +32133,7 @@
           <w:szCs w:val="24"/>
           <w:lang w:eastAsia="es-MX"/>
         </w:rPr>
+        <w:lastRenderedPageBreak/>
         <w:t>Los botones de la parte inferior tienen las siquientes funciones; “Nuevo” Lo puede utilizar para agregar un nuevo  registro de la materia prima, una vez que haya ingresado los datos de la materia prima  presiona el boton “Guardar” para que se guarden los cambios.</w:t>
       </w:r>
     </w:p>
@@ -32126,7 +32156,6 @@
           <w:szCs w:val="24"/>
           <w:lang w:eastAsia="es-MX"/>
         </w:rPr>
-        <w:lastRenderedPageBreak/>
         <w:drawing>
           <wp:anchor distT="0" distB="0" distL="114300" distR="114300" simplePos="0" relativeHeight="251731968" behindDoc="0" locked="0" layoutInCell="1" allowOverlap="1" wp14:anchorId="6929AEBC" wp14:editId="7F2147BF">
             <wp:simplePos x="0" y="0"/>
@@ -32259,6 +32288,7 @@
           <w:szCs w:val="24"/>
           <w:lang w:eastAsia="es-MX"/>
         </w:rPr>
+        <w:lastRenderedPageBreak/>
         <w:t>Los botones de la parte derecha de la ventana  tienen las siquientes funciones; “Nuevo” Lo puede utilizar para agregar un registro de pago, una vez que haya ingresado los datos del pago  presiona el boton “Guardar” para que se guarden los cambios.</w:t>
       </w:r>
     </w:p>
@@ -32281,7 +32311,6 @@
           <w:szCs w:val="24"/>
           <w:lang w:eastAsia="es-MX"/>
         </w:rPr>
-        <w:lastRenderedPageBreak/>
         <w:t>El boton “Eliminar” tiene la función de eliminar los datos de algun pago si así lo desea, el botón “Cancelar” lo puede utilizar en caso de estar ingresando los datos de un pago  y por cualquier razón decide suspender el proceso. Y finalmente el botón “Modificar” le da la opción de editar los datos de un pago en caso de que se necesite hacer un cambio.</w:t>
       </w:r>
     </w:p>
@@ -33159,187 +33188,6 @@
         <w:t>El cliente también puede realizar su pago del pedido que ha hecho desde la opción “Pago” si así lo desea.</w:t>
       </w:r>
     </w:p>
-    <w:p>
-      <w:pPr>
-        <w:tabs>
-          <w:tab w:val="left" w:pos="1290"/>
-        </w:tabs>
-        <w:jc w:val="both"/>
-        <w:rPr>
-          <w:rFonts w:ascii="Arial" w:hAnsi="Arial" w:cs="Arial"/>
-          <w:sz w:val="24"/>
-          <w:szCs w:val="24"/>
-        </w:rPr>
-      </w:pPr>
-    </w:p>
-    <w:p>
-      <w:pPr>
-        <w:pStyle w:val="Default"/>
-        <w:ind w:left="360"/>
-        <w:jc w:val="both"/>
-        <w:rPr>
-          <w:rFonts w:ascii="Arial" w:hAnsi="Arial" w:cs="Arial"/>
-          <w:b/>
-        </w:rPr>
-      </w:pPr>
-    </w:p>
-    <w:p>
-      <w:pPr>
-        <w:pStyle w:val="Default"/>
-        <w:ind w:left="360"/>
-        <w:jc w:val="both"/>
-        <w:rPr>
-          <w:rFonts w:ascii="Arial" w:hAnsi="Arial" w:cs="Arial"/>
-          <w:b/>
-        </w:rPr>
-      </w:pPr>
-    </w:p>
-    <w:p>
-      <w:pPr>
-        <w:pStyle w:val="Default"/>
-        <w:ind w:left="360"/>
-        <w:jc w:val="both"/>
-        <w:rPr>
-          <w:rFonts w:ascii="Arial" w:hAnsi="Arial" w:cs="Arial"/>
-          <w:b/>
-        </w:rPr>
-      </w:pPr>
-    </w:p>
-    <w:p>
-      <w:pPr>
-        <w:pStyle w:val="Default"/>
-        <w:ind w:left="360"/>
-        <w:jc w:val="both"/>
-        <w:rPr>
-          <w:rFonts w:ascii="Arial" w:hAnsi="Arial" w:cs="Arial"/>
-          <w:b/>
-        </w:rPr>
-      </w:pPr>
-    </w:p>
-    <w:p>
-      <w:pPr>
-        <w:pStyle w:val="Default"/>
-        <w:ind w:left="360"/>
-        <w:jc w:val="both"/>
-        <w:rPr>
-          <w:rFonts w:ascii="Arial" w:hAnsi="Arial" w:cs="Arial"/>
-          <w:b/>
-        </w:rPr>
-      </w:pPr>
-    </w:p>
-    <w:p>
-      <w:pPr>
-        <w:pStyle w:val="Default"/>
-        <w:ind w:left="360"/>
-        <w:jc w:val="both"/>
-        <w:rPr>
-          <w:rFonts w:ascii="Arial" w:hAnsi="Arial" w:cs="Arial"/>
-          <w:b/>
-        </w:rPr>
-      </w:pPr>
-    </w:p>
-    <w:p>
-      <w:pPr>
-        <w:pStyle w:val="Default"/>
-        <w:ind w:left="360"/>
-        <w:jc w:val="both"/>
-        <w:rPr>
-          <w:rFonts w:ascii="Arial" w:hAnsi="Arial" w:cs="Arial"/>
-          <w:b/>
-        </w:rPr>
-      </w:pPr>
-    </w:p>
-    <w:p>
-      <w:pPr>
-        <w:pStyle w:val="Default"/>
-        <w:ind w:left="360"/>
-        <w:jc w:val="both"/>
-        <w:rPr>
-          <w:rFonts w:ascii="Arial" w:hAnsi="Arial" w:cs="Arial"/>
-          <w:b/>
-        </w:rPr>
-      </w:pPr>
-    </w:p>
-    <w:p>
-      <w:pPr>
-        <w:pStyle w:val="Default"/>
-        <w:jc w:val="both"/>
-        <w:rPr>
-          <w:rFonts w:ascii="Arial" w:hAnsi="Arial" w:cs="Arial"/>
-          <w:b/>
-        </w:rPr>
-      </w:pPr>
-    </w:p>
-    <w:p>
-      <w:pPr>
-        <w:pStyle w:val="Default"/>
-        <w:jc w:val="both"/>
-        <w:rPr>
-          <w:rFonts w:ascii="Arial" w:hAnsi="Arial" w:cs="Arial"/>
-          <w:b/>
-        </w:rPr>
-      </w:pPr>
-    </w:p>
-    <w:p>
-      <w:pPr>
-        <w:pStyle w:val="Default"/>
-        <w:jc w:val="both"/>
-        <w:rPr>
-          <w:rFonts w:ascii="Arial" w:hAnsi="Arial" w:cs="Arial"/>
-          <w:b/>
-        </w:rPr>
-      </w:pPr>
-    </w:p>
-    <w:p>
-      <w:pPr>
-        <w:pStyle w:val="Default"/>
-        <w:jc w:val="both"/>
-        <w:rPr>
-          <w:rFonts w:ascii="Arial" w:hAnsi="Arial" w:cs="Arial"/>
-          <w:b/>
-        </w:rPr>
-      </w:pPr>
-    </w:p>
-    <w:p>
-      <w:pPr>
-        <w:pStyle w:val="Default"/>
-        <w:jc w:val="both"/>
-        <w:rPr>
-          <w:rFonts w:ascii="Arial" w:hAnsi="Arial" w:cs="Arial"/>
-          <w:b/>
-        </w:rPr>
-      </w:pPr>
-    </w:p>
-    <w:p>
-      <w:pPr>
-        <w:pStyle w:val="Default"/>
-        <w:jc w:val="both"/>
-        <w:rPr>
-          <w:rFonts w:ascii="Arial" w:hAnsi="Arial" w:cs="Arial"/>
-          <w:b/>
-        </w:rPr>
-      </w:pPr>
-    </w:p>
-    <w:p>
-      <w:pPr>
-        <w:pStyle w:val="Default"/>
-        <w:jc w:val="both"/>
-        <w:rPr>
-          <w:rFonts w:ascii="Arial" w:hAnsi="Arial" w:cs="Arial"/>
-          <w:b/>
-        </w:rPr>
-      </w:pPr>
-    </w:p>
-    <w:p>
-      <w:pPr>
-        <w:pStyle w:val="Default"/>
-        <w:jc w:val="both"/>
-        <w:rPr>
-          <w:rFonts w:ascii="Arial" w:hAnsi="Arial" w:cs="Arial"/>
-          <w:b/>
-        </w:rPr>
-      </w:pPr>
-    </w:p>
     <w:sectPr>
       <w:headerReference w:type="default" r:id="rId24"/>
       <w:footerReference w:type="default" r:id="rId25"/>
@@ -33410,7 +33258,7 @@
             <w:noProof/>
             <w:lang w:val="es-ES"/>
           </w:rPr>
-          <w:t>21</w:t>
+          <w:t>8</w:t>
         </w:r>
         <w:r>
           <w:fldChar w:fldCharType="end"/>
@@ -33467,7 +33315,7 @@
         <w:lang w:eastAsia="es-MX"/>
       </w:rPr>
       <w:drawing>
-        <wp:anchor distT="0" distB="0" distL="114300" distR="114300" simplePos="0" relativeHeight="251659264" behindDoc="1" locked="0" layoutInCell="1" allowOverlap="1" wp14:anchorId="16D4AEC3" wp14:editId="78413C8A">
+        <wp:anchor distT="0" distB="0" distL="114300" distR="114300" simplePos="0" relativeHeight="251659264" behindDoc="1" locked="0" layoutInCell="1" allowOverlap="1" wp14:anchorId="118600EB" wp14:editId="5CDDF509">
           <wp:simplePos x="0" y="0"/>
           <wp:positionH relativeFrom="column">
             <wp:posOffset>6389235</wp:posOffset>
@@ -33528,7 +33376,7 @@
         <w:lang w:eastAsia="es-MX"/>
       </w:rPr>
       <w:drawing>
-        <wp:anchor distT="0" distB="0" distL="114300" distR="114300" simplePos="0" relativeHeight="251658240" behindDoc="0" locked="0" layoutInCell="1" allowOverlap="1" wp14:anchorId="79BC61D5" wp14:editId="4B021134">
+        <wp:anchor distT="0" distB="0" distL="114300" distR="114300" simplePos="0" relativeHeight="251658240" behindDoc="0" locked="0" layoutInCell="1" allowOverlap="1" wp14:anchorId="4A0E46EA" wp14:editId="20C36763">
           <wp:simplePos x="0" y="0"/>
           <wp:positionH relativeFrom="column">
             <wp:posOffset>6061710</wp:posOffset>

</xml_diff>

<commit_message>
Instalación de; PHP, APACHE,MYSQL..
¿Niños ya instalaron lo que les pase?
Si ya lo instalaron vayan practicando para que la próxima semana ya no
nos cueste tanto. :)
</commit_message>
<xml_diff>
--- a/Proyecto Principal/documentos/Documentación del sistema.docx
+++ b/Proyecto Principal/documentos/Documentación del sistema.docx
@@ -4975,8 +4975,6 @@
         </w:rPr>
         <w:t xml:space="preserve"> (Tablas).</w:t>
       </w:r>
-      <w:bookmarkStart w:id="0" w:name="_GoBack"/>
-      <w:bookmarkEnd w:id="0"/>
     </w:p>
     <w:p>
       <w:pPr>
@@ -23764,24 +23762,6 @@
       <w:pPr>
         <w:rPr>
           <w:rFonts w:ascii="Arial" w:hAnsi="Arial" w:cs="Arial"/>
-          <w:sz w:val="24"/>
-          <w:szCs w:val="24"/>
-        </w:rPr>
-      </w:pPr>
-    </w:p>
-    <w:p>
-      <w:pPr>
-        <w:rPr>
-          <w:rFonts w:ascii="Arial" w:hAnsi="Arial" w:cs="Arial"/>
-          <w:sz w:val="24"/>
-          <w:szCs w:val="24"/>
-        </w:rPr>
-      </w:pPr>
-    </w:p>
-    <w:p>
-      <w:pPr>
-        <w:rPr>
-          <w:rFonts w:ascii="Arial" w:hAnsi="Arial" w:cs="Arial"/>
           <w:b/>
           <w:sz w:val="28"/>
           <w:szCs w:val="24"/>
@@ -25572,7 +25552,6 @@
                 <w:sz w:val="24"/>
                 <w:szCs w:val="24"/>
               </w:rPr>
-              <w:lastRenderedPageBreak/>
               <w:t>Factor  Ambiental Total</w:t>
             </w:r>
           </w:p>
@@ -25791,6 +25770,7 @@
           <w:sz w:val="24"/>
           <w:szCs w:val="24"/>
         </w:rPr>
+        <w:lastRenderedPageBreak/>
         <w:t>ECF = 1.4 + (-0.03 * Factor  Ambiental Total)</w:t>
       </w:r>
       <w:r>
@@ -26233,7 +26213,6 @@
                 <w:szCs w:val="20"/>
                 <w:lang w:eastAsia="es-MX"/>
               </w:rPr>
-              <w:lastRenderedPageBreak/>
               <w:t>Total de meses=</w:t>
             </w:r>
           </w:p>
@@ -26759,28 +26738,6 @@
     </w:p>
     <w:p>
       <w:pPr>
-        <w:pStyle w:val="Default"/>
-        <w:ind w:left="360"/>
-        <w:jc w:val="both"/>
-        <w:rPr>
-          <w:rFonts w:ascii="Arial" w:hAnsi="Arial" w:cs="Arial"/>
-          <w:b/>
-        </w:rPr>
-      </w:pPr>
-    </w:p>
-    <w:p>
-      <w:pPr>
-        <w:pStyle w:val="Default"/>
-        <w:ind w:left="360"/>
-        <w:jc w:val="both"/>
-        <w:rPr>
-          <w:rFonts w:ascii="Arial" w:hAnsi="Arial" w:cs="Arial"/>
-          <w:b/>
-        </w:rPr>
-      </w:pPr>
-    </w:p>
-    <w:p>
-      <w:pPr>
         <w:pStyle w:val="Prrafodelista"/>
         <w:numPr>
           <w:ilvl w:val="1"/>
@@ -26805,6 +26762,7 @@
           <w:szCs w:val="24"/>
           <w:lang w:val="es-ES" w:eastAsia="es-ES"/>
         </w:rPr>
+        <w:lastRenderedPageBreak/>
         <w:t>Métrica BANG</w:t>
       </w:r>
     </w:p>
@@ -27450,7 +27408,6 @@
                 <w:color w:val="000000"/>
                 <w:lang w:eastAsia="es-MX"/>
               </w:rPr>
-              <w:lastRenderedPageBreak/>
               <w:t xml:space="preserve">Materia </w:t>
             </w:r>
             <w:proofErr w:type="spellStart"/>
@@ -29055,6 +29012,7 @@
         <w:rPr>
           <w:rFonts w:ascii="Arial" w:hAnsi="Arial" w:cs="Arial"/>
         </w:rPr>
+        <w:lastRenderedPageBreak/>
         <w:t>5</w:t>
       </w:r>
       <w:r>
@@ -29831,6 +29789,7 @@
           <w:sz w:val="24"/>
           <w:szCs w:val="24"/>
         </w:rPr>
+        <w:lastRenderedPageBreak/>
         <w:t>MODELO DE IMPLANTACIÓN DE PROGRAMAS</w:t>
       </w:r>
     </w:p>
@@ -29919,6 +29878,8 @@
         </w:rPr>
         <w:t>5.2.1 DIAGRAMA DE ESTRUCTURA</w:t>
       </w:r>
+      <w:bookmarkStart w:id="0" w:name="_GoBack"/>
+      <w:bookmarkEnd w:id="0"/>
     </w:p>
     <w:p>
       <w:pPr>
@@ -29936,16 +29897,7 @@
           <w:sz w:val="24"/>
           <w:szCs w:val="24"/>
         </w:rPr>
-        <w:t xml:space="preserve">Es el modelo más común de organización de actividad síncrona. Muestra la organización jerárquica de módulos dentro de una tarea y describe la estructura del sistema mostrando sus </w:t>
-      </w:r>
-      <w:r>
-        <w:rPr>
-          <w:rFonts w:ascii="Arial" w:hAnsi="Arial" w:cs="Arial"/>
-          <w:sz w:val="24"/>
-          <w:szCs w:val="24"/>
-        </w:rPr>
-        <w:lastRenderedPageBreak/>
-        <w:t>clases, atributos y las relaciones entre ellos. Los módulos dan una idea clara y sintética de la función que realiza.</w:t>
+        <w:t>Es el modelo más común de organización de actividad síncrona. Muestra la organización jerárquica de módulos dentro de una tarea y describe la estructura del sistema mostrando sus clases, atributos y las relaciones entre ellos. Los módulos dan una idea clara y sintética de la función que realiza.</w:t>
       </w:r>
     </w:p>
     <w:p>
@@ -30111,7 +30063,6 @@
           <w:sz w:val="24"/>
           <w:szCs w:val="24"/>
         </w:rPr>
-        <w:lastRenderedPageBreak/>
         <w:t xml:space="preserve">La notación básica para crear los </w:t>
       </w:r>
       <w:proofErr w:type="spellStart"/>
@@ -30601,6 +30552,7 @@
           <w:sz w:val="24"/>
           <w:szCs w:val="28"/>
         </w:rPr>
+        <w:lastRenderedPageBreak/>
         <w:t>Apellido paterno= {carácter legal}.</w:t>
       </w:r>
     </w:p>
@@ -30652,7 +30604,6 @@
           <w:sz w:val="24"/>
           <w:szCs w:val="28"/>
         </w:rPr>
-        <w:lastRenderedPageBreak/>
         <w:t>Dirección</w:t>
       </w:r>
       <w:proofErr w:type="gramStart"/>
@@ -31169,6 +31120,7 @@
           <w:sz w:val="24"/>
           <w:szCs w:val="24"/>
         </w:rPr>
+        <w:lastRenderedPageBreak/>
         <w:t>Cantidad de materia = {números} {0-9}</w:t>
       </w:r>
     </w:p>
@@ -31220,7 +31172,6 @@
           <w:sz w:val="24"/>
           <w:szCs w:val="24"/>
         </w:rPr>
-        <w:lastRenderedPageBreak/>
         <w:t>Mes = {números} {01-12}</w:t>
       </w:r>
     </w:p>
@@ -31637,7 +31588,6 @@
           <w:sz w:val="24"/>
           <w:szCs w:val="24"/>
         </w:rPr>
-        <w:lastRenderedPageBreak/>
         <w:t xml:space="preserve">Esta es la ventana principal del </w:t>
       </w:r>
       <w:r>
@@ -31825,7 +31775,6 @@
           <w:szCs w:val="24"/>
           <w:lang w:eastAsia="es-MX"/>
         </w:rPr>
-        <w:lastRenderedPageBreak/>
         <w:t>Cuando el gerente general presiona la opción “Registrar cliente” de la parte superior, aparecerá una pequeña ventana  con el siguiente formulario que contiene los datos que ingresará del cliente.</w:t>
       </w:r>
     </w:p>
@@ -31980,6 +31929,7 @@
           <w:szCs w:val="24"/>
           <w:lang w:eastAsia="es-MX"/>
         </w:rPr>
+        <w:lastRenderedPageBreak/>
         <w:t>Cuando el gerente general presiona la opción “Registrar Empleados” de la parte superior, aparecerá una pequeña ventana  con el siguiente formulario que contiene los datos que ingresará del cliente.</w:t>
       </w:r>
     </w:p>
@@ -32002,7 +31952,6 @@
           <w:szCs w:val="24"/>
           <w:lang w:eastAsia="es-MX"/>
         </w:rPr>
-        <w:lastRenderedPageBreak/>
         <w:t>Los botones de la parte inferior tienen las siquientes funciones; “Nuevo” Lo puede utilizar para agregar un nuevo empleado, una vez que haya ingresado los datos del empleado  presiona el boton “Guardar” para que se guarden los cambios.</w:t>
       </w:r>
     </w:p>
@@ -32111,6 +32060,7 @@
           <w:szCs w:val="24"/>
           <w:lang w:eastAsia="es-MX"/>
         </w:rPr>
+        <w:lastRenderedPageBreak/>
         <w:t>El gerente general también puede presionar  la opción “Registrar materia prima” que aparece sombreada en la parte superior, cuando haga este aparecerá una pequeña ventana  con un  formulario que contiene los datos que ingresará de la materia prima.</w:t>
       </w:r>
     </w:p>
@@ -32133,7 +32083,6 @@
           <w:szCs w:val="24"/>
           <w:lang w:eastAsia="es-MX"/>
         </w:rPr>
-        <w:lastRenderedPageBreak/>
         <w:t>Los botones de la parte inferior tienen las siquientes funciones; “Nuevo” Lo puede utilizar para agregar un nuevo  registro de la materia prima, una vez que haya ingresado los datos de la materia prima  presiona el boton “Guardar” para que se guarden los cambios.</w:t>
       </w:r>
     </w:p>
@@ -32266,6 +32215,7 @@
           <w:szCs w:val="24"/>
           <w:lang w:eastAsia="es-MX"/>
         </w:rPr>
+        <w:lastRenderedPageBreak/>
         <w:t>Cuando el gerente general presiona la opción “Registrar pagos por pedidos”  que aparece sombreada en la parte superior, aparecerá una pequeña ventana  con el siguiente formulario que contiene los datos de los pagos por cada pedido que el cliente hace.</w:t>
       </w:r>
     </w:p>
@@ -32288,7 +32238,6 @@
           <w:szCs w:val="24"/>
           <w:lang w:eastAsia="es-MX"/>
         </w:rPr>
-        <w:lastRenderedPageBreak/>
         <w:t>Los botones de la parte derecha de la ventana  tienen las siquientes funciones; “Nuevo” Lo puede utilizar para agregar un registro de pago, una vez que haya ingresado los datos del pago  presiona el boton “Guardar” para que se guarden los cambios.</w:t>
       </w:r>
     </w:p>
@@ -32409,6 +32358,7 @@
           <w:szCs w:val="24"/>
           <w:lang w:eastAsia="es-MX"/>
         </w:rPr>
+        <w:lastRenderedPageBreak/>
         <w:t>Cuando el gerente general presiona la opción “Registrar Gastos”  que aparece sombreada en la parte superior, aparecerá una pequeña ventana  con el siguiente formulario que contiene los campos de datos de los gastos que se realizan en la empresa.</w:t>
       </w:r>
     </w:p>
@@ -32453,7 +32403,6 @@
           <w:szCs w:val="24"/>
           <w:lang w:eastAsia="es-MX"/>
         </w:rPr>
-        <w:lastRenderedPageBreak/>
         <w:drawing>
           <wp:anchor distT="0" distB="0" distL="114300" distR="114300" simplePos="0" relativeHeight="251734016" behindDoc="0" locked="0" layoutInCell="1" allowOverlap="1" wp14:anchorId="7CDF2F94" wp14:editId="19314C5D">
             <wp:simplePos x="0" y="0"/>
@@ -32564,6 +32513,7 @@
           <w:szCs w:val="24"/>
           <w:lang w:eastAsia="es-MX"/>
         </w:rPr>
+        <w:lastRenderedPageBreak/>
         <w:t xml:space="preserve">Esta es la ventana principal para el </w:t>
       </w:r>
       <w:r>
@@ -32607,7 +32557,6 @@
           <w:szCs w:val="24"/>
           <w:lang w:eastAsia="es-MX"/>
         </w:rPr>
-        <w:lastRenderedPageBreak/>
         <w:drawing>
           <wp:anchor distT="0" distB="0" distL="114300" distR="114300" simplePos="0" relativeHeight="251729920" behindDoc="0" locked="0" layoutInCell="1" allowOverlap="1" wp14:anchorId="134B3F1D" wp14:editId="48C0FF45">
             <wp:simplePos x="0" y="0"/>
@@ -32759,6 +32708,7 @@
           <w:sz w:val="24"/>
           <w:szCs w:val="24"/>
         </w:rPr>
+        <w:lastRenderedPageBreak/>
         <w:t xml:space="preserve">Una vez que el Vendedor-Mostrado inicia sesión </w:t>
       </w:r>
       <w:r>
@@ -32813,7 +32763,6 @@
           <w:szCs w:val="24"/>
           <w:lang w:eastAsia="es-MX"/>
         </w:rPr>
-        <w:lastRenderedPageBreak/>
         <w:t>Los botones de la par</w:t>
       </w:r>
       <w:r>
@@ -33064,6 +33013,7 @@
           <w:sz w:val="24"/>
           <w:szCs w:val="24"/>
         </w:rPr>
+        <w:lastRenderedPageBreak/>
         <w:t xml:space="preserve">Esta es la página principal que se mostrará al </w:t>
       </w:r>
       <w:r>
@@ -33094,16 +33044,7 @@
           <w:sz w:val="24"/>
           <w:szCs w:val="24"/>
         </w:rPr>
-        <w:t xml:space="preserve">En esta página el cliente podrá visualizar las playeras y sudadera y si desea puede realizar  su pedido, cuando el cliente desee saber cuento ha comprado puede dar clic en la opción de </w:t>
-      </w:r>
-      <w:r>
-        <w:rPr>
-          <w:rFonts w:ascii="Arial" w:hAnsi="Arial" w:cs="Arial"/>
-          <w:sz w:val="24"/>
-          <w:szCs w:val="24"/>
-        </w:rPr>
-        <w:lastRenderedPageBreak/>
-        <w:t>“Carrito de compras” y ahí se le mostrarán toda la información de su pedido hasta el momento.</w:t>
+        <w:t>En esta página el cliente podrá visualizar las playeras y sudadera y si desea puede realizar  su pedido, cuando el cliente desee saber cuento ha comprado puede dar clic en la opción de “Carrito de compras” y ahí se le mostrarán toda la información de su pedido hasta el momento.</w:t>
       </w:r>
     </w:p>
     <w:p>
@@ -33258,7 +33199,7 @@
             <w:noProof/>
             <w:lang w:val="es-ES"/>
           </w:rPr>
-          <w:t>8</w:t>
+          <w:t>21</w:t>
         </w:r>
         <w:r>
           <w:fldChar w:fldCharType="end"/>

</xml_diff>

<commit_message>
Actualización de Base de datos.
Le hice algunas modificaciones al Modelo-Relacional.
</commit_message>
<xml_diff>
--- a/Proyecto Principal/documentos/Documentación del sistema.docx
+++ b/Proyecto Principal/documentos/Documentación del sistema.docx
@@ -4889,6 +4889,71 @@
       </w:pPr>
       <w:r>
         <w:rPr>
+          <w:rFonts w:ascii="Arial" w:hAnsi="Arial" w:cs="Arial"/>
+        </w:rPr>
+        <w:t xml:space="preserve">El modelo relacional representa el esquema </w:t>
+      </w:r>
+      <w:r>
+        <w:rPr>
+          <w:rFonts w:ascii="Arial" w:hAnsi="Arial" w:cs="Arial"/>
+        </w:rPr>
+        <w:t xml:space="preserve">de </w:t>
+      </w:r>
+      <w:r>
+        <w:rPr>
+          <w:rFonts w:ascii="Arial" w:hAnsi="Arial" w:cs="Arial"/>
+        </w:rPr>
+        <w:t>la base de datos como una colección de relaciones</w:t>
+      </w:r>
+      <w:r>
+        <w:rPr>
+          <w:rFonts w:ascii="Arial" w:hAnsi="Arial" w:cs="Arial"/>
+        </w:rPr>
+        <w:t xml:space="preserve"> (Tablas).</w:t>
+      </w:r>
+    </w:p>
+    <w:p>
+      <w:pPr>
+        <w:pStyle w:val="Default"/>
+        <w:ind w:left="720"/>
+        <w:jc w:val="both"/>
+        <w:rPr>
+          <w:rFonts w:ascii="Arial" w:eastAsia="Times New Roman" w:hAnsi="Arial" w:cs="Arial"/>
+          <w:b/>
+          <w:color w:val="1F497D" w:themeColor="text2"/>
+          <w:lang w:val="es-ES" w:eastAsia="es-ES"/>
+        </w:rPr>
+      </w:pPr>
+    </w:p>
+    <w:p>
+      <w:pPr>
+        <w:pStyle w:val="Default"/>
+        <w:ind w:left="720"/>
+        <w:jc w:val="both"/>
+        <w:rPr>
+          <w:rFonts w:ascii="Arial" w:eastAsia="Times New Roman" w:hAnsi="Arial" w:cs="Arial"/>
+          <w:b/>
+          <w:color w:val="1F497D" w:themeColor="text2"/>
+          <w:lang w:val="es-ES" w:eastAsia="es-ES"/>
+        </w:rPr>
+      </w:pPr>
+    </w:p>
+    <w:p>
+      <w:pPr>
+        <w:pStyle w:val="Default"/>
+        <w:ind w:left="720"/>
+        <w:jc w:val="both"/>
+        <w:rPr>
+          <w:rFonts w:ascii="Arial" w:eastAsia="Times New Roman" w:hAnsi="Arial" w:cs="Arial"/>
+          <w:b/>
+          <w:color w:val="1F497D" w:themeColor="text2"/>
+          <w:lang w:val="es-ES" w:eastAsia="es-ES"/>
+        </w:rPr>
+      </w:pPr>
+      <w:bookmarkStart w:id="0" w:name="_GoBack"/>
+      <w:bookmarkEnd w:id="0"/>
+      <w:r>
+        <w:rPr>
           <w:rFonts w:ascii="Arial" w:eastAsia="Times New Roman" w:hAnsi="Arial" w:cs="Arial"/>
           <w:b/>
           <w:noProof/>
@@ -4896,16 +4961,16 @@
           <w:lang w:eastAsia="es-MX"/>
         </w:rPr>
         <w:drawing>
-          <wp:anchor distT="0" distB="0" distL="114300" distR="114300" simplePos="0" relativeHeight="251738112" behindDoc="0" locked="0" layoutInCell="1" allowOverlap="1" wp14:anchorId="3A1D9967" wp14:editId="1C92D81E">
+          <wp:anchor distT="0" distB="0" distL="114300" distR="114300" simplePos="0" relativeHeight="251738112" behindDoc="0" locked="0" layoutInCell="1" allowOverlap="1" wp14:anchorId="32CDAD5A" wp14:editId="17802439">
             <wp:simplePos x="0" y="0"/>
             <wp:positionH relativeFrom="column">
-              <wp:posOffset>-5715</wp:posOffset>
+              <wp:posOffset>-120015</wp:posOffset>
             </wp:positionH>
             <wp:positionV relativeFrom="paragraph">
-              <wp:posOffset>416560</wp:posOffset>
+              <wp:posOffset>94615</wp:posOffset>
             </wp:positionV>
-            <wp:extent cx="6391275" cy="7496175"/>
-            <wp:effectExtent l="0" t="0" r="9525" b="9525"/>
+            <wp:extent cx="6677025" cy="6909435"/>
+            <wp:effectExtent l="0" t="0" r="9525" b="5715"/>
             <wp:wrapSquare wrapText="bothSides"/>
             <wp:docPr id="23" name="0 Imagen"/>
             <wp:cNvGraphicFramePr>
@@ -4933,7 +4998,7 @@
                   <pic:spPr>
                     <a:xfrm>
                       <a:off x="0" y="0"/>
-                      <a:ext cx="6391275" cy="7496175"/>
+                      <a:ext cx="6677025" cy="6909435"/>
                     </a:xfrm>
                     <a:prstGeom prst="rect">
                       <a:avLst/>
@@ -4951,43 +5016,6 @@
           </wp:anchor>
         </w:drawing>
       </w:r>
-      <w:r>
-        <w:rPr>
-          <w:rFonts w:ascii="Arial" w:hAnsi="Arial" w:cs="Arial"/>
-        </w:rPr>
-        <w:t xml:space="preserve">El modelo relacional representa el esquema </w:t>
-      </w:r>
-      <w:r>
-        <w:rPr>
-          <w:rFonts w:ascii="Arial" w:hAnsi="Arial" w:cs="Arial"/>
-        </w:rPr>
-        <w:t xml:space="preserve">de </w:t>
-      </w:r>
-      <w:r>
-        <w:rPr>
-          <w:rFonts w:ascii="Arial" w:hAnsi="Arial" w:cs="Arial"/>
-        </w:rPr>
-        <w:t>la base de datos como una colección de relaciones</w:t>
-      </w:r>
-      <w:r>
-        <w:rPr>
-          <w:rFonts w:ascii="Arial" w:hAnsi="Arial" w:cs="Arial"/>
-        </w:rPr>
-        <w:t xml:space="preserve"> (Tablas).</w:t>
-      </w:r>
-    </w:p>
-    <w:p>
-      <w:pPr>
-        <w:pStyle w:val="Default"/>
-        <w:ind w:left="720"/>
-        <w:jc w:val="both"/>
-        <w:rPr>
-          <w:rFonts w:ascii="Arial" w:eastAsia="Times New Roman" w:hAnsi="Arial" w:cs="Arial"/>
-          <w:b/>
-          <w:color w:val="1F497D" w:themeColor="text2"/>
-          <w:lang w:val="es-ES" w:eastAsia="es-ES"/>
-        </w:rPr>
-      </w:pPr>
     </w:p>
     <w:p>
       <w:pPr>
@@ -5011,8 +5039,22 @@
           <w:color w:val="1F497D" w:themeColor="text2"/>
           <w:lang w:val="es-ES" w:eastAsia="es-ES"/>
         </w:rPr>
+        <w:lastRenderedPageBreak/>
         <w:t>DIAGRAMA DE TRANSICIÓN DE ESTADOS</w:t>
       </w:r>
+    </w:p>
+    <w:p>
+      <w:pPr>
+        <w:pStyle w:val="Default"/>
+        <w:ind w:left="720"/>
+        <w:jc w:val="both"/>
+        <w:rPr>
+          <w:rFonts w:ascii="Arial" w:eastAsia="Times New Roman" w:hAnsi="Arial" w:cs="Arial"/>
+          <w:b/>
+          <w:color w:val="1F497D" w:themeColor="text2"/>
+          <w:lang w:val="es-ES" w:eastAsia="es-ES"/>
+        </w:rPr>
+      </w:pPr>
     </w:p>
     <w:p>
       <w:pPr>
@@ -29878,8 +29920,6 @@
         </w:rPr>
         <w:t>5.2.1 DIAGRAMA DE ESTRUCTURA</w:t>
       </w:r>
-      <w:bookmarkStart w:id="0" w:name="_GoBack"/>
-      <w:bookmarkEnd w:id="0"/>
     </w:p>
     <w:p>
       <w:pPr>
@@ -33199,7 +33239,7 @@
             <w:noProof/>
             <w:lang w:val="es-ES"/>
           </w:rPr>
-          <w:t>21</w:t>
+          <w:t>8</w:t>
         </w:r>
         <w:r>
           <w:fldChar w:fldCharType="end"/>

</xml_diff>

<commit_message>
Actualización de la base de datos
La base de datos se actualizo, ya que se realizaron algunos cambios
necesarios.
</commit_message>
<xml_diff>
--- a/Proyecto Principal/documentos/Documentación del sistema.docx
+++ b/Proyecto Principal/documentos/Documentación del sistema.docx
@@ -4937,6 +4937,8 @@
           <w:lang w:val="es-ES" w:eastAsia="es-ES"/>
         </w:rPr>
       </w:pPr>
+      <w:bookmarkStart w:id="0" w:name="_GoBack"/>
+      <w:bookmarkEnd w:id="0"/>
     </w:p>
     <w:p>
       <w:pPr>
@@ -4950,8 +4952,32 @@
           <w:lang w:val="es-ES" w:eastAsia="es-ES"/>
         </w:rPr>
       </w:pPr>
-      <w:bookmarkStart w:id="0" w:name="_GoBack"/>
-      <w:bookmarkEnd w:id="0"/>
+    </w:p>
+    <w:p>
+      <w:pPr>
+        <w:pStyle w:val="Default"/>
+        <w:ind w:left="720"/>
+        <w:jc w:val="both"/>
+        <w:rPr>
+          <w:rFonts w:ascii="Arial" w:eastAsia="Times New Roman" w:hAnsi="Arial" w:cs="Arial"/>
+          <w:b/>
+          <w:color w:val="1F497D" w:themeColor="text2"/>
+          <w:lang w:val="es-ES" w:eastAsia="es-ES"/>
+        </w:rPr>
+      </w:pPr>
+    </w:p>
+    <w:p>
+      <w:pPr>
+        <w:pStyle w:val="Default"/>
+        <w:ind w:left="720"/>
+        <w:jc w:val="both"/>
+        <w:rPr>
+          <w:rFonts w:ascii="Arial" w:eastAsia="Times New Roman" w:hAnsi="Arial" w:cs="Arial"/>
+          <w:b/>
+          <w:color w:val="1F497D" w:themeColor="text2"/>
+          <w:lang w:val="es-ES" w:eastAsia="es-ES"/>
+        </w:rPr>
+      </w:pPr>
       <w:r>
         <w:rPr>
           <w:rFonts w:ascii="Arial" w:eastAsia="Times New Roman" w:hAnsi="Arial" w:cs="Arial"/>
@@ -4961,16 +4987,16 @@
           <w:lang w:eastAsia="es-MX"/>
         </w:rPr>
         <w:drawing>
-          <wp:anchor distT="0" distB="0" distL="114300" distR="114300" simplePos="0" relativeHeight="251738112" behindDoc="0" locked="0" layoutInCell="1" allowOverlap="1" wp14:anchorId="32CDAD5A" wp14:editId="17802439">
+          <wp:anchor distT="0" distB="0" distL="114300" distR="114300" simplePos="0" relativeHeight="251738112" behindDoc="0" locked="0" layoutInCell="1" allowOverlap="1" wp14:anchorId="7B06E972" wp14:editId="5336AD21">
             <wp:simplePos x="0" y="0"/>
             <wp:positionH relativeFrom="column">
-              <wp:posOffset>-120015</wp:posOffset>
+              <wp:posOffset>-424815</wp:posOffset>
             </wp:positionH>
             <wp:positionV relativeFrom="paragraph">
-              <wp:posOffset>94615</wp:posOffset>
+              <wp:posOffset>203200</wp:posOffset>
             </wp:positionV>
-            <wp:extent cx="6677025" cy="6909435"/>
-            <wp:effectExtent l="0" t="0" r="9525" b="5715"/>
+            <wp:extent cx="7191375" cy="6572250"/>
+            <wp:effectExtent l="0" t="0" r="9525" b="0"/>
             <wp:wrapSquare wrapText="bothSides"/>
             <wp:docPr id="23" name="0 Imagen"/>
             <wp:cNvGraphicFramePr>
@@ -4998,7 +5024,7 @@
                   <pic:spPr>
                     <a:xfrm>
                       <a:off x="0" y="0"/>
-                      <a:ext cx="6677025" cy="6909435"/>
+                      <a:ext cx="7191375" cy="6572250"/>
                     </a:xfrm>
                     <a:prstGeom prst="rect">
                       <a:avLst/>
@@ -5016,6 +5042,19 @@
           </wp:anchor>
         </w:drawing>
       </w:r>
+    </w:p>
+    <w:p>
+      <w:pPr>
+        <w:pStyle w:val="Default"/>
+        <w:ind w:left="720"/>
+        <w:jc w:val="both"/>
+        <w:rPr>
+          <w:rFonts w:ascii="Arial" w:eastAsia="Times New Roman" w:hAnsi="Arial" w:cs="Arial"/>
+          <w:b/>
+          <w:color w:val="1F497D" w:themeColor="text2"/>
+          <w:lang w:val="es-ES" w:eastAsia="es-ES"/>
+        </w:rPr>
+      </w:pPr>
     </w:p>
     <w:p>
       <w:pPr>

</xml_diff>

<commit_message>
Revisión para el día de hoy !!
Chicos ya esta todo listo para la revisión de hoy.
Por cuestiones personales no voy a poder asistir a clase, pero ya cheque
todo con Eduardo para que pasen a la revisión con el profesor.
Muchas gracias y suerte !!! :)
</commit_message>
<xml_diff>
--- a/Proyecto Principal/documentos/Documentación del sistema.docx
+++ b/Proyecto Principal/documentos/Documentación del sistema.docx
@@ -2706,6 +2706,7 @@
           <w:sz w:val="24"/>
           <w:szCs w:val="24"/>
         </w:rPr>
+        <w:lastRenderedPageBreak/>
         <w:t>INTRODUCCIÓN</w:t>
       </w:r>
     </w:p>
@@ -2724,7 +2725,6 @@
           <w:sz w:val="24"/>
           <w:szCs w:val="24"/>
         </w:rPr>
-        <w:lastRenderedPageBreak/>
         <w:t>Empezaremos por definir la</w:t>
       </w:r>
       <w:r>
@@ -3093,6 +3093,7 @@
           <w:sz w:val="24"/>
           <w:szCs w:val="24"/>
         </w:rPr>
+        <w:lastRenderedPageBreak/>
         <w:t>2.1 MODELO AMBIENTAL</w:t>
       </w:r>
     </w:p>
@@ -3367,6 +3368,7 @@
           <w:sz w:val="24"/>
           <w:szCs w:val="24"/>
         </w:rPr>
+        <w:lastRenderedPageBreak/>
         <w:t>2.1.3  LISTA DE ACONTECIMIENTOS.</w:t>
       </w:r>
     </w:p>
@@ -3795,6 +3797,7 @@
           <w:sz w:val="24"/>
           <w:szCs w:val="24"/>
         </w:rPr>
+        <w:lastRenderedPageBreak/>
         <w:t>2.2 MODELO DE COMPORTAMIENTO</w:t>
       </w:r>
     </w:p>
@@ -3818,7 +3821,6 @@
           <w:color w:val="1F497D" w:themeColor="text2"/>
           <w:lang w:eastAsia="es-MX"/>
         </w:rPr>
-        <w:lastRenderedPageBreak/>
         <w:drawing>
           <wp:anchor distT="0" distB="0" distL="114300" distR="114300" simplePos="0" relativeHeight="251675648" behindDoc="0" locked="0" layoutInCell="1" allowOverlap="1" wp14:anchorId="25B990C8" wp14:editId="5AF4086B">
             <wp:simplePos x="0" y="0"/>
@@ -3960,6 +3962,7 @@
           <w:szCs w:val="24"/>
           <w:lang w:val="es-ES" w:eastAsia="es-ES"/>
         </w:rPr>
+        <w:lastRenderedPageBreak/>
         <w:t xml:space="preserve">2.2.2 </w:t>
       </w:r>
       <w:r>
@@ -3992,7 +3995,6 @@
           <w:szCs w:val="24"/>
           <w:lang w:val="es-ES" w:eastAsia="es-ES"/>
         </w:rPr>
-        <w:lastRenderedPageBreak/>
         <w:t>A continuación se presenta el DFD nivel 1 que está basado en la lista de acontecimientos y en el DFD nivel 0.</w:t>
       </w:r>
     </w:p>
@@ -4108,6 +4110,7 @@
           <w:szCs w:val="24"/>
           <w:lang w:val="es-ES" w:eastAsia="es-ES"/>
         </w:rPr>
+        <w:lastRenderedPageBreak/>
         <w:t>DIAGRAMA ENTIDAD RELACIÓN</w:t>
       </w:r>
     </w:p>
@@ -4128,7 +4131,6 @@
           <w:color w:val="auto"/>
           <w:sz w:val="22"/>
         </w:rPr>
-        <w:lastRenderedPageBreak/>
         <w:t xml:space="preserve">El modelo de datos </w:t>
       </w:r>
       <w:r>
@@ -4887,7 +4889,6 @@
         <w:rPr>
           <w:rFonts w:ascii="Arial" w:hAnsi="Arial" w:cs="Arial"/>
         </w:rPr>
-        <w:lastRenderedPageBreak/>
         <w:t xml:space="preserve">El modelo relacional representa el esquema </w:t>
       </w:r>
       <w:r>
@@ -5073,6 +5074,7 @@
           <w:color w:val="1F497D" w:themeColor="text2"/>
           <w:lang w:val="es-ES" w:eastAsia="es-ES"/>
         </w:rPr>
+        <w:lastRenderedPageBreak/>
         <w:t>DIAGRAMA DE TRANSICIÓN DE ESTADOS</w:t>
       </w:r>
     </w:p>
@@ -13835,7 +13837,6 @@
                 <w:sz w:val="28"/>
                 <w:szCs w:val="28"/>
               </w:rPr>
-              <w:lastRenderedPageBreak/>
               <w:t>Datos de las Ventas</w:t>
             </w:r>
           </w:p>
@@ -15512,7 +15513,6 @@
           <w:b/>
           <w:color w:val="1F497D" w:themeColor="text2"/>
         </w:rPr>
-        <w:lastRenderedPageBreak/>
         <w:t>CASOS DE PRUEBA POR FUNCIÓN</w:t>
       </w:r>
     </w:p>
@@ -17851,7 +17851,6 @@
           <w:b/>
           <w:color w:val="1F497D" w:themeColor="text2"/>
         </w:rPr>
-        <w:lastRenderedPageBreak/>
         <w:t>MÉTRICAS DE ESTIMACIÓN</w:t>
       </w:r>
     </w:p>
@@ -19434,6 +19433,7 @@
                 <w:rFonts w:ascii="Arial" w:hAnsi="Arial" w:cs="Arial"/>
                 <w:szCs w:val="24"/>
               </w:rPr>
+              <w:lastRenderedPageBreak/>
               <w:t>Simple</w:t>
             </w:r>
           </w:p>
@@ -19638,7 +19638,6 @@
                 <w:rFonts w:ascii="Arial" w:hAnsi="Arial" w:cs="Arial"/>
                 <w:szCs w:val="24"/>
               </w:rPr>
-              <w:lastRenderedPageBreak/>
               <w:t>Medio</w:t>
             </w:r>
           </w:p>
@@ -20989,7 +20988,6 @@
           <w:szCs w:val="24"/>
           <w:lang w:val="es-PE"/>
         </w:rPr>
-        <w:lastRenderedPageBreak/>
         <w:t>TCF:</w:t>
       </w:r>
     </w:p>
@@ -23385,7 +23383,16 @@
                 <w:sz w:val="24"/>
                 <w:szCs w:val="24"/>
               </w:rPr>
-              <w:t>Provee acceso directo a terceras partes</w:t>
+              <w:t xml:space="preserve">Provee acceso directo a terceras </w:t>
+            </w:r>
+            <w:r>
+              <w:rPr>
+                <w:rFonts w:ascii="Arial" w:hAnsi="Arial" w:cs="Arial"/>
+                <w:sz w:val="24"/>
+                <w:szCs w:val="24"/>
+              </w:rPr>
+              <w:lastRenderedPageBreak/>
+              <w:t>partes</w:t>
             </w:r>
           </w:p>
         </w:tc>
@@ -23421,6 +23428,7 @@
                 <w:sz w:val="24"/>
                 <w:szCs w:val="24"/>
               </w:rPr>
+              <w:lastRenderedPageBreak/>
               <w:t>1</w:t>
             </w:r>
           </w:p>
@@ -23532,6 +23540,7 @@
                 <w:sz w:val="24"/>
                 <w:szCs w:val="24"/>
               </w:rPr>
+              <w:lastRenderedPageBreak/>
               <w:t>T13</w:t>
             </w:r>
           </w:p>
@@ -23716,7 +23725,6 @@
                 <w:sz w:val="24"/>
                 <w:szCs w:val="24"/>
               </w:rPr>
-              <w:lastRenderedPageBreak/>
               <w:t>Factor Total Técnico</w:t>
             </w:r>
           </w:p>
@@ -25839,6 +25847,7 @@
           <w:sz w:val="24"/>
           <w:szCs w:val="24"/>
         </w:rPr>
+        <w:lastRenderedPageBreak/>
         <w:t>ECF = 1.4 + (-0.03 * Factor  Ambiental Total)</w:t>
       </w:r>
       <w:r>
@@ -25912,7 +25921,6 @@
           <w:sz w:val="24"/>
           <w:szCs w:val="24"/>
         </w:rPr>
-        <w:lastRenderedPageBreak/>
         <w:t xml:space="preserve">UCP = </w:t>
       </w:r>
       <w:r>
@@ -26831,6 +26839,7 @@
           <w:szCs w:val="24"/>
           <w:lang w:val="es-ES" w:eastAsia="es-ES"/>
         </w:rPr>
+        <w:lastRenderedPageBreak/>
         <w:t>Métrica BANG</w:t>
       </w:r>
     </w:p>
@@ -27056,7 +27065,6 @@
                 <w:color w:val="000000"/>
                 <w:lang w:eastAsia="es-MX"/>
               </w:rPr>
-              <w:lastRenderedPageBreak/>
               <w:t>vendedor</w:t>
             </w:r>
           </w:p>
@@ -29081,6 +29089,7 @@
         <w:rPr>
           <w:rFonts w:ascii="Arial" w:hAnsi="Arial" w:cs="Arial"/>
         </w:rPr>
+        <w:lastRenderedPageBreak/>
         <w:t>5</w:t>
       </w:r>
       <w:r>
@@ -29137,14 +29146,7 @@
         <w:rPr>
           <w:rFonts w:ascii="Arial" w:hAnsi="Arial" w:cs="Arial"/>
         </w:rPr>
-        <w:t xml:space="preserve">En el nivel del modelo de procesador, el diseñador;  del sistema trata principalmente  de decidir cómo se asigna el modelo esencial  a los distintos procesadores  (CPU) y como deben comunicarse entre sí. </w:t>
-      </w:r>
-      <w:r>
-        <w:rPr>
-          <w:rFonts w:ascii="Arial" w:hAnsi="Arial" w:cs="Arial"/>
-        </w:rPr>
-        <w:lastRenderedPageBreak/>
-        <w:t>Existe típicamente una variedad de opciones, en esta ocasión utilizaremos el modelo esencial completo  que se le asigna a un solo procesador.  Esto se conoce como la solución de computadora principal.</w:t>
+        <w:t>En el nivel del modelo de procesador, el diseñador;  del sistema trata principalmente  de decidir cómo se asigna el modelo esencial  a los distintos procesadores  (CPU) y como deben comunicarse entre sí. Existe típicamente una variedad de opciones, en esta ocasión utilizaremos el modelo esencial completo  que se le asigna a un solo procesador.  Esto se conoce como la solución de computadora principal.</w:t>
       </w:r>
     </w:p>
     <w:p>
@@ -29257,13 +29259,8 @@
                 <w:numId w:val="15"/>
               </w:numPr>
             </w:pPr>
-            <w:proofErr w:type="spellStart"/>
-            <w:r>
-              <w:t>Accesa</w:t>
-            </w:r>
-            <w:proofErr w:type="spellEnd"/>
-            <w:r>
-              <w:t xml:space="preserve"> al sistema.</w:t>
+            <w:r>
+              <w:t>Accesa al sistema.</w:t>
             </w:r>
           </w:p>
           <w:p>
@@ -29361,7 +29358,10 @@
               </w:numPr>
             </w:pPr>
             <w:r>
-              <w:t xml:space="preserve">Gerente </w:t>
+              <w:t>Pedidos</w:t>
+            </w:r>
+            <w:r>
+              <w:t xml:space="preserve"> </w:t>
             </w:r>
           </w:p>
           <w:p>
@@ -29864,6 +29864,7 @@
           <w:sz w:val="24"/>
           <w:szCs w:val="24"/>
         </w:rPr>
+        <w:lastRenderedPageBreak/>
         <w:t>MODELO DE IMPLANTACIÓN DE PROGRAMAS</w:t>
       </w:r>
     </w:p>
@@ -29969,7 +29970,6 @@
           <w:sz w:val="24"/>
           <w:szCs w:val="24"/>
         </w:rPr>
-        <w:lastRenderedPageBreak/>
         <w:t>Es el modelo más común de organización de actividad síncrona. Muestra la organización jerárquica de módulos dentro de una tarea y describe la estructura del sistema mostrando sus clases, atributos y las relaciones entre ellos. Los módulos dan una idea clara y sintética de la función que realiza.</w:t>
       </w:r>
     </w:p>
@@ -30072,6 +30072,40 @@
     </w:p>
     <w:p>
       <w:pPr>
+        <w:rPr>
+          <w:rFonts w:ascii="Arial" w:hAnsi="Arial" w:cs="Arial"/>
+          <w:b/>
+          <w:color w:val="1F497D" w:themeColor="text2"/>
+        </w:rPr>
+      </w:pPr>
+      <w:r>
+        <w:rPr>
+          <w:rFonts w:ascii="Arial" w:hAnsi="Arial" w:cs="Arial"/>
+          <w:b/>
+          <w:color w:val="1F497D" w:themeColor="text2"/>
+        </w:rPr>
+        <w:t>6. MÉTRICAS DE DISEÑO</w:t>
+      </w:r>
+    </w:p>
+    <w:p>
+      <w:pPr>
+        <w:rPr>
+          <w:rFonts w:ascii="Arial" w:hAnsi="Arial" w:cs="Arial"/>
+          <w:b/>
+          <w:color w:val="4F81BD" w:themeColor="accent1"/>
+        </w:rPr>
+      </w:pPr>
+      <w:r>
+        <w:rPr>
+          <w:rFonts w:ascii="Arial" w:hAnsi="Arial" w:cs="Arial"/>
+          <w:b/>
+          <w:color w:val="1F497D" w:themeColor="text2"/>
+        </w:rPr>
+        <w:t xml:space="preserve">    6.1 ARQUITECTÓNICAS</w:t>
+      </w:r>
+    </w:p>
+    <w:p>
+      <w:pPr>
         <w:jc w:val="both"/>
         <w:rPr>
           <w:rFonts w:ascii="Arial" w:eastAsia="Calibri" w:hAnsi="Arial" w:cs="Arial"/>
@@ -30082,57 +30116,10 @@
         </w:rPr>
       </w:pPr>
     </w:p>
-    <w:p>
-      <w:pPr>
-        <w:jc w:val="both"/>
-        <w:rPr>
-          <w:rFonts w:ascii="Arial" w:eastAsia="Calibri" w:hAnsi="Arial" w:cs="Arial"/>
-          <w:b/>
-          <w:color w:val="1F497D" w:themeColor="text2"/>
-          <w:sz w:val="24"/>
-          <w:szCs w:val="24"/>
-        </w:rPr>
-      </w:pPr>
-    </w:p>
-    <w:p>
-      <w:pPr>
-        <w:jc w:val="both"/>
-        <w:rPr>
-          <w:rFonts w:ascii="Arial" w:eastAsia="Calibri" w:hAnsi="Arial" w:cs="Arial"/>
-          <w:b/>
-          <w:color w:val="1F497D" w:themeColor="text2"/>
-          <w:sz w:val="24"/>
-          <w:szCs w:val="24"/>
-        </w:rPr>
-      </w:pPr>
-      <w:r>
-        <w:rPr>
-          <w:rFonts w:ascii="Arial" w:eastAsia="Calibri" w:hAnsi="Arial" w:cs="Arial"/>
-          <w:b/>
-          <w:color w:val="1F497D" w:themeColor="text2"/>
-          <w:sz w:val="24"/>
-          <w:szCs w:val="24"/>
-        </w:rPr>
-        <w:lastRenderedPageBreak/>
-        <w:t>METRICAS DE DISEÑO ARQUITECTONICO</w:t>
-      </w:r>
-    </w:p>
-    <w:p>
-      <w:pPr>
-        <w:jc w:val="both"/>
-        <w:rPr>
-          <w:rFonts w:ascii="Arial" w:eastAsia="Calibri" w:hAnsi="Arial" w:cs="Arial"/>
-          <w:b/>
-          <w:color w:val="1F497D" w:themeColor="text2"/>
-          <w:sz w:val="24"/>
-          <w:szCs w:val="24"/>
-        </w:rPr>
-      </w:pPr>
-    </w:p>
     <w:tbl>
       <w:tblPr>
         <w:tblStyle w:val="Tablaconcuadrcula"/>
-        <w:tblpPr w:leftFromText="141" w:rightFromText="141" w:horzAnchor="margin" w:tblpY="1620"/>
+        <w:tblpPr w:leftFromText="141" w:rightFromText="141" w:vertAnchor="page" w:horzAnchor="margin" w:tblpY="3436"/>
         <w:tblW w:w="0" w:type="auto"/>
         <w:tblLook w:val="04A0" w:firstRow="1" w:lastRow="0" w:firstColumn="1" w:lastColumn="0" w:noHBand="0" w:noVBand="1"/>
       </w:tblPr>
@@ -30713,6 +30700,33 @@
     </w:p>
     <w:p>
       <w:pPr>
+        <w:rPr>
+          <w:rFonts w:ascii="Arial" w:hAnsi="Arial" w:cs="Arial"/>
+          <w:b/>
+          <w:color w:val="1F497D" w:themeColor="text2"/>
+          <w:sz w:val="16"/>
+          <w:szCs w:val="16"/>
+        </w:rPr>
+      </w:pPr>
+      <w:r>
+        <w:rPr>
+          <w:rFonts w:ascii="Arial" w:hAnsi="Arial" w:cs="Arial"/>
+          <w:b/>
+          <w:color w:val="4F81BD" w:themeColor="accent1"/>
+        </w:rPr>
+        <w:t xml:space="preserve">     </w:t>
+      </w:r>
+      <w:r>
+        <w:rPr>
+          <w:rFonts w:ascii="Arial" w:hAnsi="Arial" w:cs="Arial"/>
+          <w:b/>
+          <w:color w:val="1F497D" w:themeColor="text2"/>
+        </w:rPr>
+        <w:t xml:space="preserve">6.1.2 COMPLEGIDAD TOTAL                    </w:t>
+      </w:r>
+    </w:p>
+    <w:p>
+      <w:pPr>
         <w:jc w:val="both"/>
         <w:rPr>
           <w:rFonts w:ascii="Arial" w:eastAsia="Calibri" w:hAnsi="Arial" w:cs="Arial"/>
@@ -30725,6 +30739,91 @@
     </w:p>
     <w:p>
       <w:pPr>
+        <w:rPr>
+          <w:rFonts w:ascii="Arial" w:hAnsi="Arial" w:cs="Arial"/>
+        </w:rPr>
+      </w:pPr>
+      <w:r>
+        <w:rPr>
+          <w:rFonts w:ascii="Arial" w:hAnsi="Arial" w:cs="Arial"/>
+          <w:b/>
+        </w:rPr>
+        <w:t>COMPLEJIDAD TOTAL DEL SISTEMA</w:t>
+      </w:r>
+      <w:r>
+        <w:rPr>
+          <w:rFonts w:ascii="Arial" w:hAnsi="Arial" w:cs="Arial"/>
+        </w:rPr>
+        <w:t xml:space="preserve"> = 36.0</w:t>
+      </w:r>
+    </w:p>
+    <w:p>
+      <w:pPr>
+        <w:rPr>
+          <w:rFonts w:ascii="Arial" w:hAnsi="Arial" w:cs="Arial"/>
+        </w:rPr>
+      </w:pPr>
+    </w:p>
+    <w:p>
+      <w:pPr>
+        <w:rPr>
+          <w:rFonts w:ascii="Arial" w:hAnsi="Arial" w:cs="Arial"/>
+          <w:color w:val="1F497D" w:themeColor="text2"/>
+        </w:rPr>
+      </w:pPr>
+      <w:r>
+        <w:rPr>
+          <w:rFonts w:ascii="Arial" w:hAnsi="Arial" w:cs="Arial"/>
+          <w:b/>
+          <w:color w:val="1F497D" w:themeColor="text2"/>
+        </w:rPr>
+        <w:t xml:space="preserve">     6.1.3 COMPLEGIDAD RELATIVA (CRS)    </w:t>
+      </w:r>
+    </w:p>
+    <w:p>
+      <w:pPr>
+        <w:rPr>
+          <w:rFonts w:ascii="Arial" w:hAnsi="Arial" w:cs="Arial"/>
+          <w:u w:val="single"/>
+        </w:rPr>
+      </w:pPr>
+      <w:r>
+        <w:rPr>
+          <w:rFonts w:ascii="Arial" w:hAnsi="Arial" w:cs="Arial"/>
+          <w:b/>
+        </w:rPr>
+        <w:t>COMPLEJIDAD RELATIVA</w:t>
+      </w:r>
+      <w:r>
+        <w:rPr>
+          <w:rFonts w:ascii="Arial" w:hAnsi="Arial" w:cs="Arial"/>
+        </w:rPr>
+        <w:t xml:space="preserve"> = 6 </w:t>
+      </w:r>
+      <w:bookmarkStart w:id="0" w:name="_GoBack"/>
+      <w:bookmarkEnd w:id="0"/>
+    </w:p>
+    <w:p>
+      <w:pPr>
+        <w:rPr>
+          <w:rFonts w:ascii="Arial" w:hAnsi="Arial" w:cs="Arial"/>
+        </w:rPr>
+      </w:pPr>
+      <w:r>
+        <w:rPr>
+          <w:rFonts w:ascii="Arial" w:hAnsi="Arial" w:cs="Arial"/>
+        </w:rPr>
+        <w:t>Podemos concluir que a medida que crecen los valores de complejidad, crece la complejidad arquitectónica del sistema. CRS&gt;26.5  Quiere decir que es ma</w:t>
+      </w:r>
+      <w:r>
+        <w:rPr>
+          <w:rFonts w:ascii="Arial" w:hAnsi="Arial" w:cs="Arial"/>
+        </w:rPr>
+        <w:t>lo pero en nuestro caso nos salió que CRS&lt;26.5 lo que indica que es bueno.</w:t>
+      </w:r>
+    </w:p>
+    <w:p>
+      <w:pPr>
         <w:jc w:val="both"/>
         <w:rPr>
           <w:rFonts w:ascii="Arial" w:eastAsia="Calibri" w:hAnsi="Arial" w:cs="Arial"/>
@@ -30737,67 +30836,6 @@
     </w:p>
     <w:p>
       <w:pPr>
-        <w:rPr>
-          <w:rFonts w:ascii="Arial" w:hAnsi="Arial" w:cs="Arial"/>
-        </w:rPr>
-      </w:pPr>
-      <w:bookmarkStart w:id="0" w:name="_GoBack"/>
-      <w:bookmarkEnd w:id="0"/>
-      <w:r>
-        <w:rPr>
-          <w:rFonts w:ascii="Arial" w:hAnsi="Arial" w:cs="Arial"/>
-          <w:b/>
-        </w:rPr>
-        <w:t>COMPLEJIDAD TOTAL DEL SISTEMA</w:t>
-      </w:r>
-      <w:r>
-        <w:rPr>
-          <w:rFonts w:ascii="Arial" w:hAnsi="Arial" w:cs="Arial"/>
-        </w:rPr>
-        <w:t xml:space="preserve"> = 36.0</w:t>
-      </w:r>
-    </w:p>
-    <w:p>
-      <w:pPr>
-        <w:rPr>
-          <w:rFonts w:ascii="Arial" w:hAnsi="Arial" w:cs="Arial"/>
-        </w:rPr>
-      </w:pPr>
-      <w:r>
-        <w:rPr>
-          <w:rFonts w:ascii="Arial" w:hAnsi="Arial" w:cs="Arial"/>
-          <w:b/>
-        </w:rPr>
-        <w:t>COMPLEJIDAD RELATIVA</w:t>
-      </w:r>
-      <w:r>
-        <w:rPr>
-          <w:rFonts w:ascii="Arial" w:hAnsi="Arial" w:cs="Arial"/>
-        </w:rPr>
-        <w:t xml:space="preserve"> = 6 </w:t>
-      </w:r>
-    </w:p>
-    <w:p>
-      <w:pPr>
-        <w:rPr>
-          <w:rFonts w:ascii="Arial" w:hAnsi="Arial" w:cs="Arial"/>
-        </w:rPr>
-      </w:pPr>
-      <w:r>
-        <w:rPr>
-          <w:rFonts w:ascii="Arial" w:hAnsi="Arial" w:cs="Arial"/>
-        </w:rPr>
-        <w:t>Podemos concluir que a medida que crecen los valores de complejidad, crece la complejidad arquitectónica del sistema. CRS&gt;26.5  Quiere decir que es ma</w:t>
-      </w:r>
-      <w:r>
-        <w:rPr>
-          <w:rFonts w:ascii="Arial" w:hAnsi="Arial" w:cs="Arial"/>
-        </w:rPr>
-        <w:t>lo pero en nuestro caso nos salió que CRS&lt;26.5 lo que indica que es bueno.</w:t>
-      </w:r>
-    </w:p>
-    <w:p>
-      <w:pPr>
         <w:jc w:val="both"/>
         <w:rPr>
           <w:rFonts w:ascii="Arial" w:eastAsia="Calibri" w:hAnsi="Arial" w:cs="Arial"/>
@@ -30879,10 +30917,7 @@
           <w:szCs w:val="24"/>
         </w:rPr>
       </w:pPr>
-    </w:p>
-    <w:p>
-      <w:pPr>
-        <w:jc w:val="both"/>
+      <w:r>
         <w:rPr>
           <w:rFonts w:ascii="Arial" w:eastAsia="Calibri" w:hAnsi="Arial" w:cs="Arial"/>
           <w:b/>
@@ -30890,75 +30925,7 @@
           <w:sz w:val="24"/>
           <w:szCs w:val="24"/>
         </w:rPr>
-      </w:pPr>
-    </w:p>
-    <w:p>
-      <w:pPr>
-        <w:jc w:val="both"/>
-        <w:rPr>
-          <w:rFonts w:ascii="Arial" w:eastAsia="Calibri" w:hAnsi="Arial" w:cs="Arial"/>
-          <w:b/>
-          <w:color w:val="1F497D" w:themeColor="text2"/>
-          <w:sz w:val="24"/>
-          <w:szCs w:val="24"/>
-        </w:rPr>
-      </w:pPr>
-    </w:p>
-    <w:p>
-      <w:pPr>
-        <w:jc w:val="both"/>
-        <w:rPr>
-          <w:rFonts w:ascii="Arial" w:eastAsia="Calibri" w:hAnsi="Arial" w:cs="Arial"/>
-          <w:b/>
-          <w:color w:val="1F497D" w:themeColor="text2"/>
-          <w:sz w:val="24"/>
-          <w:szCs w:val="24"/>
-        </w:rPr>
-      </w:pPr>
-    </w:p>
-    <w:p>
-      <w:pPr>
-        <w:jc w:val="both"/>
-        <w:rPr>
-          <w:rFonts w:ascii="Arial" w:eastAsia="Calibri" w:hAnsi="Arial" w:cs="Arial"/>
-          <w:b/>
-          <w:color w:val="1F497D" w:themeColor="text2"/>
-          <w:sz w:val="24"/>
-          <w:szCs w:val="24"/>
-        </w:rPr>
-      </w:pPr>
-    </w:p>
-    <w:p>
-      <w:pPr>
-        <w:jc w:val="both"/>
-        <w:rPr>
-          <w:rFonts w:ascii="Arial" w:eastAsia="Calibri" w:hAnsi="Arial" w:cs="Arial"/>
-          <w:b/>
-          <w:color w:val="1F497D" w:themeColor="text2"/>
-          <w:sz w:val="24"/>
-          <w:szCs w:val="24"/>
-        </w:rPr>
-      </w:pPr>
-    </w:p>
-    <w:p>
-      <w:pPr>
-        <w:jc w:val="both"/>
-        <w:rPr>
-          <w:rFonts w:ascii="Arial" w:eastAsia="Calibri" w:hAnsi="Arial" w:cs="Arial"/>
-          <w:b/>
-          <w:color w:val="1F497D" w:themeColor="text2"/>
-          <w:sz w:val="24"/>
-          <w:szCs w:val="24"/>
-        </w:rPr>
-      </w:pPr>
-      <w:r>
-        <w:rPr>
-          <w:rFonts w:ascii="Arial" w:eastAsia="Calibri" w:hAnsi="Arial" w:cs="Arial"/>
-          <w:b/>
-          <w:color w:val="1F497D" w:themeColor="text2"/>
-          <w:sz w:val="24"/>
-          <w:szCs w:val="24"/>
-        </w:rPr>
+        <w:lastRenderedPageBreak/>
         <w:t>APÉNDICES</w:t>
       </w:r>
     </w:p>
@@ -31474,7 +31441,6 @@
           <w:sz w:val="24"/>
           <w:szCs w:val="28"/>
         </w:rPr>
-        <w:lastRenderedPageBreak/>
         <w:t>id</w:t>
       </w:r>
       <w:proofErr w:type="gramEnd"/>
@@ -31501,6 +31467,7 @@
           <w:sz w:val="24"/>
           <w:szCs w:val="28"/>
         </w:rPr>
+        <w:lastRenderedPageBreak/>
         <w:t>Nombre = {números}.</w:t>
       </w:r>
     </w:p>
@@ -32033,7 +32000,6 @@
           <w:sz w:val="24"/>
           <w:szCs w:val="24"/>
         </w:rPr>
-        <w:lastRenderedPageBreak/>
         <w:t>Teléfono = {números} {0-9} {-}</w:t>
       </w:r>
     </w:p>
@@ -32051,6 +32017,7 @@
           <w:sz w:val="24"/>
           <w:szCs w:val="24"/>
         </w:rPr>
+        <w:lastRenderedPageBreak/>
         <w:t xml:space="preserve">Solicita materia prima = {carácter  </w:t>
       </w:r>
       <w:proofErr w:type="gramStart"/>
@@ -32497,28 +32464,6 @@
     </w:p>
     <w:p>
       <w:pPr>
-        <w:jc w:val="both"/>
-        <w:rPr>
-          <w:rFonts w:ascii="Arial" w:eastAsia="Calibri" w:hAnsi="Arial" w:cs="Arial"/>
-          <w:b/>
-          <w:sz w:val="24"/>
-          <w:szCs w:val="24"/>
-        </w:rPr>
-      </w:pPr>
-    </w:p>
-    <w:p>
-      <w:pPr>
-        <w:jc w:val="both"/>
-        <w:rPr>
-          <w:rFonts w:ascii="Arial" w:eastAsia="Calibri" w:hAnsi="Arial" w:cs="Arial"/>
-          <w:b/>
-          <w:sz w:val="24"/>
-          <w:szCs w:val="24"/>
-        </w:rPr>
-      </w:pPr>
-    </w:p>
-    <w:p>
-      <w:pPr>
         <w:rPr>
           <w:rFonts w:ascii="Arial" w:hAnsi="Arial" w:cs="Arial"/>
           <w:b/>
@@ -32535,6 +32480,7 @@
           <w:sz w:val="28"/>
           <w:szCs w:val="28"/>
         </w:rPr>
+        <w:lastRenderedPageBreak/>
         <w:t>Prototipo</w:t>
       </w:r>
     </w:p>
@@ -32894,6 +32840,7 @@
           <w:szCs w:val="24"/>
           <w:lang w:eastAsia="es-MX"/>
         </w:rPr>
+        <w:lastRenderedPageBreak/>
         <w:t>Cuando el gerente general presiona la opción “Registrar Empleados” de la parte superior, aparecerá una pequeña ventana  con el siguiente formulario que contiene los datos que ingresará del cliente.</w:t>
       </w:r>
     </w:p>
@@ -36766,6 +36713,7 @@
       <w:spacing w:after="0" w:line="240" w:lineRule="auto"/>
     </w:pPr>
     <w:tblPr>
+      <w:tblInd w:w="0" w:type="dxa"/>
       <w:tblBorders>
         <w:top w:val="single" w:sz="4" w:space="0" w:color="auto"/>
         <w:left w:val="single" w:sz="4" w:space="0" w:color="auto"/>
@@ -36774,6 +36722,12 @@
         <w:insideH w:val="single" w:sz="4" w:space="0" w:color="auto"/>
         <w:insideV w:val="single" w:sz="4" w:space="0" w:color="auto"/>
       </w:tblBorders>
+      <w:tblCellMar>
+        <w:top w:w="0" w:type="dxa"/>
+        <w:left w:w="108" w:type="dxa"/>
+        <w:bottom w:w="0" w:type="dxa"/>
+        <w:right w:w="108" w:type="dxa"/>
+      </w:tblCellMar>
     </w:tblPr>
   </w:style>
   <w:style w:type="table" w:styleId="Cuadrculaclara-nfasis1">
@@ -36787,6 +36741,7 @@
     <w:tblPr>
       <w:tblStyleRowBandSize w:val="1"/>
       <w:tblStyleColBandSize w:val="1"/>
+      <w:tblInd w:w="0" w:type="dxa"/>
       <w:tblBorders>
         <w:top w:val="single" w:sz="8" w:space="0" w:color="4F81BD" w:themeColor="accent1"/>
         <w:left w:val="single" w:sz="8" w:space="0" w:color="4F81BD" w:themeColor="accent1"/>
@@ -36795,6 +36750,12 @@
         <w:insideH w:val="single" w:sz="8" w:space="0" w:color="4F81BD" w:themeColor="accent1"/>
         <w:insideV w:val="single" w:sz="8" w:space="0" w:color="4F81BD" w:themeColor="accent1"/>
       </w:tblBorders>
+      <w:tblCellMar>
+        <w:top w:w="0" w:type="dxa"/>
+        <w:left w:w="108" w:type="dxa"/>
+        <w:bottom w:w="0" w:type="dxa"/>
+        <w:right w:w="108" w:type="dxa"/>
+      </w:tblCellMar>
     </w:tblPr>
     <w:tblStylePr w:type="firstRow">
       <w:pPr>
@@ -37224,6 +37185,7 @@
       <w:spacing w:after="0" w:line="240" w:lineRule="auto"/>
     </w:pPr>
     <w:tblPr>
+      <w:tblInd w:w="0" w:type="dxa"/>
       <w:tblBorders>
         <w:top w:val="single" w:sz="4" w:space="0" w:color="auto"/>
         <w:left w:val="single" w:sz="4" w:space="0" w:color="auto"/>
@@ -37232,6 +37194,12 @@
         <w:insideH w:val="single" w:sz="4" w:space="0" w:color="auto"/>
         <w:insideV w:val="single" w:sz="4" w:space="0" w:color="auto"/>
       </w:tblBorders>
+      <w:tblCellMar>
+        <w:top w:w="0" w:type="dxa"/>
+        <w:left w:w="108" w:type="dxa"/>
+        <w:bottom w:w="0" w:type="dxa"/>
+        <w:right w:w="108" w:type="dxa"/>
+      </w:tblCellMar>
     </w:tblPr>
   </w:style>
   <w:style w:type="table" w:styleId="Cuadrculaclara-nfasis1">
@@ -37245,6 +37213,7 @@
     <w:tblPr>
       <w:tblStyleRowBandSize w:val="1"/>
       <w:tblStyleColBandSize w:val="1"/>
+      <w:tblInd w:w="0" w:type="dxa"/>
       <w:tblBorders>
         <w:top w:val="single" w:sz="8" w:space="0" w:color="4F81BD" w:themeColor="accent1"/>
         <w:left w:val="single" w:sz="8" w:space="0" w:color="4F81BD" w:themeColor="accent1"/>
@@ -37253,6 +37222,12 @@
         <w:insideH w:val="single" w:sz="8" w:space="0" w:color="4F81BD" w:themeColor="accent1"/>
         <w:insideV w:val="single" w:sz="8" w:space="0" w:color="4F81BD" w:themeColor="accent1"/>
       </w:tblBorders>
+      <w:tblCellMar>
+        <w:top w:w="0" w:type="dxa"/>
+        <w:left w:w="108" w:type="dxa"/>
+        <w:bottom w:w="0" w:type="dxa"/>
+        <w:right w:w="108" w:type="dxa"/>
+      </w:tblCellMar>
     </w:tblPr>
     <w:tblStylePr w:type="firstRow">
       <w:pPr>

</xml_diff>

<commit_message>
Nuevas ventanas del manual de usuario.
_Francisco, ya agregue las nuevas ventanas del catalogo.
Están en la documentación del sistema para que las describas.
</commit_message>
<xml_diff>
--- a/Proyecto Principal/documentos/Documentación del sistema.docx
+++ b/Proyecto Principal/documentos/Documentación del sistema.docx
@@ -14,6 +14,7 @@
           <w:docPartUnique/>
         </w:docPartObj>
       </w:sdtPr>
+      <w:sdtEndPr/>
       <w:sdtContent>
         <w:p>
           <w:pPr>
@@ -338,6 +339,7 @@
               <w:docPartUnique/>
             </w:docPartObj>
           </w:sdtPr>
+          <w:sdtEndPr/>
           <w:sdtContent>
             <w:p>
               <w:pPr>
@@ -35278,10 +35280,10 @@
           <w:lang w:eastAsia="es-MX"/>
         </w:rPr>
         <w:drawing>
-          <wp:inline distT="0" distB="0" distL="0" distR="0" wp14:anchorId="5BEC6226" wp14:editId="0F6B5085">
-            <wp:extent cx="6311442" cy="3409950"/>
+          <wp:inline distT="0" distB="0" distL="0" distR="0" wp14:anchorId="3F4D1EFE" wp14:editId="0CAACD1E">
+            <wp:extent cx="6505369" cy="3514725"/>
             <wp:effectExtent l="0" t="0" r="0" b="0"/>
-            <wp:docPr id="500" name="Imagen 500"/>
+            <wp:docPr id="455" name="Imagen 455"/>
             <wp:cNvGraphicFramePr>
               <a:graphicFrameLocks xmlns:a="http://schemas.openxmlformats.org/drawingml/2006/main" noChangeAspect="1"/>
             </wp:cNvGraphicFramePr>
@@ -35301,7 +35303,7 @@
                   <pic:spPr>
                     <a:xfrm>
                       <a:off x="0" y="0"/>
-                      <a:ext cx="6318058" cy="3413524"/>
+                      <a:ext cx="6512188" cy="3518409"/>
                     </a:xfrm>
                     <a:prstGeom prst="rect">
                       <a:avLst/>
@@ -35313,6 +35315,49 @@
           </wp:inline>
         </w:drawing>
       </w:r>
+      <w:bookmarkStart w:id="0" w:name="_GoBack"/>
+      <w:r>
+        <w:rPr>
+          <w:noProof/>
+          <w:lang w:eastAsia="es-MX"/>
+        </w:rPr>
+        <w:drawing>
+          <wp:inline distT="0" distB="0" distL="0" distR="0" wp14:anchorId="5D58BCC4" wp14:editId="2986E046">
+            <wp:extent cx="5612130" cy="3032125"/>
+            <wp:effectExtent l="0" t="0" r="7620" b="0"/>
+            <wp:docPr id="501" name="Imagen 501"/>
+            <wp:cNvGraphicFramePr>
+              <a:graphicFrameLocks xmlns:a="http://schemas.openxmlformats.org/drawingml/2006/main" noChangeAspect="1"/>
+            </wp:cNvGraphicFramePr>
+            <a:graphic xmlns:a="http://schemas.openxmlformats.org/drawingml/2006/main">
+              <a:graphicData uri="http://schemas.openxmlformats.org/drawingml/2006/picture">
+                <pic:pic xmlns:pic="http://schemas.openxmlformats.org/drawingml/2006/picture">
+                  <pic:nvPicPr>
+                    <pic:cNvPr id="0" name=""/>
+                    <pic:cNvPicPr/>
+                  </pic:nvPicPr>
+                  <pic:blipFill>
+                    <a:blip r:embed="rId35"/>
+                    <a:stretch>
+                      <a:fillRect/>
+                    </a:stretch>
+                  </pic:blipFill>
+                  <pic:spPr>
+                    <a:xfrm>
+                      <a:off x="0" y="0"/>
+                      <a:ext cx="5612130" cy="3032125"/>
+                    </a:xfrm>
+                    <a:prstGeom prst="rect">
+                      <a:avLst/>
+                    </a:prstGeom>
+                  </pic:spPr>
+                </pic:pic>
+              </a:graphicData>
+            </a:graphic>
+          </wp:inline>
+        </w:drawing>
+      </w:r>
+      <w:bookmarkEnd w:id="0"/>
     </w:p>
     <w:p>
       <w:pPr>
@@ -35339,12 +35384,264 @@
           <w:szCs w:val="24"/>
         </w:rPr>
       </w:pPr>
-      <w:bookmarkStart w:id="0" w:name="_GoBack"/>
-      <w:bookmarkEnd w:id="0"/>
+      <w:r>
+        <w:rPr>
+          <w:noProof/>
+          <w:lang w:eastAsia="es-MX"/>
+        </w:rPr>
+        <w:lastRenderedPageBreak/>
+        <w:drawing>
+          <wp:inline distT="0" distB="0" distL="0" distR="0" wp14:anchorId="3AF22546" wp14:editId="59760D76">
+            <wp:extent cx="5612130" cy="3032125"/>
+            <wp:effectExtent l="0" t="0" r="7620" b="0"/>
+            <wp:docPr id="502" name="Imagen 502"/>
+            <wp:cNvGraphicFramePr>
+              <a:graphicFrameLocks xmlns:a="http://schemas.openxmlformats.org/drawingml/2006/main" noChangeAspect="1"/>
+            </wp:cNvGraphicFramePr>
+            <a:graphic xmlns:a="http://schemas.openxmlformats.org/drawingml/2006/main">
+              <a:graphicData uri="http://schemas.openxmlformats.org/drawingml/2006/picture">
+                <pic:pic xmlns:pic="http://schemas.openxmlformats.org/drawingml/2006/picture">
+                  <pic:nvPicPr>
+                    <pic:cNvPr id="0" name=""/>
+                    <pic:cNvPicPr/>
+                  </pic:nvPicPr>
+                  <pic:blipFill>
+                    <a:blip r:embed="rId36"/>
+                    <a:stretch>
+                      <a:fillRect/>
+                    </a:stretch>
+                  </pic:blipFill>
+                  <pic:spPr>
+                    <a:xfrm>
+                      <a:off x="0" y="0"/>
+                      <a:ext cx="5612130" cy="3032125"/>
+                    </a:xfrm>
+                    <a:prstGeom prst="rect">
+                      <a:avLst/>
+                    </a:prstGeom>
+                  </pic:spPr>
+                </pic:pic>
+              </a:graphicData>
+            </a:graphic>
+          </wp:inline>
+        </w:drawing>
+      </w:r>
+    </w:p>
+    <w:p>
+      <w:pPr>
+        <w:tabs>
+          <w:tab w:val="left" w:pos="1290"/>
+        </w:tabs>
+        <w:jc w:val="both"/>
+        <w:rPr>
+          <w:rFonts w:ascii="Arial" w:hAnsi="Arial" w:cs="Arial"/>
+          <w:sz w:val="24"/>
+          <w:szCs w:val="24"/>
+        </w:rPr>
+      </w:pPr>
+    </w:p>
+    <w:p>
+      <w:pPr>
+        <w:tabs>
+          <w:tab w:val="left" w:pos="1290"/>
+        </w:tabs>
+        <w:jc w:val="both"/>
+        <w:rPr>
+          <w:rFonts w:ascii="Arial" w:hAnsi="Arial" w:cs="Arial"/>
+          <w:sz w:val="24"/>
+          <w:szCs w:val="24"/>
+        </w:rPr>
+      </w:pPr>
+    </w:p>
+    <w:p>
+      <w:pPr>
+        <w:tabs>
+          <w:tab w:val="left" w:pos="1290"/>
+        </w:tabs>
+        <w:jc w:val="both"/>
+        <w:rPr>
+          <w:rFonts w:ascii="Arial" w:hAnsi="Arial" w:cs="Arial"/>
+          <w:sz w:val="24"/>
+          <w:szCs w:val="24"/>
+        </w:rPr>
+      </w:pPr>
+    </w:p>
+    <w:p>
+      <w:pPr>
+        <w:tabs>
+          <w:tab w:val="left" w:pos="1290"/>
+        </w:tabs>
+        <w:jc w:val="both"/>
+        <w:rPr>
+          <w:rFonts w:ascii="Arial" w:hAnsi="Arial" w:cs="Arial"/>
+          <w:sz w:val="24"/>
+          <w:szCs w:val="24"/>
+        </w:rPr>
+      </w:pPr>
+    </w:p>
+    <w:p>
+      <w:pPr>
+        <w:tabs>
+          <w:tab w:val="left" w:pos="1290"/>
+        </w:tabs>
+        <w:jc w:val="both"/>
+        <w:rPr>
+          <w:rFonts w:ascii="Arial" w:hAnsi="Arial" w:cs="Arial"/>
+          <w:sz w:val="24"/>
+          <w:szCs w:val="24"/>
+        </w:rPr>
+      </w:pPr>
+    </w:p>
+    <w:p>
+      <w:pPr>
+        <w:tabs>
+          <w:tab w:val="left" w:pos="1290"/>
+        </w:tabs>
+        <w:jc w:val="both"/>
+        <w:rPr>
+          <w:rFonts w:ascii="Arial" w:hAnsi="Arial" w:cs="Arial"/>
+          <w:sz w:val="24"/>
+          <w:szCs w:val="24"/>
+        </w:rPr>
+      </w:pPr>
+      <w:r>
+        <w:rPr>
+          <w:noProof/>
+          <w:lang w:eastAsia="es-MX"/>
+        </w:rPr>
+        <w:drawing>
+          <wp:inline distT="0" distB="0" distL="0" distR="0" wp14:anchorId="65EB413D" wp14:editId="2371DF30">
+            <wp:extent cx="5612130" cy="3032125"/>
+            <wp:effectExtent l="0" t="0" r="7620" b="0"/>
+            <wp:docPr id="503" name="Imagen 503"/>
+            <wp:cNvGraphicFramePr>
+              <a:graphicFrameLocks xmlns:a="http://schemas.openxmlformats.org/drawingml/2006/main" noChangeAspect="1"/>
+            </wp:cNvGraphicFramePr>
+            <a:graphic xmlns:a="http://schemas.openxmlformats.org/drawingml/2006/main">
+              <a:graphicData uri="http://schemas.openxmlformats.org/drawingml/2006/picture">
+                <pic:pic xmlns:pic="http://schemas.openxmlformats.org/drawingml/2006/picture">
+                  <pic:nvPicPr>
+                    <pic:cNvPr id="0" name=""/>
+                    <pic:cNvPicPr/>
+                  </pic:nvPicPr>
+                  <pic:blipFill>
+                    <a:blip r:embed="rId37"/>
+                    <a:stretch>
+                      <a:fillRect/>
+                    </a:stretch>
+                  </pic:blipFill>
+                  <pic:spPr>
+                    <a:xfrm>
+                      <a:off x="0" y="0"/>
+                      <a:ext cx="5612130" cy="3032125"/>
+                    </a:xfrm>
+                    <a:prstGeom prst="rect">
+                      <a:avLst/>
+                    </a:prstGeom>
+                  </pic:spPr>
+                </pic:pic>
+              </a:graphicData>
+            </a:graphic>
+          </wp:inline>
+        </w:drawing>
+      </w:r>
+    </w:p>
+    <w:p>
+      <w:pPr>
+        <w:tabs>
+          <w:tab w:val="left" w:pos="1290"/>
+        </w:tabs>
+        <w:jc w:val="both"/>
+        <w:rPr>
+          <w:rFonts w:ascii="Arial" w:hAnsi="Arial" w:cs="Arial"/>
+          <w:sz w:val="24"/>
+          <w:szCs w:val="24"/>
+        </w:rPr>
+      </w:pPr>
+    </w:p>
+    <w:p>
+      <w:pPr>
+        <w:tabs>
+          <w:tab w:val="left" w:pos="1290"/>
+        </w:tabs>
+        <w:jc w:val="both"/>
+        <w:rPr>
+          <w:rFonts w:ascii="Arial" w:hAnsi="Arial" w:cs="Arial"/>
+          <w:sz w:val="24"/>
+          <w:szCs w:val="24"/>
+        </w:rPr>
+      </w:pPr>
+    </w:p>
+    <w:p>
+      <w:pPr>
+        <w:tabs>
+          <w:tab w:val="left" w:pos="1290"/>
+        </w:tabs>
+        <w:jc w:val="both"/>
+        <w:rPr>
+          <w:rFonts w:ascii="Arial" w:hAnsi="Arial" w:cs="Arial"/>
+          <w:sz w:val="24"/>
+          <w:szCs w:val="24"/>
+        </w:rPr>
+      </w:pPr>
+      <w:r>
+        <w:rPr>
+          <w:noProof/>
+          <w:lang w:eastAsia="es-MX"/>
+        </w:rPr>
+        <w:drawing>
+          <wp:inline distT="0" distB="0" distL="0" distR="0" wp14:anchorId="6650AD32" wp14:editId="647A12AD">
+            <wp:extent cx="5612130" cy="3032125"/>
+            <wp:effectExtent l="0" t="0" r="7620" b="0"/>
+            <wp:docPr id="504" name="Imagen 504"/>
+            <wp:cNvGraphicFramePr>
+              <a:graphicFrameLocks xmlns:a="http://schemas.openxmlformats.org/drawingml/2006/main" noChangeAspect="1"/>
+            </wp:cNvGraphicFramePr>
+            <a:graphic xmlns:a="http://schemas.openxmlformats.org/drawingml/2006/main">
+              <a:graphicData uri="http://schemas.openxmlformats.org/drawingml/2006/picture">
+                <pic:pic xmlns:pic="http://schemas.openxmlformats.org/drawingml/2006/picture">
+                  <pic:nvPicPr>
+                    <pic:cNvPr id="0" name=""/>
+                    <pic:cNvPicPr/>
+                  </pic:nvPicPr>
+                  <pic:blipFill>
+                    <a:blip r:embed="rId38"/>
+                    <a:stretch>
+                      <a:fillRect/>
+                    </a:stretch>
+                  </pic:blipFill>
+                  <pic:spPr>
+                    <a:xfrm>
+                      <a:off x="0" y="0"/>
+                      <a:ext cx="5612130" cy="3032125"/>
+                    </a:xfrm>
+                    <a:prstGeom prst="rect">
+                      <a:avLst/>
+                    </a:prstGeom>
+                  </pic:spPr>
+                </pic:pic>
+              </a:graphicData>
+            </a:graphic>
+          </wp:inline>
+        </w:drawing>
+      </w:r>
+    </w:p>
+    <w:p>
+      <w:pPr>
+        <w:tabs>
+          <w:tab w:val="left" w:pos="1290"/>
+        </w:tabs>
+        <w:jc w:val="both"/>
+        <w:rPr>
+          <w:rFonts w:ascii="Arial" w:hAnsi="Arial" w:cs="Arial"/>
+          <w:sz w:val="24"/>
+          <w:szCs w:val="24"/>
+        </w:rPr>
+      </w:pPr>
     </w:p>
     <w:sectPr>
-      <w:headerReference w:type="default" r:id="rId35"/>
-      <w:footerReference w:type="default" r:id="rId36"/>
+      <w:headerReference w:type="default" r:id="rId39"/>
+      <w:footerReference w:type="default" r:id="rId40"/>
       <w:pgSz w:w="12240" w:h="15840"/>
       <w:pgMar w:top="1417" w:right="1041" w:bottom="1134" w:left="1134" w:header="708" w:footer="708" w:gutter="0"/>
       <w:pgNumType w:start="0"/>
@@ -35391,6 +35688,7 @@
         <w:docPartUnique/>
       </w:docPartObj>
     </w:sdtPr>
+    <w:sdtEndPr/>
     <w:sdtContent>
       <w:p>
         <w:pPr>
@@ -35411,7 +35709,7 @@
             <w:noProof/>
             <w:lang w:val="es-ES"/>
           </w:rPr>
-          <w:t>41</w:t>
+          <w:t>24</w:t>
         </w:r>
         <w:r>
           <w:fldChar w:fldCharType="end"/>

</xml_diff>